<commit_message>
Java Script Resumen act
le agrege el doom, clas list, sintaxys, document
</commit_message>
<xml_diff>
--- a/primer-anio/segundo-cuatrimestre/Web-1/Unidad4javascript/ResumenJavaScriptLA.docx
+++ b/primer-anio/segundo-cuatrimestre/Web-1/Unidad4javascript/ResumenJavaScriptLA.docx
@@ -1408,8 +1408,6 @@
           <w:lang w:val="es-MX"/>
         </w:rPr>
       </w:pPr>
-      <w:bookmarkStart w:id="0" w:name="_GoBack"/>
-      <w:bookmarkEnd w:id="0"/>
     </w:p>
     <w:p>
       <w:pPr>
@@ -1655,80 +1653,1436 @@
       <w:pPr>
         <w:pStyle w:val="2"/>
         <w:bidi w:val="0"/>
-        <w:jc w:val="center"/>
-        <w:rPr>
-          <w:rFonts w:hint="default"/>
-          <w:lang w:val="es-MX"/>
-        </w:rPr>
-      </w:pPr>
-      <w:r>
-        <w:rPr>
-          <w:rFonts w:hint="default"/>
-          <w:lang w:val="es-MX"/>
-        </w:rPr>
-        <w:t>Dooom</w:t>
-      </w:r>
-    </w:p>
-    <w:p>
-      <w:pPr>
-        <w:rPr>
-          <w:rFonts w:hint="default"/>
-          <w:lang w:val="es-MX"/>
-        </w:rPr>
-      </w:pPr>
-    </w:p>
-    <w:p>
-      <w:pPr>
-        <w:rPr>
-          <w:rFonts w:hint="default"/>
-          <w:lang w:val="es-MX"/>
-        </w:rPr>
-      </w:pPr>
-      <w:r>
-        <w:rPr>
-          <w:rFonts w:hint="default"/>
-          <w:lang w:val="es-MX"/>
-        </w:rPr>
-        <w:t>Trata a los elementos como objetos</w:t>
-      </w:r>
-    </w:p>
-    <w:p>
-      <w:pPr>
-        <w:rPr>
-          <w:rFonts w:hint="default"/>
-          <w:lang w:val="es-MX"/>
-        </w:rPr>
-      </w:pPr>
-    </w:p>
-    <w:p>
-      <w:pPr>
-        <w:rPr>
-          <w:rFonts w:hint="default"/>
-          <w:lang w:val="es-MX"/>
-        </w:rPr>
-      </w:pPr>
-      <w:r>
-        <w:rPr>
-          <w:rFonts w:hint="default"/>
-          <w:lang w:val="es-MX"/>
-        </w:rPr>
-        <w:t>Se utiliza document (que es una referencia al mismo documento html ) para acceder a elem</w:t>
-      </w:r>
-    </w:p>
-    <w:p>
-      <w:pPr>
-        <w:rPr>
-          <w:rFonts w:hint="default"/>
-          <w:lang w:val="es-MX"/>
-        </w:rPr>
-      </w:pPr>
-      <w:r>
-        <w:rPr>
-          <w:rFonts w:hint="default"/>
-          <w:lang w:val="es-MX"/>
-        </w:rPr>
-        <w:t>Syn : document.getelement (byid,byclass,bytagname)</w:t>
-      </w:r>
+        <w:jc w:val="both"/>
+        <w:rPr>
+          <w:rFonts w:hint="default"/>
+          <w:lang w:val="es-MX"/>
+        </w:rPr>
+      </w:pPr>
+    </w:p>
+    <w:p>
+      <w:pPr>
+        <w:pStyle w:val="2"/>
+        <w:bidi w:val="0"/>
+        <w:jc w:val="both"/>
+        <w:rPr>
+          <w:rFonts w:hint="default"/>
+          <w:lang w:val="es-MX"/>
+        </w:rPr>
+      </w:pPr>
+    </w:p>
+    <w:p>
+      <w:pPr>
+        <w:rPr>
+          <w:rFonts w:hint="default"/>
+          <w:lang w:val="es-MX"/>
+        </w:rPr>
+      </w:pPr>
+    </w:p>
+    <w:p>
+      <w:pPr>
+        <w:pStyle w:val="2"/>
+        <w:bidi w:val="0"/>
+        <w:jc w:val="center"/>
+        <w:rPr>
+          <w:rFonts w:hint="default"/>
+          <w:sz w:val="32"/>
+          <w:szCs w:val="32"/>
+          <w:lang w:val="es-MX"/>
+        </w:rPr>
+      </w:pPr>
+      <w:r>
+        <w:rPr>
+          <w:rFonts w:hint="default"/>
+          <w:sz w:val="32"/>
+          <w:szCs w:val="32"/>
+          <w:lang w:val="es-MX"/>
+        </w:rPr>
+        <w:t>DOM</w:t>
+      </w:r>
+    </w:p>
+    <w:p>
+      <w:pPr>
+        <w:rPr>
+          <w:rFonts w:hint="default"/>
+          <w:sz w:val="24"/>
+          <w:szCs w:val="24"/>
+          <w:lang w:val="es-MX"/>
+        </w:rPr>
+      </w:pPr>
+    </w:p>
+    <w:p>
+      <w:pPr>
+        <w:rPr>
+          <w:rFonts w:hint="default"/>
+          <w:sz w:val="24"/>
+          <w:szCs w:val="24"/>
+          <w:lang w:val="es-MX"/>
+        </w:rPr>
+      </w:pPr>
+      <w:r>
+        <w:rPr>
+          <w:rFonts w:ascii="SimSun" w:hAnsi="SimSun" w:eastAsia="SimSun" w:cs="SimSun"/>
+          <w:sz w:val="24"/>
+          <w:szCs w:val="24"/>
+        </w:rPr>
+        <w:t xml:space="preserve">El </w:t>
+      </w:r>
+      <w:r>
+        <w:rPr>
+          <w:rStyle w:val="6"/>
+          <w:rFonts w:ascii="SimSun" w:hAnsi="SimSun" w:eastAsia="SimSun" w:cs="SimSun"/>
+          <w:sz w:val="24"/>
+          <w:szCs w:val="24"/>
+        </w:rPr>
+        <w:t>DOM</w:t>
+      </w:r>
+      <w:r>
+        <w:rPr>
+          <w:rFonts w:ascii="SimSun" w:hAnsi="SimSun" w:eastAsia="SimSun" w:cs="SimSun"/>
+          <w:sz w:val="24"/>
+          <w:szCs w:val="24"/>
+        </w:rPr>
+        <w:t xml:space="preserve"> es la representación en memoria del documento HTML como un </w:t>
+      </w:r>
+      <w:r>
+        <w:rPr>
+          <w:rStyle w:val="6"/>
+          <w:rFonts w:ascii="SimSun" w:hAnsi="SimSun" w:eastAsia="SimSun" w:cs="SimSun"/>
+          <w:sz w:val="24"/>
+          <w:szCs w:val="24"/>
+        </w:rPr>
+        <w:t>árbol de nodos</w:t>
+      </w:r>
+      <w:r>
+        <w:rPr>
+          <w:rFonts w:ascii="SimSun" w:hAnsi="SimSun" w:eastAsia="SimSun" w:cs="SimSun"/>
+          <w:sz w:val="24"/>
+          <w:szCs w:val="24"/>
+        </w:rPr>
+        <w:t>. Permite que JavaScript lea y modifique la estructura, el contenido y el estilo de la página en tiempo real.</w:t>
+      </w:r>
+    </w:p>
+    <w:p>
+      <w:pPr>
+        <w:rPr>
+          <w:rFonts w:hint="default"/>
+          <w:sz w:val="24"/>
+          <w:szCs w:val="24"/>
+          <w:lang w:val="es-MX"/>
+        </w:rPr>
+      </w:pPr>
+    </w:p>
+    <w:p>
+      <w:pPr>
+        <w:rPr>
+          <w:rFonts w:ascii="SimSun" w:hAnsi="SimSun" w:eastAsia="SimSun" w:cs="SimSun"/>
+          <w:sz w:val="24"/>
+          <w:szCs w:val="24"/>
+        </w:rPr>
+      </w:pPr>
+      <w:r>
+        <w:rPr>
+          <w:rStyle w:val="6"/>
+          <w:rFonts w:hint="default" w:ascii="SimSun" w:hAnsi="SimSun" w:eastAsia="SimSun" w:cs="SimSun"/>
+          <w:sz w:val="24"/>
+          <w:szCs w:val="24"/>
+          <w:lang w:val="es-MX"/>
+        </w:rPr>
+        <w:t xml:space="preserve">- </w:t>
+      </w:r>
+      <w:r>
+        <w:rPr>
+          <w:rStyle w:val="6"/>
+          <w:rFonts w:ascii="SimSun" w:hAnsi="SimSun" w:eastAsia="SimSun" w:cs="SimSun"/>
+          <w:sz w:val="24"/>
+          <w:szCs w:val="24"/>
+        </w:rPr>
+        <w:t>Nodo / Elemento</w:t>
+      </w:r>
+      <w:r>
+        <w:rPr>
+          <w:rFonts w:ascii="SimSun" w:hAnsi="SimSun" w:eastAsia="SimSun" w:cs="SimSun"/>
+          <w:sz w:val="24"/>
+          <w:szCs w:val="24"/>
+        </w:rPr>
+        <w:t>: cada etiqueta HTML es un nodo</w:t>
+      </w:r>
+    </w:p>
+    <w:p>
+      <w:pPr>
+        <w:rPr>
+          <w:rFonts w:hint="default" w:ascii="SimSun" w:hAnsi="SimSun" w:eastAsia="SimSun" w:cs="SimSun"/>
+          <w:sz w:val="24"/>
+          <w:szCs w:val="24"/>
+          <w:lang w:val="es-MX"/>
+        </w:rPr>
+      </w:pPr>
+    </w:p>
+    <w:p>
+      <w:pPr>
+        <w:rPr>
+          <w:rFonts w:hint="default"/>
+          <w:sz w:val="24"/>
+          <w:szCs w:val="24"/>
+          <w:lang w:val="es-MX"/>
+        </w:rPr>
+      </w:pPr>
+      <w:r>
+        <w:rPr>
+          <w:rFonts w:hint="default"/>
+          <w:sz w:val="24"/>
+          <w:szCs w:val="24"/>
+          <w:lang w:val="es-MX"/>
+        </w:rPr>
+        <w:t xml:space="preserve">Se utiliza una interfaz llamada document ( funciona como referencia  al mismo documento html ) </w:t>
+      </w:r>
+    </w:p>
+    <w:p>
+      <w:pPr>
+        <w:rPr>
+          <w:rFonts w:hint="default"/>
+          <w:sz w:val="24"/>
+          <w:szCs w:val="24"/>
+          <w:lang w:val="es-MX"/>
+        </w:rPr>
+      </w:pPr>
+      <w:r>
+        <w:rPr>
+          <w:rFonts w:hint="default"/>
+          <w:sz w:val="24"/>
+          <w:szCs w:val="24"/>
+          <w:lang w:val="es-MX"/>
+        </w:rPr>
+        <w:t xml:space="preserve">para acceder a elementos del html </w:t>
+      </w:r>
+    </w:p>
+    <w:p>
+      <w:pPr>
+        <w:rPr>
+          <w:rFonts w:hint="default"/>
+          <w:sz w:val="24"/>
+          <w:szCs w:val="24"/>
+          <w:lang w:val="es-MX"/>
+        </w:rPr>
+      </w:pPr>
+    </w:p>
+    <w:p>
+      <w:pPr>
+        <w:rPr>
+          <w:rFonts w:hint="default"/>
+          <w:sz w:val="24"/>
+          <w:szCs w:val="24"/>
+          <w:lang w:val="es-MX"/>
+        </w:rPr>
+      </w:pPr>
+      <w:r>
+        <w:rPr>
+          <w:rFonts w:hint="default"/>
+          <w:sz w:val="24"/>
+          <w:szCs w:val="24"/>
+          <w:lang w:val="es-MX"/>
+        </w:rPr>
+        <w:t xml:space="preserve">Syntaxis: </w:t>
+      </w:r>
+    </w:p>
+    <w:p>
+      <w:pPr>
+        <w:rPr>
+          <w:rFonts w:hint="default"/>
+          <w:sz w:val="24"/>
+          <w:szCs w:val="24"/>
+          <w:lang w:val="es-MX"/>
+        </w:rPr>
+      </w:pPr>
+    </w:p>
+    <w:p>
+      <w:pPr>
+        <w:rPr>
+          <w:rFonts w:hint="default"/>
+          <w:sz w:val="24"/>
+          <w:szCs w:val="24"/>
+          <w:lang w:val="es-MX"/>
+        </w:rPr>
+      </w:pPr>
+      <w:r>
+        <w:rPr>
+          <w:rFonts w:hint="default"/>
+          <w:sz w:val="24"/>
+          <w:szCs w:val="24"/>
+          <w:lang w:val="es-MX"/>
+        </w:rPr>
+        <w:t xml:space="preserve"> Seleccionar por ID</w:t>
+      </w:r>
+    </w:p>
+    <w:p>
+      <w:pPr>
+        <w:rPr>
+          <w:rFonts w:hint="default"/>
+          <w:color w:val="70AD47" w:themeColor="accent6"/>
+          <w:sz w:val="24"/>
+          <w:szCs w:val="24"/>
+          <w:lang w:val="es-MX"/>
+          <w14:textFill>
+            <w14:solidFill>
+              <w14:schemeClr w14:val="accent6"/>
+            </w14:solidFill>
+          </w14:textFill>
+        </w:rPr>
+      </w:pPr>
+      <w:r>
+        <w:rPr>
+          <w:rFonts w:hint="default"/>
+          <w:color w:val="70AD47" w:themeColor="accent6"/>
+          <w:sz w:val="24"/>
+          <w:szCs w:val="24"/>
+          <w:lang w:val="es-MX"/>
+          <w14:textFill>
+            <w14:solidFill>
+              <w14:schemeClr w14:val="accent6"/>
+            </w14:solidFill>
+          </w14:textFill>
+        </w:rPr>
+        <w:t>const elTitulo = document.getElementById('titulo');</w:t>
+      </w:r>
+    </w:p>
+    <w:p>
+      <w:pPr>
+        <w:rPr>
+          <w:rFonts w:hint="default"/>
+          <w:sz w:val="24"/>
+          <w:szCs w:val="24"/>
+          <w:lang w:val="es-MX"/>
+        </w:rPr>
+      </w:pPr>
+    </w:p>
+    <w:p>
+      <w:pPr>
+        <w:rPr>
+          <w:rFonts w:hint="default"/>
+          <w:sz w:val="24"/>
+          <w:szCs w:val="24"/>
+          <w:lang w:val="es-MX"/>
+        </w:rPr>
+      </w:pPr>
+      <w:r>
+        <w:rPr>
+          <w:rFonts w:hint="default"/>
+          <w:sz w:val="24"/>
+          <w:szCs w:val="24"/>
+          <w:lang w:val="es-MX"/>
+        </w:rPr>
+        <w:t>Seleccionar por clase (devuelve una colección HTML)</w:t>
+      </w:r>
+    </w:p>
+    <w:p>
+      <w:pPr>
+        <w:rPr>
+          <w:rFonts w:hint="default"/>
+          <w:color w:val="70AD47" w:themeColor="accent6"/>
+          <w:sz w:val="24"/>
+          <w:szCs w:val="24"/>
+          <w:lang w:val="es-MX"/>
+          <w14:textFill>
+            <w14:solidFill>
+              <w14:schemeClr w14:val="accent6"/>
+            </w14:solidFill>
+          </w14:textFill>
+        </w:rPr>
+      </w:pPr>
+      <w:r>
+        <w:rPr>
+          <w:rFonts w:hint="default"/>
+          <w:color w:val="70AD47" w:themeColor="accent6"/>
+          <w:sz w:val="24"/>
+          <w:szCs w:val="24"/>
+          <w:lang w:val="es-MX"/>
+          <w14:textFill>
+            <w14:solidFill>
+              <w14:schemeClr w14:val="accent6"/>
+            </w14:solidFill>
+          </w14:textFill>
+        </w:rPr>
+        <w:t>const misConts = document.getElementsByClassName('cont');</w:t>
+      </w:r>
+    </w:p>
+    <w:p>
+      <w:pPr>
+        <w:rPr>
+          <w:rFonts w:hint="default"/>
+          <w:sz w:val="24"/>
+          <w:szCs w:val="24"/>
+          <w:lang w:val="es-MX"/>
+        </w:rPr>
+      </w:pPr>
+    </w:p>
+    <w:p>
+      <w:pPr>
+        <w:rPr>
+          <w:rFonts w:hint="default"/>
+          <w:sz w:val="24"/>
+          <w:szCs w:val="24"/>
+          <w:lang w:val="es-MX"/>
+        </w:rPr>
+      </w:pPr>
+      <w:r>
+        <w:rPr>
+          <w:rFonts w:hint="default"/>
+          <w:sz w:val="24"/>
+          <w:szCs w:val="24"/>
+          <w:lang w:val="es-MX"/>
+        </w:rPr>
+        <w:t>Seleccionar por etiqueta (devuelve una colección HTML)</w:t>
+      </w:r>
+    </w:p>
+    <w:p>
+      <w:pPr>
+        <w:rPr>
+          <w:rFonts w:hint="default"/>
+          <w:color w:val="70AD47" w:themeColor="accent6"/>
+          <w:sz w:val="24"/>
+          <w:szCs w:val="24"/>
+          <w:lang w:val="es-MX"/>
+          <w14:textFill>
+            <w14:solidFill>
+              <w14:schemeClr w14:val="accent6"/>
+            </w14:solidFill>
+          </w14:textFill>
+        </w:rPr>
+      </w:pPr>
+      <w:r>
+        <w:rPr>
+          <w:rFonts w:hint="default"/>
+          <w:color w:val="70AD47" w:themeColor="accent6"/>
+          <w:sz w:val="24"/>
+          <w:szCs w:val="24"/>
+          <w:lang w:val="es-MX"/>
+          <w14:textFill>
+            <w14:solidFill>
+              <w14:schemeClr w14:val="accent6"/>
+            </w14:solidFill>
+          </w14:textFill>
+        </w:rPr>
+        <w:t>const misParrafos = document.getElementsByTagName('p');</w:t>
+      </w:r>
+    </w:p>
+    <w:p>
+      <w:pPr>
+        <w:rPr>
+          <w:rFonts w:hint="default"/>
+          <w:sz w:val="24"/>
+          <w:szCs w:val="24"/>
+          <w:lang w:val="es-MX"/>
+        </w:rPr>
+      </w:pPr>
+    </w:p>
+    <w:p>
+      <w:pPr>
+        <w:rPr>
+          <w:rFonts w:hint="default"/>
+          <w:sz w:val="24"/>
+          <w:szCs w:val="24"/>
+          <w:lang w:val="es-MX"/>
+        </w:rPr>
+      </w:pPr>
+      <w:r>
+        <w:rPr>
+          <w:rFonts w:hint="default"/>
+          <w:sz w:val="24"/>
+          <w:szCs w:val="24"/>
+          <w:lang w:val="es-MX"/>
+        </w:rPr>
+        <w:t xml:space="preserve"> Seleccionar por selector CSS (devuelve el primero que encuentre)</w:t>
+      </w:r>
+    </w:p>
+    <w:p>
+      <w:pPr>
+        <w:rPr>
+          <w:rFonts w:hint="default"/>
+          <w:color w:val="70AD47" w:themeColor="accent6"/>
+          <w:sz w:val="24"/>
+          <w:szCs w:val="24"/>
+          <w:lang w:val="es-MX"/>
+          <w14:textFill>
+            <w14:solidFill>
+              <w14:schemeClr w14:val="accent6"/>
+            </w14:solidFill>
+          </w14:textFill>
+        </w:rPr>
+      </w:pPr>
+      <w:r>
+        <w:rPr>
+          <w:rFonts w:hint="default"/>
+          <w:color w:val="70AD47" w:themeColor="accent6"/>
+          <w:sz w:val="24"/>
+          <w:szCs w:val="24"/>
+          <w:lang w:val="es-MX"/>
+          <w14:textFill>
+            <w14:solidFill>
+              <w14:schemeClr w14:val="accent6"/>
+            </w14:solidFill>
+          </w14:textFill>
+        </w:rPr>
+        <w:t>const primerParrafo = document.querySelector('.parrafo');</w:t>
+      </w:r>
+    </w:p>
+    <w:p>
+      <w:pPr>
+        <w:rPr>
+          <w:rFonts w:hint="default"/>
+          <w:sz w:val="24"/>
+          <w:szCs w:val="24"/>
+          <w:lang w:val="es-MX"/>
+        </w:rPr>
+      </w:pPr>
+    </w:p>
+    <w:p>
+      <w:pPr>
+        <w:rPr>
+          <w:rFonts w:hint="default"/>
+          <w:sz w:val="24"/>
+          <w:szCs w:val="24"/>
+          <w:lang w:val="es-MX"/>
+        </w:rPr>
+      </w:pPr>
+      <w:r>
+        <w:rPr>
+          <w:rFonts w:hint="default"/>
+          <w:sz w:val="24"/>
+          <w:szCs w:val="24"/>
+          <w:lang w:val="es-MX"/>
+        </w:rPr>
+        <w:t>Seleccionar TODOS los que coincidan (devuelve una lista estática de nodos)</w:t>
+      </w:r>
+    </w:p>
+    <w:p>
+      <w:pPr>
+        <w:rPr>
+          <w:rFonts w:hint="default"/>
+          <w:color w:val="70AD47" w:themeColor="accent6"/>
+          <w:sz w:val="24"/>
+          <w:szCs w:val="24"/>
+          <w:lang w:val="es-MX"/>
+          <w14:textFill>
+            <w14:solidFill>
+              <w14:schemeClr w14:val="accent6"/>
+            </w14:solidFill>
+          </w14:textFill>
+        </w:rPr>
+      </w:pPr>
+      <w:r>
+        <w:rPr>
+          <w:rFonts w:hint="default"/>
+          <w:color w:val="70AD47" w:themeColor="accent6"/>
+          <w:sz w:val="24"/>
+          <w:szCs w:val="24"/>
+          <w:lang w:val="es-MX"/>
+          <w14:textFill>
+            <w14:solidFill>
+              <w14:schemeClr w14:val="accent6"/>
+            </w14:solidFill>
+          </w14:textFill>
+        </w:rPr>
+        <w:t>const todosParrafos = document.querySelectorAll('.parrafo');</w:t>
+      </w:r>
+    </w:p>
+    <w:p>
+      <w:pPr>
+        <w:pStyle w:val="2"/>
+        <w:bidi w:val="0"/>
+        <w:jc w:val="left"/>
+        <w:rPr>
+          <w:rFonts w:hint="default"/>
+          <w:lang w:val="es-MX"/>
+        </w:rPr>
+      </w:pPr>
+    </w:p>
+    <w:p>
+      <w:pPr>
+        <w:rPr>
+          <w:rFonts w:hint="default"/>
+          <w:lang w:val="es-MX"/>
+        </w:rPr>
+      </w:pPr>
+      <w:r>
+        <w:rPr>
+          <w:rFonts w:hint="default"/>
+          <w:lang w:val="es-MX"/>
+        </w:rPr>
+        <w:t>N: para selecionar ej java cuando uses  selector all se seleciona como un arreglo por posiciones</w:t>
+      </w:r>
+    </w:p>
+    <w:p>
+      <w:pPr>
+        <w:rPr>
+          <w:rFonts w:hint="default"/>
+          <w:lang w:val="es-MX"/>
+        </w:rPr>
+      </w:pPr>
+      <w:r>
+        <w:rPr>
+          <w:rFonts w:hint="default"/>
+          <w:lang w:val="es-MX"/>
+        </w:rPr>
+        <w:t>variable[posicionNumerica]</w:t>
+      </w:r>
+    </w:p>
+    <w:p>
+      <w:pPr>
+        <w:pStyle w:val="2"/>
+        <w:bidi w:val="0"/>
+        <w:jc w:val="left"/>
+        <w:rPr>
+          <w:rFonts w:hint="default"/>
+          <w:lang w:val="es-MX"/>
+        </w:rPr>
+      </w:pPr>
+    </w:p>
+    <w:p>
+      <w:pPr>
+        <w:bidi w:val="0"/>
+        <w:rPr>
+          <w:rFonts w:hint="default"/>
+          <w:sz w:val="28"/>
+          <w:szCs w:val="28"/>
+          <w:lang w:val="es-MX"/>
+        </w:rPr>
+      </w:pPr>
+      <w:r>
+        <w:rPr>
+          <w:rFonts w:hint="default"/>
+          <w:sz w:val="28"/>
+          <w:szCs w:val="28"/>
+          <w:lang w:val="es-MX"/>
+        </w:rPr>
+        <w:t>.classList</w:t>
+      </w:r>
+    </w:p>
+    <w:p>
+      <w:pPr>
+        <w:bidi w:val="0"/>
+        <w:rPr>
+          <w:rFonts w:hint="default"/>
+          <w:lang w:val="es-MX"/>
+        </w:rPr>
+      </w:pPr>
+      <w:r>
+        <w:rPr>
+          <w:rFonts w:hint="default"/>
+          <w:lang w:val="es-MX"/>
+        </w:rPr>
+        <w:t>Se usa para obtener las clases de un elemento html</w:t>
+      </w:r>
+    </w:p>
+    <w:p>
+      <w:pPr>
+        <w:bidi w:val="0"/>
+        <w:rPr>
+          <w:rFonts w:hint="default"/>
+          <w:lang w:val="es-MX"/>
+        </w:rPr>
+      </w:pPr>
+    </w:p>
+    <w:p>
+      <w:pPr>
+        <w:bidi w:val="0"/>
+        <w:rPr>
+          <w:rFonts w:hint="default"/>
+          <w:color w:val="70AD47" w:themeColor="accent6"/>
+          <w:lang w:val="es-MX"/>
+          <w14:textFill>
+            <w14:solidFill>
+              <w14:schemeClr w14:val="accent6"/>
+            </w14:solidFill>
+          </w14:textFill>
+        </w:rPr>
+      </w:pPr>
+      <w:r>
+        <w:rPr>
+          <w:rFonts w:hint="default"/>
+          <w:color w:val="70AD47" w:themeColor="accent6"/>
+          <w:lang w:val="es-MX"/>
+          <w14:textFill>
+            <w14:solidFill>
+              <w14:schemeClr w14:val="accent6"/>
+            </w14:solidFill>
+          </w14:textFill>
+        </w:rPr>
+        <w:t>List.add(“estilo que quieres añadir”)</w:t>
+      </w:r>
+    </w:p>
+    <w:p>
+      <w:pPr>
+        <w:bidi w:val="0"/>
+        <w:rPr>
+          <w:rFonts w:hint="default"/>
+          <w:lang w:val="es-MX"/>
+        </w:rPr>
+      </w:pPr>
+    </w:p>
+    <w:p>
+      <w:pPr>
+        <w:bidi w:val="0"/>
+        <w:rPr>
+          <w:rFonts w:hint="default"/>
+          <w:color w:val="70AD47" w:themeColor="accent6"/>
+          <w:lang w:val="es-MX"/>
+          <w14:textFill>
+            <w14:solidFill>
+              <w14:schemeClr w14:val="accent6"/>
+            </w14:solidFill>
+          </w14:textFill>
+        </w:rPr>
+      </w:pPr>
+      <w:r>
+        <w:rPr>
+          <w:rFonts w:hint="default"/>
+          <w:color w:val="70AD47" w:themeColor="accent6"/>
+          <w:lang w:val="es-MX"/>
+          <w14:textFill>
+            <w14:solidFill>
+              <w14:schemeClr w14:val="accent6"/>
+            </w14:solidFill>
+          </w14:textFill>
+        </w:rPr>
+        <w:t>List.remove(“estilo que quieres eliminar”)</w:t>
+      </w:r>
+    </w:p>
+    <w:p>
+      <w:pPr>
+        <w:bidi w:val="0"/>
+        <w:rPr>
+          <w:rFonts w:hint="default"/>
+          <w:lang w:val="es-MX"/>
+        </w:rPr>
+      </w:pPr>
+    </w:p>
+    <w:p>
+      <w:pPr>
+        <w:bidi w:val="0"/>
+        <w:rPr>
+          <w:rFonts w:hint="default"/>
+          <w:sz w:val="28"/>
+          <w:szCs w:val="28"/>
+          <w:lang w:val="es-MX"/>
+        </w:rPr>
+      </w:pPr>
+      <w:r>
+        <w:rPr>
+          <w:rFonts w:hint="default"/>
+          <w:sz w:val="28"/>
+          <w:szCs w:val="28"/>
+          <w:lang w:val="es-MX"/>
+        </w:rPr>
+        <w:t>.ClassName</w:t>
+      </w:r>
+    </w:p>
+    <w:p>
+      <w:pPr>
+        <w:bidi w:val="0"/>
+        <w:rPr>
+          <w:rFonts w:hint="default"/>
+          <w:lang w:val="es-MX"/>
+        </w:rPr>
+      </w:pPr>
+      <w:r>
+        <w:rPr>
+          <w:rFonts w:hint="default"/>
+          <w:lang w:val="es-MX"/>
+        </w:rPr>
+        <w:t>Cambia todas las clases que tiene el elemento por las que escribas (no se puede una por una)</w:t>
+      </w:r>
+    </w:p>
+    <w:p>
+      <w:pPr>
+        <w:bidi w:val="0"/>
+        <w:rPr>
+          <w:rFonts w:hint="default"/>
+          <w:lang w:val="es-MX"/>
+        </w:rPr>
+      </w:pPr>
+    </w:p>
+    <w:p>
+      <w:pPr>
+        <w:bidi w:val="0"/>
+        <w:rPr>
+          <w:rFonts w:hint="default"/>
+          <w:lang w:val="es-MX"/>
+        </w:rPr>
+      </w:pPr>
+      <w:r>
+        <w:rPr>
+          <w:rFonts w:hint="default"/>
+          <w:color w:val="70AD47" w:themeColor="accent6"/>
+          <w:lang w:val="es-MX"/>
+          <w14:textFill>
+            <w14:solidFill>
+              <w14:schemeClr w14:val="accent6"/>
+            </w14:solidFill>
+          </w14:textFill>
+        </w:rPr>
+        <w:t>elemento.className = ‘clase / clases’</w:t>
+      </w:r>
+    </w:p>
+    <w:p>
+      <w:pPr>
+        <w:pStyle w:val="2"/>
+        <w:bidi w:val="0"/>
+        <w:jc w:val="left"/>
+        <w:rPr>
+          <w:rFonts w:hint="default"/>
+          <w:lang w:val="es-MX"/>
+        </w:rPr>
+      </w:pPr>
+      <w:r>
+        <w:rPr>
+          <w:rFonts w:hint="default"/>
+          <w:lang w:val="es-MX"/>
+        </w:rPr>
+        <w:t>InnerHTML</w:t>
+      </w:r>
+    </w:p>
+    <w:p>
+      <w:pPr>
+        <w:bidi w:val="0"/>
+        <w:rPr>
+          <w:rFonts w:hint="default"/>
+          <w:lang w:val="es-MX"/>
+        </w:rPr>
+      </w:pPr>
+      <w:r>
+        <w:rPr>
+          <w:rFonts w:hint="default"/>
+          <w:lang w:val="es-MX"/>
+        </w:rPr>
+        <w:tab/>
+        <w:t>Se usa para modificar contenido dentro de un html</w:t>
+      </w:r>
+    </w:p>
+    <w:p>
+      <w:pPr>
+        <w:bidi w:val="0"/>
+        <w:rPr>
+          <w:rFonts w:hint="default"/>
+          <w:lang w:val="es-MX"/>
+        </w:rPr>
+      </w:pPr>
+      <w:r>
+        <w:rPr>
+          <w:rFonts w:hint="default"/>
+          <w:lang w:val="es-MX"/>
+        </w:rPr>
+        <w:t>Ejemplo :</w:t>
+      </w:r>
+    </w:p>
+    <w:p>
+      <w:pPr>
+        <w:bidi w:val="0"/>
+        <w:rPr>
+          <w:rFonts w:hint="default"/>
+          <w:lang w:val="es-MX"/>
+        </w:rPr>
+      </w:pPr>
+    </w:p>
+    <w:p>
+      <w:pPr>
+        <w:bidi w:val="0"/>
+        <w:jc w:val="center"/>
+        <w:rPr>
+          <w:rFonts w:hint="default"/>
+          <w:lang w:val="es-MX"/>
+        </w:rPr>
+      </w:pPr>
+      <w:r>
+        <w:rPr>
+          <w:rFonts w:hint="default"/>
+          <w:lang w:val="es-MX"/>
+        </w:rPr>
+        <w:t xml:space="preserve">&lt;p id=”salu”&gt; </w:t>
+      </w:r>
+      <w:r>
+        <w:rPr>
+          <w:rFonts w:hint="default"/>
+          <w:highlight w:val="yellow"/>
+          <w:lang w:val="es-MX"/>
+        </w:rPr>
+        <w:t>Hola</w:t>
+      </w:r>
+      <w:r>
+        <w:rPr>
+          <w:rFonts w:hint="default"/>
+          <w:lang w:val="es-MX"/>
+        </w:rPr>
+        <w:t xml:space="preserve"> &lt;/p&gt;</w:t>
+      </w:r>
+    </w:p>
+    <w:p>
+      <w:pPr>
+        <w:bidi w:val="0"/>
+        <w:jc w:val="center"/>
+        <w:rPr>
+          <w:rFonts w:hint="default"/>
+          <w:lang w:val="es-MX"/>
+        </w:rPr>
+      </w:pPr>
+    </w:p>
+    <w:p>
+      <w:pPr>
+        <w:bidi w:val="0"/>
+        <w:jc w:val="center"/>
+        <w:rPr>
+          <w:rFonts w:hint="default"/>
+          <w:lang w:val="es-MX"/>
+        </w:rPr>
+      </w:pPr>
+      <w:r>
+        <w:rPr>
+          <w:rFonts w:hint="default"/>
+          <w:lang w:val="es-MX"/>
+        </w:rPr>
+        <w:t>Let parrafo = document.getElementbyId(“salu”)</w:t>
+      </w:r>
+    </w:p>
+    <w:p>
+      <w:pPr>
+        <w:bidi w:val="0"/>
+        <w:jc w:val="center"/>
+        <w:rPr>
+          <w:rFonts w:hint="default"/>
+          <w:lang w:val="es-MX"/>
+        </w:rPr>
+      </w:pPr>
+    </w:p>
+    <w:p>
+      <w:pPr>
+        <w:bidi w:val="0"/>
+        <w:jc w:val="center"/>
+        <w:rPr>
+          <w:rFonts w:hint="default"/>
+          <w:lang w:val="es-MX"/>
+        </w:rPr>
+      </w:pPr>
+      <w:r>
+        <w:rPr>
+          <w:rFonts w:hint="default"/>
+          <w:highlight w:val="cyan"/>
+          <w:lang w:val="es-MX"/>
+        </w:rPr>
+        <w:t>parrafo.innerHTML = “Chau”</w:t>
+      </w:r>
+    </w:p>
+    <w:p>
+      <w:pPr>
+        <w:bidi w:val="0"/>
+        <w:jc w:val="center"/>
+        <w:rPr>
+          <w:rFonts w:hint="default"/>
+          <w:lang w:val="es-MX"/>
+        </w:rPr>
+      </w:pPr>
+    </w:p>
+    <w:p>
+      <w:pPr>
+        <w:pStyle w:val="2"/>
+        <w:bidi w:val="0"/>
+        <w:rPr>
+          <w:rFonts w:hint="default"/>
+          <w:lang w:val="es-MX"/>
+        </w:rPr>
+      </w:pPr>
+      <w:r>
+        <w:rPr>
+          <w:rFonts w:hint="default"/>
+          <w:lang w:val="es-MX"/>
+        </w:rPr>
+        <w:t xml:space="preserve">Attribute </w:t>
+      </w:r>
+      <w:r>
+        <w:rPr>
+          <w:rFonts w:hint="default"/>
+          <w:sz w:val="15"/>
+          <w:szCs w:val="15"/>
+          <w:lang w:val="es-MX"/>
+        </w:rPr>
+        <w:t>(attribute= elejir atributo)</w:t>
+      </w:r>
+    </w:p>
+    <w:p>
+      <w:pPr>
+        <w:bidi w:val="0"/>
+        <w:rPr>
+          <w:rFonts w:hint="default"/>
+          <w:lang w:val="es-MX"/>
+        </w:rPr>
+      </w:pPr>
+      <w:r>
+        <w:rPr>
+          <w:rFonts w:hint="default"/>
+          <w:lang w:val="es-MX"/>
+        </w:rPr>
+        <w:tab/>
+      </w:r>
+      <w:r>
+        <w:rPr>
+          <w:rFonts w:hint="default"/>
+          <w:lang w:val="es-MX"/>
+        </w:rPr>
+        <w:t>Se usa para modificar un valor dentro de un atributo</w:t>
+      </w:r>
+    </w:p>
+    <w:p>
+      <w:pPr>
+        <w:bidi w:val="0"/>
+        <w:rPr>
+          <w:rFonts w:hint="default"/>
+          <w:lang w:val="es-MX"/>
+        </w:rPr>
+      </w:pPr>
+      <w:r>
+        <w:rPr>
+          <w:rFonts w:hint="default"/>
+          <w:lang w:val="es-MX"/>
+        </w:rPr>
+        <w:t>Ejemplo :</w:t>
+      </w:r>
+    </w:p>
+    <w:p>
+      <w:pPr>
+        <w:bidi w:val="0"/>
+        <w:rPr>
+          <w:rFonts w:hint="default"/>
+          <w:lang w:val="es-MX"/>
+        </w:rPr>
+      </w:pPr>
+    </w:p>
+    <w:p>
+      <w:pPr>
+        <w:bidi w:val="0"/>
+        <w:jc w:val="center"/>
+        <w:rPr>
+          <w:rFonts w:hint="default"/>
+          <w:lang w:val="es-MX"/>
+        </w:rPr>
+      </w:pPr>
+      <w:r>
+        <w:rPr>
+          <w:rFonts w:hint="default"/>
+          <w:lang w:val="es-MX"/>
+        </w:rPr>
+        <w:t xml:space="preserve">&lt;img id=”img” </w:t>
+      </w:r>
+      <w:r>
+        <w:rPr>
+          <w:rFonts w:hint="default"/>
+          <w:color w:val="000000" w:themeColor="text1"/>
+          <w:highlight w:val="yellow"/>
+          <w:lang w:val="es-MX"/>
+          <w14:textFill>
+            <w14:solidFill>
+              <w14:schemeClr w14:val="tx1"/>
+            </w14:solidFill>
+          </w14:textFill>
+        </w:rPr>
+        <w:t>(src = “img1.png”</w:t>
+      </w:r>
+      <w:r>
+        <w:rPr>
+          <w:rFonts w:hint="default"/>
+          <w:lang w:val="es-MX"/>
+        </w:rPr>
+        <w:t>)&gt;</w:t>
+      </w:r>
+    </w:p>
+    <w:p>
+      <w:pPr>
+        <w:bidi w:val="0"/>
+        <w:jc w:val="center"/>
+        <w:rPr>
+          <w:rFonts w:hint="default"/>
+          <w:lang w:val="es-MX"/>
+        </w:rPr>
+      </w:pPr>
+    </w:p>
+    <w:p>
+      <w:pPr>
+        <w:bidi w:val="0"/>
+        <w:jc w:val="center"/>
+        <w:rPr>
+          <w:rFonts w:hint="default"/>
+          <w:lang w:val="es-MX"/>
+        </w:rPr>
+      </w:pPr>
+      <w:r>
+        <w:rPr>
+          <w:rFonts w:hint="default"/>
+          <w:lang w:val="es-MX"/>
+        </w:rPr>
+        <w:t>Let imagen= document.getElementbyId(“img”)</w:t>
+      </w:r>
+    </w:p>
+    <w:p>
+      <w:pPr>
+        <w:bidi w:val="0"/>
+        <w:jc w:val="center"/>
+        <w:rPr>
+          <w:rFonts w:hint="default"/>
+          <w:lang w:val="es-MX"/>
+        </w:rPr>
+      </w:pPr>
+    </w:p>
+    <w:p>
+      <w:pPr>
+        <w:bidi w:val="0"/>
+        <w:jc w:val="center"/>
+        <w:rPr>
+          <w:rFonts w:hint="default"/>
+          <w:highlight w:val="cyan"/>
+          <w:lang w:val="es-MX"/>
+        </w:rPr>
+      </w:pPr>
+      <w:r>
+        <w:rPr>
+          <w:rFonts w:hint="default"/>
+          <w:highlight w:val="cyan"/>
+          <w:lang w:val="es-MX"/>
+        </w:rPr>
+        <w:t>imagen.src= “ img2.png”</w:t>
+      </w:r>
+    </w:p>
+    <w:p>
+      <w:pPr>
+        <w:jc w:val="center"/>
+        <w:rPr>
+          <w:rFonts w:hint="default"/>
+          <w:lang w:val="es-MX"/>
+        </w:rPr>
+      </w:pPr>
+    </w:p>
+    <w:p>
+      <w:pPr>
+        <w:pStyle w:val="2"/>
+        <w:bidi w:val="0"/>
+        <w:rPr>
+          <w:rFonts w:hint="default"/>
+          <w:lang w:val="es-MX"/>
+        </w:rPr>
+      </w:pPr>
+      <w:r>
+        <w:rPr>
+          <w:rFonts w:hint="default"/>
+          <w:lang w:val="es-MX"/>
+        </w:rPr>
+        <w:t xml:space="preserve">style.property </w:t>
+      </w:r>
+      <w:r>
+        <w:rPr>
+          <w:rFonts w:hint="default"/>
+          <w:sz w:val="15"/>
+          <w:szCs w:val="15"/>
+          <w:lang w:val="es-MX"/>
+        </w:rPr>
+        <w:t>(property= elejir propiedad)</w:t>
+      </w:r>
+    </w:p>
+    <w:p>
+      <w:pPr>
+        <w:bidi w:val="0"/>
+        <w:rPr>
+          <w:rFonts w:hint="default"/>
+          <w:lang w:val="es-MX"/>
+        </w:rPr>
+      </w:pPr>
+      <w:r>
+        <w:rPr>
+          <w:rFonts w:hint="default"/>
+          <w:lang w:val="es-MX"/>
+        </w:rPr>
+        <w:tab/>
+      </w:r>
+      <w:r>
+        <w:rPr>
+          <w:rFonts w:hint="default"/>
+          <w:lang w:val="es-MX"/>
+        </w:rPr>
+        <w:t>Se usa para modificar el estilo de un elemento html</w:t>
+      </w:r>
+    </w:p>
+    <w:p>
+      <w:pPr>
+        <w:bidi w:val="0"/>
+        <w:rPr>
+          <w:rFonts w:hint="default"/>
+          <w:lang w:val="es-MX"/>
+        </w:rPr>
+      </w:pPr>
+      <w:r>
+        <w:rPr>
+          <w:rFonts w:hint="default"/>
+          <w:lang w:val="es-MX"/>
+        </w:rPr>
+        <w:t>Ejemplo :</w:t>
+      </w:r>
+    </w:p>
+    <w:p>
+      <w:pPr>
+        <w:bidi w:val="0"/>
+        <w:rPr>
+          <w:rFonts w:hint="default"/>
+          <w:lang w:val="es-MX"/>
+        </w:rPr>
+      </w:pPr>
+    </w:p>
+    <w:p>
+      <w:pPr>
+        <w:bidi w:val="0"/>
+        <w:jc w:val="center"/>
+        <w:rPr>
+          <w:rFonts w:hint="default"/>
+          <w:lang w:val="es-MX"/>
+        </w:rPr>
+      </w:pPr>
+      <w:r>
+        <w:rPr>
+          <w:rFonts w:hint="default"/>
+          <w:lang w:val="es-MX"/>
+        </w:rPr>
+        <w:t xml:space="preserve">&lt;h1 </w:t>
+      </w:r>
+      <w:r>
+        <w:rPr>
+          <w:rFonts w:hint="default"/>
+          <w:highlight w:val="yellow"/>
+          <w:lang w:val="es-MX"/>
+        </w:rPr>
+        <w:t>&lt;style&gt; = colur: red &lt;style&gt;</w:t>
+      </w:r>
+      <w:r>
+        <w:rPr>
+          <w:rFonts w:hint="default"/>
+          <w:lang w:val="es-MX"/>
+        </w:rPr>
+        <w:t xml:space="preserve">  id=”col”&gt; property &lt;/h1&gt;</w:t>
+      </w:r>
+    </w:p>
+    <w:p>
+      <w:pPr>
+        <w:bidi w:val="0"/>
+        <w:jc w:val="center"/>
+        <w:rPr>
+          <w:rFonts w:hint="default"/>
+          <w:lang w:val="es-MX"/>
+        </w:rPr>
+      </w:pPr>
+    </w:p>
+    <w:p>
+      <w:pPr>
+        <w:bidi w:val="0"/>
+        <w:jc w:val="center"/>
+        <w:rPr>
+          <w:rFonts w:hint="default"/>
+          <w:lang w:val="es-MX"/>
+        </w:rPr>
+      </w:pPr>
+      <w:r>
+        <w:rPr>
+          <w:rFonts w:hint="default"/>
+          <w:lang w:val="es-MX"/>
+        </w:rPr>
+        <w:t>Let color= document.getElementbyId(“col”)</w:t>
+      </w:r>
+    </w:p>
+    <w:p>
+      <w:pPr>
+        <w:bidi w:val="0"/>
+        <w:jc w:val="center"/>
+        <w:rPr>
+          <w:rFonts w:hint="default"/>
+          <w:lang w:val="es-MX"/>
+        </w:rPr>
+      </w:pPr>
+    </w:p>
+    <w:p>
+      <w:pPr>
+        <w:bidi w:val="0"/>
+        <w:jc w:val="center"/>
+        <w:rPr>
+          <w:rFonts w:hint="default"/>
+          <w:highlight w:val="cyan"/>
+          <w:lang w:val="es-MX"/>
+        </w:rPr>
+      </w:pPr>
+      <w:r>
+        <w:rPr>
+          <w:rFonts w:hint="default"/>
+          <w:highlight w:val="cyan"/>
+          <w:lang w:val="es-MX"/>
+        </w:rPr>
+        <w:t>imagen.style.color = “red”</w:t>
+      </w:r>
+    </w:p>
+    <w:p>
+      <w:pPr>
+        <w:jc w:val="center"/>
+        <w:rPr>
+          <w:rFonts w:hint="default"/>
+          <w:lang w:val="es-MX"/>
+        </w:rPr>
+      </w:pPr>
+    </w:p>
+    <w:p>
+      <w:pPr>
+        <w:jc w:val="center"/>
+        <w:rPr>
+          <w:rFonts w:hint="default"/>
+          <w:lang w:val="es-MX"/>
+        </w:rPr>
+      </w:pPr>
+    </w:p>
+    <w:p>
+      <w:pPr>
+        <w:jc w:val="center"/>
+        <w:rPr>
+          <w:rFonts w:hint="default"/>
+          <w:lang w:val="es-MX"/>
+        </w:rPr>
+      </w:pPr>
+    </w:p>
+    <w:p>
+      <w:pPr>
+        <w:jc w:val="center"/>
+        <w:rPr>
+          <w:rFonts w:hint="default"/>
+          <w:lang w:val="es-MX"/>
+        </w:rPr>
+      </w:pPr>
+    </w:p>
+    <w:p>
+      <w:pPr>
+        <w:jc w:val="center"/>
+        <w:rPr>
+          <w:rFonts w:hint="default"/>
+          <w:lang w:val="es-MX"/>
+        </w:rPr>
+      </w:pPr>
+    </w:p>
+    <w:p>
+      <w:pPr>
+        <w:jc w:val="center"/>
+        <w:rPr>
+          <w:rFonts w:hint="default"/>
+          <w:lang w:val="es-MX"/>
+        </w:rPr>
+      </w:pPr>
+    </w:p>
+    <w:p>
+      <w:pPr>
+        <w:jc w:val="center"/>
+        <w:rPr>
+          <w:rFonts w:hint="default"/>
+          <w:lang w:val="es-MX"/>
+        </w:rPr>
+      </w:pPr>
+    </w:p>
+    <w:p>
+      <w:pPr>
+        <w:jc w:val="center"/>
+        <w:rPr>
+          <w:rFonts w:hint="default"/>
+          <w:lang w:val="es-MX"/>
+        </w:rPr>
+      </w:pPr>
+    </w:p>
+    <w:p>
+      <w:pPr>
+        <w:jc w:val="center"/>
+        <w:rPr>
+          <w:rFonts w:hint="default"/>
+          <w:lang w:val="es-MX"/>
+        </w:rPr>
+      </w:pPr>
+    </w:p>
+    <w:p>
+      <w:pPr>
+        <w:jc w:val="center"/>
+        <w:rPr>
+          <w:rFonts w:hint="default"/>
+          <w:lang w:val="es-MX"/>
+        </w:rPr>
+      </w:pPr>
+    </w:p>
+    <w:p>
+      <w:pPr>
+        <w:jc w:val="center"/>
+        <w:rPr>
+          <w:rFonts w:hint="default"/>
+          <w:lang w:val="es-MX"/>
+        </w:rPr>
+      </w:pPr>
+    </w:p>
+    <w:p>
+      <w:pPr>
+        <w:jc w:val="center"/>
+        <w:rPr>
+          <w:rFonts w:hint="default"/>
+          <w:lang w:val="es-MX"/>
+        </w:rPr>
+      </w:pPr>
+    </w:p>
+    <w:p>
+      <w:pPr>
+        <w:jc w:val="center"/>
+        <w:rPr>
+          <w:rFonts w:hint="default"/>
+          <w:lang w:val="es-MX"/>
+        </w:rPr>
+      </w:pPr>
+    </w:p>
+    <w:p>
+      <w:pPr>
+        <w:jc w:val="center"/>
+        <w:rPr>
+          <w:rFonts w:hint="default"/>
+          <w:lang w:val="es-MX"/>
+        </w:rPr>
+      </w:pPr>
+    </w:p>
+    <w:p>
+      <w:pPr>
+        <w:jc w:val="center"/>
+        <w:rPr>
+          <w:rFonts w:hint="default"/>
+          <w:lang w:val="es-MX"/>
+        </w:rPr>
+      </w:pPr>
+    </w:p>
+    <w:p>
+      <w:pPr>
+        <w:jc w:val="center"/>
+        <w:rPr>
+          <w:rFonts w:hint="default"/>
+          <w:lang w:val="es-MX"/>
+        </w:rPr>
+      </w:pPr>
+    </w:p>
+    <w:p>
+      <w:pPr>
+        <w:jc w:val="center"/>
+        <w:rPr>
+          <w:rFonts w:hint="default"/>
+          <w:lang w:val="es-MX"/>
+        </w:rPr>
+      </w:pPr>
+    </w:p>
+    <w:p>
+      <w:pPr>
+        <w:jc w:val="both"/>
+        <w:rPr>
+          <w:rFonts w:hint="default"/>
+          <w:lang w:val="es-MX"/>
+        </w:rPr>
+      </w:pPr>
+      <w:bookmarkStart w:id="0" w:name="_GoBack"/>
+      <w:bookmarkEnd w:id="0"/>
     </w:p>
     <w:sectPr>
       <w:pgSz w:w="11906" w:h="16838"/>
@@ -1962,6 +3316,16 @@
     <w:rPr>
       <w:i/>
       <w:iCs/>
+    </w:rPr>
+  </w:style>
+  <w:style w:type="character" w:styleId="6">
+    <w:name w:val="Strong"/>
+    <w:basedOn w:val="3"/>
+    <w:qFormat/>
+    <w:uiPriority w:val="0"/>
+    <w:rPr>
+      <w:b/>
+      <w:bCs/>
     </w:rPr>
   </w:style>
 </w:styles>

</xml_diff>

<commit_message>
act sql y js
</commit_message>
<xml_diff>
--- a/primer-anio/segundo-cuatrimestre/Web-1/Unidad4javascript/ResumenJavaScriptLA.docx
+++ b/primer-anio/segundo-cuatrimestre/Web-1/Unidad4javascript/ResumenJavaScriptLA.docx
@@ -669,24 +669,812 @@
     <w:p>
       <w:pPr>
         <w:rPr>
+          <w:rStyle w:val="8"/>
+          <w:rFonts w:hint="default" w:ascii="Georgia" w:hAnsi="Georgia" w:eastAsia="Georgia" w:cs="Georgia"/>
+          <w:caps w:val="0"/>
+          <w:color w:val="000000"/>
+          <w:spacing w:val="0"/>
+          <w:sz w:val="22"/>
+          <w:szCs w:val="22"/>
+          <w:shd w:val="clear" w:fill="FFFFFF"/>
+        </w:rPr>
+      </w:pPr>
+      <w:r>
+        <w:rPr>
+          <w:rFonts w:hint="default"/>
+          <w:sz w:val="22"/>
+          <w:szCs w:val="22"/>
+          <w:lang w:val="es-MX"/>
+        </w:rPr>
+        <w:t xml:space="preserve">-Expresion: </w:t>
+      </w:r>
+      <w:r>
+        <w:rPr>
+          <w:rFonts w:ascii="Georgia" w:hAnsi="Georgia" w:eastAsia="Georgia" w:cs="Georgia"/>
+          <w:i w:val="0"/>
+          <w:iCs w:val="0"/>
+          <w:caps w:val="0"/>
+          <w:color w:val="000000"/>
+          <w:spacing w:val="0"/>
+          <w:sz w:val="22"/>
+          <w:szCs w:val="22"/>
+          <w:shd w:val="clear" w:fill="FFFFFF"/>
+        </w:rPr>
+        <w:t>Un fragmento de código que produce un valor se llama una</w:t>
+      </w:r>
+      <w:r>
+        <w:rPr>
+          <w:rFonts w:hint="default" w:ascii="Georgia" w:hAnsi="Georgia" w:eastAsia="Georgia" w:cs="Georgia"/>
+          <w:i w:val="0"/>
+          <w:iCs w:val="0"/>
+          <w:caps w:val="0"/>
+          <w:color w:val="000000"/>
+          <w:spacing w:val="0"/>
+          <w:sz w:val="22"/>
+          <w:szCs w:val="22"/>
+          <w:shd w:val="clear" w:fill="FFFFFF"/>
+        </w:rPr>
+        <w:t> </w:t>
+      </w:r>
+      <w:r>
+        <w:rPr>
+          <w:rStyle w:val="8"/>
+          <w:rFonts w:hint="default" w:ascii="Georgia" w:hAnsi="Georgia" w:eastAsia="Georgia" w:cs="Georgia"/>
+          <w:caps w:val="0"/>
+          <w:color w:val="000000"/>
+          <w:spacing w:val="0"/>
+          <w:sz w:val="22"/>
+          <w:szCs w:val="22"/>
+          <w:shd w:val="clear" w:fill="FFFFFF"/>
+        </w:rPr>
+        <w:t>expresión</w:t>
+      </w:r>
+    </w:p>
+    <w:p>
+      <w:pPr>
+        <w:rPr>
+          <w:rStyle w:val="8"/>
+          <w:rFonts w:hint="default" w:ascii="Georgia" w:hAnsi="Georgia" w:eastAsia="Georgia" w:cs="Georgia"/>
+          <w:caps w:val="0"/>
+          <w:color w:val="000000"/>
+          <w:spacing w:val="0"/>
+          <w:sz w:val="22"/>
+          <w:szCs w:val="22"/>
+          <w:shd w:val="clear" w:fill="FFFFFF"/>
+          <w:lang w:val="es-MX"/>
+        </w:rPr>
+      </w:pPr>
+      <w:r>
+        <w:rPr>
+          <w:rStyle w:val="8"/>
+          <w:rFonts w:hint="default" w:ascii="Georgia" w:hAnsi="Georgia" w:eastAsia="Georgia" w:cs="Georgia"/>
+          <w:caps w:val="0"/>
+          <w:color w:val="000000"/>
+          <w:spacing w:val="0"/>
+          <w:sz w:val="22"/>
+          <w:szCs w:val="22"/>
+          <w:shd w:val="clear" w:fill="FFFFFF"/>
+          <w:lang w:val="es-MX"/>
+        </w:rPr>
+        <w:t>...</w:t>
+      </w:r>
+      <w:r>
+        <w:rPr>
+          <w:rFonts w:ascii="Georgia" w:hAnsi="Georgia" w:eastAsia="Georgia" w:cs="Georgia"/>
+          <w:i w:val="0"/>
+          <w:iCs w:val="0"/>
+          <w:caps w:val="0"/>
+          <w:color w:val="000000"/>
+          <w:spacing w:val="0"/>
+          <w:sz w:val="22"/>
+          <w:szCs w:val="22"/>
+          <w:shd w:val="clear" w:fill="FFFFFF"/>
+        </w:rPr>
+        <w:t>Cualquier cosa que produzca un valor es una expresión en JavaScript</w:t>
+      </w:r>
+    </w:p>
+    <w:p>
+      <w:pPr>
+        <w:rPr>
+          <w:rFonts w:hint="default"/>
+          <w:sz w:val="22"/>
+          <w:szCs w:val="22"/>
+          <w:lang w:val="es-MX"/>
+        </w:rPr>
+      </w:pPr>
+    </w:p>
+    <w:p>
+      <w:pPr>
+        <w:rPr>
+          <w:rFonts w:hint="default" w:eastAsia="Georgia" w:cs="Georgia" w:asciiTheme="majorAscii" w:hAnsiTheme="majorAscii"/>
+          <w:i w:val="0"/>
+          <w:iCs w:val="0"/>
+          <w:caps w:val="0"/>
+          <w:color w:val="000000"/>
+          <w:spacing w:val="0"/>
+          <w:sz w:val="22"/>
+          <w:szCs w:val="22"/>
+          <w:shd w:val="clear" w:fill="FFFFFF"/>
+        </w:rPr>
+      </w:pPr>
+      <w:r>
+        <w:rPr>
+          <w:rFonts w:hint="default" w:asciiTheme="majorAscii" w:hAnsiTheme="majorAscii"/>
+          <w:sz w:val="22"/>
+          <w:szCs w:val="22"/>
+          <w:lang w:val="es-MX"/>
+        </w:rPr>
+        <w:t xml:space="preserve">-Funcion: </w:t>
+      </w:r>
+      <w:r>
+        <w:rPr>
+          <w:rFonts w:hint="default" w:eastAsia="Georgia" w:cs="Georgia" w:asciiTheme="majorAscii" w:hAnsiTheme="majorAscii"/>
+          <w:i w:val="0"/>
+          <w:iCs w:val="0"/>
+          <w:caps w:val="0"/>
+          <w:color w:val="000000"/>
+          <w:spacing w:val="0"/>
+          <w:sz w:val="22"/>
+          <w:szCs w:val="22"/>
+          <w:shd w:val="clear" w:fill="FFFFFF"/>
+        </w:rPr>
+        <w:t> Una función es un fragmento de programa envuelto en un valor</w:t>
+      </w:r>
+    </w:p>
+    <w:p>
+      <w:pPr>
+        <w:rPr>
+          <w:rFonts w:hint="default" w:eastAsia="Georgia" w:cs="Georgia" w:asciiTheme="majorAscii" w:hAnsiTheme="majorAscii"/>
+          <w:i w:val="0"/>
+          <w:iCs w:val="0"/>
+          <w:caps w:val="0"/>
+          <w:color w:val="000000"/>
+          <w:spacing w:val="0"/>
+          <w:sz w:val="22"/>
+          <w:szCs w:val="22"/>
+          <w:shd w:val="clear" w:fill="FFFFFF"/>
+        </w:rPr>
+      </w:pPr>
+      <w:r>
+        <w:rPr>
+          <w:rFonts w:ascii="Georgia" w:hAnsi="Georgia" w:eastAsia="Georgia" w:cs="Georgia"/>
+          <w:i w:val="0"/>
+          <w:iCs w:val="0"/>
+          <w:caps w:val="0"/>
+          <w:color w:val="000000"/>
+          <w:spacing w:val="0"/>
+          <w:sz w:val="22"/>
+          <w:szCs w:val="22"/>
+          <w:shd w:val="clear" w:fill="FFFFFF"/>
+        </w:rPr>
+        <w:t>Ejecutar una función se llama</w:t>
+      </w:r>
+      <w:r>
+        <w:rPr>
+          <w:rFonts w:hint="default" w:ascii="Georgia" w:hAnsi="Georgia" w:eastAsia="Georgia" w:cs="Georgia"/>
+          <w:i w:val="0"/>
+          <w:iCs w:val="0"/>
+          <w:caps w:val="0"/>
+          <w:color w:val="000000"/>
+          <w:spacing w:val="0"/>
+          <w:sz w:val="22"/>
+          <w:szCs w:val="22"/>
+          <w:shd w:val="clear" w:fill="FFFFFF"/>
+        </w:rPr>
+        <w:t> </w:t>
+      </w:r>
+      <w:r>
+        <w:rPr>
+          <w:rStyle w:val="8"/>
+          <w:rFonts w:hint="default" w:ascii="Georgia" w:hAnsi="Georgia" w:eastAsia="Georgia" w:cs="Georgia"/>
+          <w:caps w:val="0"/>
+          <w:color w:val="000000"/>
+          <w:spacing w:val="0"/>
+          <w:sz w:val="22"/>
+          <w:szCs w:val="22"/>
+          <w:shd w:val="clear" w:fill="FFFFFF"/>
+        </w:rPr>
+        <w:t>invocar</w:t>
+      </w:r>
+      <w:r>
+        <w:rPr>
+          <w:rFonts w:hint="default" w:ascii="Georgia" w:hAnsi="Georgia" w:eastAsia="Georgia" w:cs="Georgia"/>
+          <w:i w:val="0"/>
+          <w:iCs w:val="0"/>
+          <w:caps w:val="0"/>
+          <w:color w:val="000000"/>
+          <w:spacing w:val="0"/>
+          <w:sz w:val="22"/>
+          <w:szCs w:val="22"/>
+          <w:shd w:val="clear" w:fill="FFFFFF"/>
+        </w:rPr>
+        <w:t>, </w:t>
+      </w:r>
+      <w:r>
+        <w:rPr>
+          <w:rStyle w:val="8"/>
+          <w:rFonts w:hint="default" w:ascii="Georgia" w:hAnsi="Georgia" w:eastAsia="Georgia" w:cs="Georgia"/>
+          <w:caps w:val="0"/>
+          <w:color w:val="000000"/>
+          <w:spacing w:val="0"/>
+          <w:sz w:val="22"/>
+          <w:szCs w:val="22"/>
+          <w:shd w:val="clear" w:fill="FFFFFF"/>
+        </w:rPr>
+        <w:t>llamar</w:t>
+      </w:r>
+      <w:r>
+        <w:rPr>
+          <w:rFonts w:hint="default" w:ascii="Georgia" w:hAnsi="Georgia" w:eastAsia="Georgia" w:cs="Georgia"/>
+          <w:i w:val="0"/>
+          <w:iCs w:val="0"/>
+          <w:caps w:val="0"/>
+          <w:color w:val="000000"/>
+          <w:spacing w:val="0"/>
+          <w:sz w:val="22"/>
+          <w:szCs w:val="22"/>
+          <w:shd w:val="clear" w:fill="FFFFFF"/>
+        </w:rPr>
+        <w:t>, o </w:t>
+      </w:r>
+      <w:r>
+        <w:rPr>
+          <w:rStyle w:val="8"/>
+          <w:rFonts w:hint="default" w:ascii="Georgia" w:hAnsi="Georgia" w:eastAsia="Georgia" w:cs="Georgia"/>
+          <w:caps w:val="0"/>
+          <w:color w:val="000000"/>
+          <w:spacing w:val="0"/>
+          <w:sz w:val="22"/>
+          <w:szCs w:val="22"/>
+          <w:shd w:val="clear" w:fill="FFFFFF"/>
+        </w:rPr>
+        <w:t>aplicar</w:t>
+      </w:r>
+      <w:r>
+        <w:rPr>
+          <w:rFonts w:hint="default" w:ascii="Georgia" w:hAnsi="Georgia" w:eastAsia="Georgia" w:cs="Georgia"/>
+          <w:i w:val="0"/>
+          <w:iCs w:val="0"/>
+          <w:caps w:val="0"/>
+          <w:color w:val="000000"/>
+          <w:spacing w:val="0"/>
+          <w:sz w:val="22"/>
+          <w:szCs w:val="22"/>
+          <w:shd w:val="clear" w:fill="FFFFFF"/>
+        </w:rPr>
+        <w:t> la función.</w:t>
+      </w:r>
+    </w:p>
+    <w:p>
+      <w:pPr>
+        <w:rPr>
+          <w:rFonts w:hint="default" w:eastAsia="Georgia" w:cs="Georgia" w:asciiTheme="majorAscii" w:hAnsiTheme="majorAscii"/>
+          <w:i w:val="0"/>
+          <w:iCs w:val="0"/>
+          <w:caps w:val="0"/>
+          <w:color w:val="000000"/>
+          <w:spacing w:val="0"/>
+          <w:sz w:val="22"/>
+          <w:szCs w:val="22"/>
+          <w:shd w:val="clear" w:fill="FFFFFF"/>
+        </w:rPr>
+      </w:pPr>
+    </w:p>
+    <w:p>
+      <w:pPr>
+        <w:rPr>
+          <w:rStyle w:val="8"/>
+          <w:rFonts w:hint="default" w:eastAsia="Georgia" w:cs="Georgia" w:asciiTheme="majorAscii" w:hAnsiTheme="majorAscii"/>
+          <w:caps w:val="0"/>
+          <w:color w:val="000000"/>
+          <w:spacing w:val="0"/>
+          <w:sz w:val="22"/>
+          <w:szCs w:val="22"/>
+          <w:shd w:val="clear" w:fill="FFFFFF"/>
+        </w:rPr>
+      </w:pPr>
+      <w:r>
+        <w:rPr>
+          <w:rFonts w:hint="default" w:eastAsia="Georgia" w:cs="Georgia" w:asciiTheme="majorAscii" w:hAnsiTheme="majorAscii"/>
+          <w:i w:val="0"/>
+          <w:iCs w:val="0"/>
+          <w:caps w:val="0"/>
+          <w:color w:val="000000"/>
+          <w:spacing w:val="0"/>
+          <w:sz w:val="22"/>
+          <w:szCs w:val="22"/>
+          <w:shd w:val="clear" w:fill="FFFFFF"/>
+          <w:lang w:val="es-MX"/>
+        </w:rPr>
+        <w:t xml:space="preserve">-Entorno: </w:t>
+      </w:r>
+      <w:r>
+        <w:rPr>
+          <w:rFonts w:hint="default" w:eastAsia="Georgia" w:cs="Georgia" w:asciiTheme="majorAscii" w:hAnsiTheme="majorAscii"/>
+          <w:i w:val="0"/>
+          <w:iCs w:val="0"/>
+          <w:caps w:val="0"/>
+          <w:color w:val="000000"/>
+          <w:spacing w:val="0"/>
+          <w:sz w:val="22"/>
+          <w:szCs w:val="22"/>
+          <w:shd w:val="clear" w:fill="FFFFFF"/>
+        </w:rPr>
+        <w:t>La colección de enlaces y sus valores que existen en un momento dado se llama </w:t>
+      </w:r>
+      <w:r>
+        <w:rPr>
+          <w:rStyle w:val="8"/>
+          <w:rFonts w:hint="default" w:eastAsia="Georgia" w:cs="Georgia" w:asciiTheme="majorAscii" w:hAnsiTheme="majorAscii"/>
+          <w:caps w:val="0"/>
+          <w:color w:val="000000"/>
+          <w:spacing w:val="0"/>
+          <w:sz w:val="22"/>
+          <w:szCs w:val="22"/>
+          <w:shd w:val="clear" w:fill="FFFFFF"/>
+        </w:rPr>
+        <w:t>entorno</w:t>
+      </w:r>
+    </w:p>
+    <w:p>
+      <w:pPr>
+        <w:rPr>
+          <w:rStyle w:val="8"/>
+          <w:rFonts w:hint="default" w:eastAsia="Georgia" w:cs="Georgia" w:asciiTheme="majorAscii" w:hAnsiTheme="majorAscii"/>
+          <w:caps w:val="0"/>
+          <w:color w:val="000000"/>
+          <w:spacing w:val="0"/>
+          <w:sz w:val="22"/>
+          <w:szCs w:val="22"/>
+          <w:shd w:val="clear" w:fill="FFFFFF"/>
+        </w:rPr>
+      </w:pPr>
+    </w:p>
+    <w:p>
+      <w:pPr>
+        <w:rPr>
+          <w:rStyle w:val="8"/>
+          <w:rFonts w:hint="default" w:ascii="Georgia" w:hAnsi="Georgia" w:eastAsia="Georgia" w:cs="Georgia"/>
+          <w:caps w:val="0"/>
+          <w:color w:val="000000"/>
+          <w:spacing w:val="0"/>
+          <w:sz w:val="22"/>
+          <w:szCs w:val="22"/>
+          <w:shd w:val="clear" w:fill="FFFFFF"/>
+        </w:rPr>
+      </w:pPr>
+      <w:r>
+        <w:rPr>
+          <w:rStyle w:val="8"/>
+          <w:rFonts w:hint="default" w:eastAsia="Georgia" w:cs="Georgia" w:asciiTheme="majorAscii" w:hAnsiTheme="majorAscii"/>
+          <w:caps w:val="0"/>
+          <w:color w:val="000000"/>
+          <w:spacing w:val="0"/>
+          <w:sz w:val="22"/>
+          <w:szCs w:val="22"/>
+          <w:shd w:val="clear" w:fill="FFFFFF"/>
+          <w:lang w:val="es-MX"/>
+        </w:rPr>
+        <w:t xml:space="preserve">-Argumentos: </w:t>
+      </w:r>
+      <w:r>
+        <w:rPr>
+          <w:rFonts w:ascii="Georgia" w:hAnsi="Georgia" w:eastAsia="Georgia" w:cs="Georgia"/>
+          <w:i w:val="0"/>
+          <w:iCs w:val="0"/>
+          <w:caps w:val="0"/>
+          <w:color w:val="000000"/>
+          <w:spacing w:val="0"/>
+          <w:sz w:val="22"/>
+          <w:szCs w:val="22"/>
+          <w:shd w:val="clear" w:fill="FFFFFF"/>
+        </w:rPr>
+        <w:t>Los valores dados a las funciones se llaman</w:t>
+      </w:r>
+      <w:r>
+        <w:rPr>
+          <w:rFonts w:hint="default" w:ascii="Georgia" w:hAnsi="Georgia" w:eastAsia="Georgia" w:cs="Georgia"/>
+          <w:i w:val="0"/>
+          <w:iCs w:val="0"/>
+          <w:caps w:val="0"/>
+          <w:color w:val="000000"/>
+          <w:spacing w:val="0"/>
+          <w:sz w:val="22"/>
+          <w:szCs w:val="22"/>
+          <w:shd w:val="clear" w:fill="FFFFFF"/>
+        </w:rPr>
+        <w:t> </w:t>
+      </w:r>
+      <w:r>
+        <w:rPr>
+          <w:rStyle w:val="8"/>
+          <w:rFonts w:hint="default" w:ascii="Georgia" w:hAnsi="Georgia" w:eastAsia="Georgia" w:cs="Georgia"/>
+          <w:caps w:val="0"/>
+          <w:color w:val="000000"/>
+          <w:spacing w:val="0"/>
+          <w:sz w:val="22"/>
+          <w:szCs w:val="22"/>
+          <w:shd w:val="clear" w:fill="FFFFFF"/>
+        </w:rPr>
+        <w:t>argumentos</w:t>
+      </w:r>
+    </w:p>
+    <w:p>
+      <w:pPr>
+        <w:rPr>
+          <w:rStyle w:val="8"/>
+          <w:rFonts w:hint="default" w:ascii="Georgia" w:hAnsi="Georgia" w:eastAsia="Georgia" w:cs="Georgia"/>
+          <w:caps w:val="0"/>
+          <w:color w:val="000000"/>
+          <w:spacing w:val="0"/>
+          <w:sz w:val="22"/>
+          <w:szCs w:val="22"/>
+          <w:shd w:val="clear" w:fill="FFFFFF"/>
+        </w:rPr>
+      </w:pPr>
+    </w:p>
+    <w:p>
+      <w:pPr>
+        <w:rPr>
+          <w:rFonts w:hint="default" w:ascii="Georgia" w:hAnsi="Georgia" w:eastAsia="Georgia" w:cs="Georgia"/>
+          <w:i w:val="0"/>
+          <w:iCs w:val="0"/>
+          <w:caps w:val="0"/>
+          <w:color w:val="000000"/>
+          <w:spacing w:val="0"/>
+          <w:sz w:val="22"/>
+          <w:szCs w:val="22"/>
+          <w:shd w:val="clear" w:fill="FFFFFF"/>
+        </w:rPr>
+      </w:pPr>
+      <w:r>
+        <w:rPr>
+          <w:rStyle w:val="8"/>
+          <w:rFonts w:hint="default" w:ascii="Georgia" w:hAnsi="Georgia" w:eastAsia="Georgia" w:cs="Georgia"/>
+          <w:caps w:val="0"/>
+          <w:color w:val="000000"/>
+          <w:spacing w:val="0"/>
+          <w:sz w:val="22"/>
+          <w:szCs w:val="22"/>
+          <w:shd w:val="clear" w:fill="FFFFFF"/>
+          <w:lang w:val="es-MX"/>
+        </w:rPr>
+        <w:t xml:space="preserve">-Valor de retorno: </w:t>
+      </w:r>
+      <w:r>
+        <w:rPr>
+          <w:rFonts w:ascii="Georgia" w:hAnsi="Georgia" w:eastAsia="Georgia" w:cs="Georgia"/>
+          <w:i w:val="0"/>
+          <w:iCs w:val="0"/>
+          <w:caps w:val="0"/>
+          <w:color w:val="000000"/>
+          <w:spacing w:val="0"/>
+          <w:sz w:val="22"/>
+          <w:szCs w:val="22"/>
+          <w:shd w:val="clear" w:fill="FFFFFF"/>
+        </w:rPr>
+        <w:t>Cuando una función produce un valor, se dice que</w:t>
+      </w:r>
+      <w:r>
+        <w:rPr>
+          <w:rFonts w:hint="default" w:ascii="Georgia" w:hAnsi="Georgia" w:eastAsia="Georgia" w:cs="Georgia"/>
+          <w:i w:val="0"/>
+          <w:iCs w:val="0"/>
+          <w:caps w:val="0"/>
+          <w:color w:val="000000"/>
+          <w:spacing w:val="0"/>
+          <w:sz w:val="22"/>
+          <w:szCs w:val="22"/>
+          <w:shd w:val="clear" w:fill="FFFFFF"/>
+        </w:rPr>
+        <w:t> </w:t>
+      </w:r>
+      <w:r>
+        <w:rPr>
+          <w:rStyle w:val="8"/>
+          <w:rFonts w:hint="default" w:ascii="Georgia" w:hAnsi="Georgia" w:eastAsia="Georgia" w:cs="Georgia"/>
+          <w:caps w:val="0"/>
+          <w:color w:val="000000"/>
+          <w:spacing w:val="0"/>
+          <w:sz w:val="22"/>
+          <w:szCs w:val="22"/>
+          <w:shd w:val="clear" w:fill="FFFFFF"/>
+        </w:rPr>
+        <w:t>retorna</w:t>
+      </w:r>
+      <w:r>
+        <w:rPr>
+          <w:rFonts w:hint="default" w:ascii="Georgia" w:hAnsi="Georgia" w:eastAsia="Georgia" w:cs="Georgia"/>
+          <w:i w:val="0"/>
+          <w:iCs w:val="0"/>
+          <w:caps w:val="0"/>
+          <w:color w:val="000000"/>
+          <w:spacing w:val="0"/>
+          <w:sz w:val="22"/>
+          <w:szCs w:val="22"/>
+          <w:shd w:val="clear" w:fill="FFFFFF"/>
+        </w:rPr>
+        <w:t> ese valor</w:t>
+      </w:r>
+    </w:p>
+    <w:p>
+      <w:pPr>
+        <w:rPr>
+          <w:rFonts w:hint="default" w:ascii="Georgia" w:hAnsi="Georgia" w:eastAsia="Georgia" w:cs="Georgia"/>
+          <w:i w:val="0"/>
+          <w:iCs w:val="0"/>
+          <w:caps w:val="0"/>
+          <w:color w:val="000000"/>
+          <w:spacing w:val="0"/>
+          <w:sz w:val="22"/>
+          <w:szCs w:val="22"/>
+          <w:shd w:val="clear" w:fill="FFFFFF"/>
+        </w:rPr>
+      </w:pPr>
+    </w:p>
+    <w:p>
+      <w:pPr>
+        <w:rPr>
+          <w:rFonts w:hint="default" w:ascii="Georgia" w:hAnsi="Georgia" w:eastAsia="Georgia" w:cs="Georgia"/>
+          <w:i w:val="0"/>
+          <w:iCs w:val="0"/>
+          <w:caps w:val="0"/>
+          <w:color w:val="000000"/>
+          <w:spacing w:val="0"/>
+          <w:sz w:val="22"/>
+          <w:szCs w:val="22"/>
+          <w:shd w:val="clear" w:fill="FFFFFF"/>
+          <w:lang w:val="es-MX"/>
+        </w:rPr>
+      </w:pPr>
+      <w:r>
+        <w:rPr>
+          <w:rFonts w:hint="default" w:ascii="Georgia" w:hAnsi="Georgia" w:eastAsia="Georgia" w:cs="Georgia"/>
+          <w:i w:val="0"/>
+          <w:iCs w:val="0"/>
+          <w:color w:val="000000"/>
+          <w:spacing w:val="0"/>
+          <w:sz w:val="22"/>
+          <w:szCs w:val="22"/>
+          <w:shd w:val="clear" w:fill="FFFFFF"/>
+          <w:lang w:val="es-MX"/>
+        </w:rPr>
+        <w:t>-E</w:t>
+      </w:r>
+      <w:r>
+        <w:rPr>
+          <w:rFonts w:hint="default" w:ascii="Georgia" w:hAnsi="Georgia" w:eastAsia="Georgia" w:cs="Georgia"/>
+          <w:i w:val="0"/>
+          <w:iCs w:val="0"/>
+          <w:caps w:val="0"/>
+          <w:color w:val="000000"/>
+          <w:spacing w:val="0"/>
+          <w:sz w:val="22"/>
+          <w:szCs w:val="22"/>
+          <w:shd w:val="clear" w:fill="FFFFFF"/>
+          <w:lang w:val="es-MX"/>
+        </w:rPr>
+        <w:t xml:space="preserve">jecucion condicional: </w:t>
+      </w:r>
+      <w:r>
+        <w:rPr>
+          <w:rFonts w:ascii="Georgia" w:hAnsi="Georgia" w:eastAsia="Georgia" w:cs="Georgia"/>
+          <w:i w:val="0"/>
+          <w:iCs w:val="0"/>
+          <w:caps w:val="0"/>
+          <w:color w:val="000000"/>
+          <w:spacing w:val="0"/>
+          <w:sz w:val="22"/>
+          <w:szCs w:val="22"/>
+          <w:shd w:val="clear" w:fill="FFFFFF"/>
+        </w:rPr>
+        <w:t>carretera ramificada donde el programa tome la rama adecuada basada en la situación en cuestión</w:t>
+      </w:r>
+    </w:p>
+    <w:p>
+      <w:pPr>
+        <w:rPr>
+          <w:rFonts w:hint="default" w:ascii="Georgia" w:hAnsi="Georgia" w:eastAsia="Georgia" w:cs="Georgia"/>
+          <w:i w:val="0"/>
+          <w:iCs w:val="0"/>
+          <w:caps w:val="0"/>
+          <w:color w:val="000000"/>
+          <w:spacing w:val="0"/>
+          <w:sz w:val="22"/>
+          <w:szCs w:val="22"/>
+          <w:shd w:val="clear" w:fill="FFFFFF"/>
+        </w:rPr>
+      </w:pPr>
+    </w:p>
+    <w:p>
+      <w:pPr>
+        <w:rPr>
+          <w:rFonts w:ascii="Georgia" w:hAnsi="Georgia" w:eastAsia="Georgia" w:cs="Georgia"/>
+          <w:i w:val="0"/>
+          <w:iCs w:val="0"/>
+          <w:caps w:val="0"/>
+          <w:color w:val="000000"/>
+          <w:spacing w:val="0"/>
+          <w:sz w:val="22"/>
+          <w:szCs w:val="22"/>
+          <w:shd w:val="clear" w:fill="FFFFFF"/>
+        </w:rPr>
+      </w:pPr>
+      <w:r>
+        <w:rPr>
+          <w:rFonts w:hint="default" w:ascii="Georgia" w:hAnsi="Georgia" w:eastAsia="Georgia" w:cs="Georgia"/>
+          <w:i w:val="0"/>
+          <w:iCs w:val="0"/>
+          <w:color w:val="000000"/>
+          <w:spacing w:val="0"/>
+          <w:sz w:val="22"/>
+          <w:szCs w:val="22"/>
+          <w:shd w:val="clear" w:fill="FFFFFF"/>
+          <w:lang w:val="es-MX"/>
+        </w:rPr>
+        <w:t>-C</w:t>
+      </w:r>
+      <w:r>
+        <w:rPr>
+          <w:rFonts w:hint="default" w:ascii="Georgia" w:hAnsi="Georgia" w:eastAsia="Georgia" w:cs="Georgia"/>
+          <w:i w:val="0"/>
+          <w:iCs w:val="0"/>
+          <w:caps w:val="0"/>
+          <w:color w:val="000000"/>
+          <w:spacing w:val="0"/>
+          <w:sz w:val="22"/>
+          <w:szCs w:val="22"/>
+          <w:shd w:val="clear" w:fill="FFFFFF"/>
+          <w:lang w:val="es-MX"/>
+        </w:rPr>
+        <w:t xml:space="preserve">ontrol de flujo bucle:  </w:t>
+      </w:r>
+      <w:r>
+        <w:rPr>
+          <w:rFonts w:ascii="Georgia" w:hAnsi="Georgia" w:eastAsia="Georgia" w:cs="Georgia"/>
+          <w:i w:val="0"/>
+          <w:iCs w:val="0"/>
+          <w:caps w:val="0"/>
+          <w:color w:val="000000"/>
+          <w:spacing w:val="0"/>
+          <w:sz w:val="22"/>
+          <w:szCs w:val="22"/>
+          <w:shd w:val="clear" w:fill="FFFFFF"/>
+        </w:rPr>
+        <w:t>manera de ejecutar un fragmento de código múltiples veces.</w:t>
+      </w:r>
+    </w:p>
+    <w:p>
+      <w:pPr>
+        <w:rPr>
+          <w:rFonts w:ascii="Georgia" w:hAnsi="Georgia" w:eastAsia="Georgia" w:cs="Georgia"/>
+          <w:i w:val="0"/>
+          <w:iCs w:val="0"/>
+          <w:caps w:val="0"/>
+          <w:color w:val="000000"/>
+          <w:spacing w:val="0"/>
+          <w:sz w:val="22"/>
+          <w:szCs w:val="22"/>
+          <w:shd w:val="clear" w:fill="FFFFFF"/>
+        </w:rPr>
+      </w:pPr>
+    </w:p>
+    <w:p>
+      <w:pPr>
+        <w:rPr>
+          <w:rFonts w:hint="default" w:ascii="Georgia" w:hAnsi="Georgia" w:eastAsia="Georgia" w:cs="Georgia"/>
+          <w:i w:val="0"/>
+          <w:iCs w:val="0"/>
+          <w:caps w:val="0"/>
+          <w:color w:val="000000"/>
+          <w:spacing w:val="0"/>
+          <w:sz w:val="22"/>
+          <w:szCs w:val="22"/>
+          <w:shd w:val="clear" w:fill="FFFFFF"/>
+        </w:rPr>
+      </w:pPr>
+      <w:r>
+        <w:rPr>
+          <w:rFonts w:hint="default" w:ascii="Georgia" w:hAnsi="Georgia" w:eastAsia="Georgia" w:cs="Georgia"/>
+          <w:i w:val="0"/>
+          <w:iCs w:val="0"/>
+          <w:caps w:val="0"/>
+          <w:color w:val="000000"/>
+          <w:spacing w:val="0"/>
+          <w:sz w:val="22"/>
+          <w:szCs w:val="22"/>
+          <w:shd w:val="clear" w:fill="FFFFFF"/>
+          <w:lang w:val="es-MX"/>
+        </w:rPr>
+        <w:t>-</w:t>
+      </w:r>
+      <w:r>
+        <w:rPr>
+          <w:rFonts w:ascii="Georgia" w:hAnsi="Georgia" w:eastAsia="Georgia" w:cs="Georgia"/>
+          <w:i w:val="0"/>
+          <w:iCs w:val="0"/>
+          <w:caps w:val="0"/>
+          <w:color w:val="000000"/>
+          <w:spacing w:val="0"/>
+          <w:sz w:val="22"/>
+          <w:szCs w:val="22"/>
+          <w:shd w:val="clear" w:fill="FFFFFF"/>
+        </w:rPr>
+        <w:t>La instrucción</w:t>
+      </w:r>
+      <w:r>
+        <w:rPr>
+          <w:rFonts w:hint="default" w:ascii="Georgia" w:hAnsi="Georgia" w:eastAsia="Georgia" w:cs="Georgia"/>
+          <w:i w:val="0"/>
+          <w:iCs w:val="0"/>
+          <w:caps w:val="0"/>
+          <w:color w:val="000000"/>
+          <w:spacing w:val="0"/>
+          <w:sz w:val="22"/>
+          <w:szCs w:val="22"/>
+          <w:shd w:val="clear" w:fill="FFFFFF"/>
+        </w:rPr>
+        <w:t> </w:t>
+      </w:r>
+      <w:r>
+        <w:rPr>
           <w:rStyle w:val="7"/>
-          <w:rFonts w:hint="default" w:ascii="Georgia" w:hAnsi="Georgia" w:eastAsia="Georgia" w:cs="Georgia"/>
-          <w:caps w:val="0"/>
-          <w:color w:val="000000"/>
-          <w:spacing w:val="0"/>
-          <w:sz w:val="22"/>
-          <w:szCs w:val="22"/>
-          <w:shd w:val="clear" w:fill="FFFFFF"/>
-        </w:rPr>
-      </w:pPr>
-      <w:r>
-        <w:rPr>
-          <w:rFonts w:hint="default"/>
-          <w:sz w:val="22"/>
-          <w:szCs w:val="22"/>
-          <w:lang w:val="es-MX"/>
-        </w:rPr>
-        <w:t xml:space="preserve">-Expresion: </w:t>
+          <w:rFonts w:ascii="monospace" w:hAnsi="monospace" w:eastAsia="monospace" w:cs="monospace"/>
+          <w:i w:val="0"/>
+          <w:iCs w:val="0"/>
+          <w:caps w:val="0"/>
+          <w:color w:val="000000"/>
+          <w:spacing w:val="0"/>
+          <w:sz w:val="22"/>
+          <w:szCs w:val="22"/>
+          <w:shd w:val="clear" w:fill="FFFFFF"/>
+        </w:rPr>
+        <w:t>break</w:t>
+      </w:r>
+      <w:r>
+        <w:rPr>
+          <w:rFonts w:hint="default" w:ascii="Georgia" w:hAnsi="Georgia" w:eastAsia="Georgia" w:cs="Georgia"/>
+          <w:i w:val="0"/>
+          <w:iCs w:val="0"/>
+          <w:caps w:val="0"/>
+          <w:color w:val="000000"/>
+          <w:spacing w:val="0"/>
+          <w:sz w:val="22"/>
+          <w:szCs w:val="22"/>
+          <w:shd w:val="clear" w:fill="FFFFFF"/>
+        </w:rPr>
+        <w:t> tiene el efecto de salir inmediatamente del bucle que la contiene</w:t>
+      </w:r>
+    </w:p>
+    <w:p>
+      <w:pPr>
+        <w:rPr>
+          <w:rFonts w:hint="default" w:ascii="Georgia" w:hAnsi="Georgia" w:eastAsia="Georgia" w:cs="Georgia"/>
+          <w:i w:val="0"/>
+          <w:iCs w:val="0"/>
+          <w:caps w:val="0"/>
+          <w:color w:val="000000"/>
+          <w:spacing w:val="0"/>
+          <w:sz w:val="22"/>
+          <w:szCs w:val="22"/>
+          <w:shd w:val="clear" w:fill="FFFFFF"/>
+          <w:lang w:val="es-MX"/>
+        </w:rPr>
+      </w:pPr>
+      <w:r>
+        <w:rPr>
+          <w:rFonts w:hint="default" w:ascii="Georgia" w:hAnsi="Georgia" w:eastAsia="Georgia" w:cs="Georgia"/>
+          <w:i w:val="0"/>
+          <w:iCs w:val="0"/>
+          <w:caps w:val="0"/>
+          <w:color w:val="000000"/>
+          <w:spacing w:val="0"/>
+          <w:sz w:val="22"/>
+          <w:szCs w:val="22"/>
+          <w:shd w:val="clear" w:fill="FFFFFF"/>
+          <w:lang w:val="es-MX"/>
+        </w:rPr>
+        <w:t>-</w:t>
       </w:r>
       <w:r>
         <w:rPr>
@@ -700,7 +1488,7 @@
           <w:szCs w:val="22"/>
           <w:shd w:val="clear" w:fill="FFFFFF"/>
         </w:rPr>
-        <w:t>Un fragmento de código que produce un valor se llama una</w:t>
+        <w:t>palabra clave</w:t>
       </w:r>
       <w:r>
         <w:rPr>
@@ -719,46 +1507,94 @@
       <w:r>
         <w:rPr>
           <w:rStyle w:val="7"/>
-          <w:rFonts w:hint="default" w:ascii="Georgia" w:hAnsi="Georgia" w:eastAsia="Georgia" w:cs="Georgia"/>
-          <w:caps w:val="0"/>
-          <w:color w:val="000000"/>
-          <w:spacing w:val="0"/>
-          <w:sz w:val="22"/>
-          <w:szCs w:val="22"/>
-          <w:shd w:val="clear" w:fill="FFFFFF"/>
-        </w:rPr>
-        <w:t>expresión</w:t>
-      </w:r>
-    </w:p>
-    <w:p>
-      <w:pPr>
+          <w:rFonts w:ascii="monospace" w:hAnsi="monospace" w:eastAsia="monospace" w:cs="monospace"/>
+          <w:i w:val="0"/>
+          <w:iCs w:val="0"/>
+          <w:caps w:val="0"/>
+          <w:color w:val="000000"/>
+          <w:spacing w:val="0"/>
+          <w:sz w:val="22"/>
+          <w:szCs w:val="22"/>
+          <w:shd w:val="clear" w:fill="FFFFFF"/>
+        </w:rPr>
+        <w:t>continue</w:t>
+      </w:r>
+      <w:r>
         <w:rPr>
           <w:rStyle w:val="7"/>
-          <w:rFonts w:hint="default" w:ascii="Georgia" w:hAnsi="Georgia" w:eastAsia="Georgia" w:cs="Georgia"/>
-          <w:caps w:val="0"/>
-          <w:color w:val="000000"/>
-          <w:spacing w:val="0"/>
-          <w:sz w:val="22"/>
-          <w:szCs w:val="22"/>
-          <w:shd w:val="clear" w:fill="FFFFFF"/>
-          <w:lang w:val="es-MX"/>
-        </w:rPr>
-      </w:pPr>
+          <w:rFonts w:hint="default" w:ascii="monospace" w:hAnsi="monospace" w:eastAsia="monospace" w:cs="monospace"/>
+          <w:i w:val="0"/>
+          <w:iCs w:val="0"/>
+          <w:caps w:val="0"/>
+          <w:color w:val="000000"/>
+          <w:spacing w:val="0"/>
+          <w:sz w:val="22"/>
+          <w:szCs w:val="22"/>
+          <w:shd w:val="clear" w:fill="FFFFFF"/>
+          <w:lang w:val="es-MX"/>
+        </w:rPr>
+        <w:t xml:space="preserve"> </w:t>
+      </w:r>
+      <w:r>
+        <w:rPr>
+          <w:rFonts w:ascii="Georgia" w:hAnsi="Georgia" w:eastAsia="Georgia" w:cs="Georgia"/>
+          <w:i w:val="0"/>
+          <w:iCs w:val="0"/>
+          <w:caps w:val="0"/>
+          <w:color w:val="000000"/>
+          <w:spacing w:val="0"/>
+          <w:sz w:val="22"/>
+          <w:szCs w:val="22"/>
+          <w:shd w:val="clear" w:fill="FFFFFF"/>
+        </w:rPr>
+        <w:t>Cuando se encuentra</w:t>
+      </w:r>
+      <w:r>
+        <w:rPr>
+          <w:rFonts w:hint="default" w:ascii="Georgia" w:hAnsi="Georgia" w:eastAsia="Georgia" w:cs="Georgia"/>
+          <w:i w:val="0"/>
+          <w:iCs w:val="0"/>
+          <w:caps w:val="0"/>
+          <w:color w:val="000000"/>
+          <w:spacing w:val="0"/>
+          <w:sz w:val="22"/>
+          <w:szCs w:val="22"/>
+          <w:shd w:val="clear" w:fill="FFFFFF"/>
+        </w:rPr>
+        <w:t> </w:t>
+      </w:r>
       <w:r>
         <w:rPr>
           <w:rStyle w:val="7"/>
-          <w:rFonts w:hint="default" w:ascii="Georgia" w:hAnsi="Georgia" w:eastAsia="Georgia" w:cs="Georgia"/>
-          <w:caps w:val="0"/>
-          <w:color w:val="000000"/>
-          <w:spacing w:val="0"/>
-          <w:sz w:val="22"/>
-          <w:szCs w:val="22"/>
-          <w:shd w:val="clear" w:fill="FFFFFF"/>
-          <w:lang w:val="es-MX"/>
-        </w:rPr>
-        <w:t>...</w:t>
-      </w:r>
-      <w:r>
+          <w:rFonts w:ascii="monospace" w:hAnsi="monospace" w:eastAsia="monospace" w:cs="monospace"/>
+          <w:i w:val="0"/>
+          <w:iCs w:val="0"/>
+          <w:caps w:val="0"/>
+          <w:color w:val="000000"/>
+          <w:spacing w:val="0"/>
+          <w:sz w:val="22"/>
+          <w:szCs w:val="22"/>
+          <w:shd w:val="clear" w:fill="FFFFFF"/>
+        </w:rPr>
+        <w:t>continue</w:t>
+      </w:r>
+      <w:r>
+        <w:rPr>
+          <w:rFonts w:hint="default" w:ascii="Georgia" w:hAnsi="Georgia" w:eastAsia="Georgia" w:cs="Georgia"/>
+          <w:i w:val="0"/>
+          <w:iCs w:val="0"/>
+          <w:caps w:val="0"/>
+          <w:color w:val="000000"/>
+          <w:spacing w:val="0"/>
+          <w:sz w:val="22"/>
+          <w:szCs w:val="22"/>
+          <w:shd w:val="clear" w:fill="FFFFFF"/>
+        </w:rPr>
+        <w:t> en el cuerpo de un bucle, el control salta fuera del cuerpo y continúa con la siguiente iteración del bucle.</w:t>
+      </w:r>
+    </w:p>
+    <w:p>
+      <w:pPr>
         <w:rPr>
           <w:rFonts w:ascii="Georgia" w:hAnsi="Georgia" w:eastAsia="Georgia" w:cs="Georgia"/>
           <w:i w:val="0"/>
@@ -770,71 +1606,52 @@
           <w:szCs w:val="22"/>
           <w:shd w:val="clear" w:fill="FFFFFF"/>
         </w:rPr>
-        <w:t>Cualquier cosa que produzca un valor es una expresión en JavaScript</w:t>
-      </w:r>
-    </w:p>
-    <w:p>
-      <w:pPr>
-        <w:rPr>
-          <w:rFonts w:hint="default"/>
-          <w:sz w:val="22"/>
-          <w:szCs w:val="22"/>
-          <w:lang w:val="es-MX"/>
-        </w:rPr>
-      </w:pPr>
-    </w:p>
-    <w:p>
-      <w:pPr>
-        <w:rPr>
-          <w:rFonts w:hint="default" w:eastAsia="Georgia" w:cs="Georgia" w:asciiTheme="majorAscii" w:hAnsiTheme="majorAscii"/>
-          <w:i w:val="0"/>
-          <w:iCs w:val="0"/>
-          <w:caps w:val="0"/>
-          <w:color w:val="000000"/>
-          <w:spacing w:val="0"/>
-          <w:sz w:val="22"/>
-          <w:szCs w:val="22"/>
-          <w:shd w:val="clear" w:fill="FFFFFF"/>
-        </w:rPr>
-      </w:pPr>
-      <w:r>
-        <w:rPr>
-          <w:rFonts w:hint="default" w:asciiTheme="majorAscii" w:hAnsiTheme="majorAscii"/>
-          <w:sz w:val="22"/>
-          <w:szCs w:val="22"/>
-          <w:lang w:val="es-MX"/>
-        </w:rPr>
-        <w:t xml:space="preserve">-Funcion: </w:t>
-      </w:r>
-      <w:r>
-        <w:rPr>
-          <w:rFonts w:hint="default" w:eastAsia="Georgia" w:cs="Georgia" w:asciiTheme="majorAscii" w:hAnsiTheme="majorAscii"/>
-          <w:i w:val="0"/>
-          <w:iCs w:val="0"/>
-          <w:caps w:val="0"/>
-          <w:color w:val="000000"/>
-          <w:spacing w:val="0"/>
-          <w:sz w:val="22"/>
-          <w:szCs w:val="22"/>
-          <w:shd w:val="clear" w:fill="FFFFFF"/>
-        </w:rPr>
-        <w:t> Una función es un fragmento de programa envuelto en un valor</w:t>
-      </w:r>
-    </w:p>
-    <w:p>
-      <w:pPr>
-        <w:rPr>
-          <w:rFonts w:hint="default" w:eastAsia="Georgia" w:cs="Georgia" w:asciiTheme="majorAscii" w:hAnsiTheme="majorAscii"/>
-          <w:i w:val="0"/>
-          <w:iCs w:val="0"/>
-          <w:caps w:val="0"/>
-          <w:color w:val="000000"/>
-          <w:spacing w:val="0"/>
-          <w:sz w:val="22"/>
-          <w:szCs w:val="22"/>
-          <w:shd w:val="clear" w:fill="FFFFFF"/>
-        </w:rPr>
-      </w:pPr>
+      </w:pPr>
+    </w:p>
+    <w:p>
+      <w:pPr>
+        <w:rPr>
+          <w:rFonts w:hint="default" w:ascii="Georgia" w:hAnsi="Georgia" w:eastAsia="Georgia" w:cs="Georgia"/>
+          <w:i w:val="0"/>
+          <w:iCs w:val="0"/>
+          <w:caps w:val="0"/>
+          <w:color w:val="000000"/>
+          <w:spacing w:val="0"/>
+          <w:sz w:val="22"/>
+          <w:szCs w:val="22"/>
+          <w:shd w:val="clear" w:fill="FFFFFF"/>
+          <w:lang w:val="es-MX"/>
+        </w:rPr>
+      </w:pPr>
+      <w:r>
+        <w:rPr>
+          <w:rFonts w:hint="default" w:ascii="Georgia" w:hAnsi="Georgia" w:eastAsia="Georgia" w:cs="Georgia"/>
+          <w:i w:val="0"/>
+          <w:iCs w:val="0"/>
+          <w:color w:val="000000"/>
+          <w:spacing w:val="0"/>
+          <w:sz w:val="22"/>
+          <w:szCs w:val="22"/>
+          <w:shd w:val="clear" w:fill="FFFFFF"/>
+          <w:lang w:val="es-MX"/>
+        </w:rPr>
+        <w:t>-E</w:t>
+      </w:r>
+      <w:r>
+        <w:rPr>
+          <w:rFonts w:hint="default" w:ascii="Georgia" w:hAnsi="Georgia" w:eastAsia="Georgia" w:cs="Georgia"/>
+          <w:i w:val="0"/>
+          <w:iCs w:val="0"/>
+          <w:caps w:val="0"/>
+          <w:color w:val="000000"/>
+          <w:spacing w:val="0"/>
+          <w:sz w:val="22"/>
+          <w:szCs w:val="22"/>
+          <w:shd w:val="clear" w:fill="FFFFFF"/>
+          <w:lang w:val="es-MX"/>
+        </w:rPr>
+        <w:t xml:space="preserve">n el caso de preferir un switch a un if/else hay que considerar el case de un switch </w:t>
+      </w:r>
       <w:r>
         <w:rPr>
           <w:rFonts w:ascii="Georgia" w:hAnsi="Georgia" w:eastAsia="Georgia" w:cs="Georgia"/>
@@ -847,7 +1664,36 @@
           <w:szCs w:val="22"/>
           <w:shd w:val="clear" w:fill="FFFFFF"/>
         </w:rPr>
-        <w:t>Ejecutar una función se llama</w:t>
+        <w:t xml:space="preserve">Continuará ejecutándose, </w:t>
+      </w:r>
+      <w:r>
+        <w:rPr>
+          <w:rFonts w:hint="default" w:ascii="Georgia" w:hAnsi="Georgia" w:eastAsia="Georgia" w:cs="Georgia"/>
+          <w:i w:val="0"/>
+          <w:iCs w:val="0"/>
+          <w:caps w:val="0"/>
+          <w:color w:val="000000"/>
+          <w:spacing w:val="0"/>
+          <w:sz w:val="22"/>
+          <w:szCs w:val="22"/>
+          <w:shd w:val="clear" w:fill="FFFFFF"/>
+          <w:lang w:val="es-MX"/>
+        </w:rPr>
+        <w:t xml:space="preserve">... </w:t>
+      </w:r>
+      <w:r>
+        <w:rPr>
+          <w:rFonts w:ascii="Georgia" w:hAnsi="Georgia" w:eastAsia="Georgia" w:cs="Georgia"/>
+          <w:i w:val="0"/>
+          <w:iCs w:val="0"/>
+          <w:caps w:val="0"/>
+          <w:color w:val="000000"/>
+          <w:spacing w:val="0"/>
+          <w:sz w:val="22"/>
+          <w:szCs w:val="22"/>
+          <w:shd w:val="clear" w:fill="FFFFFF"/>
+        </w:rPr>
+        <w:t>hasta que alcance una declaración</w:t>
       </w:r>
       <w:r>
         <w:rPr>
@@ -866,196 +1712,353 @@
       <w:r>
         <w:rPr>
           <w:rStyle w:val="7"/>
-          <w:rFonts w:hint="default" w:ascii="Georgia" w:hAnsi="Georgia" w:eastAsia="Georgia" w:cs="Georgia"/>
-          <w:caps w:val="0"/>
-          <w:color w:val="000000"/>
-          <w:spacing w:val="0"/>
-          <w:sz w:val="22"/>
-          <w:szCs w:val="22"/>
-          <w:shd w:val="clear" w:fill="FFFFFF"/>
-        </w:rPr>
-        <w:t>invocar</w:t>
-      </w:r>
-      <w:r>
-        <w:rPr>
-          <w:rFonts w:hint="default" w:ascii="Georgia" w:hAnsi="Georgia" w:eastAsia="Georgia" w:cs="Georgia"/>
-          <w:i w:val="0"/>
-          <w:iCs w:val="0"/>
-          <w:caps w:val="0"/>
-          <w:color w:val="000000"/>
-          <w:spacing w:val="0"/>
-          <w:sz w:val="22"/>
-          <w:szCs w:val="22"/>
-          <w:shd w:val="clear" w:fill="FFFFFF"/>
-        </w:rPr>
-        <w:t>, </w:t>
-      </w:r>
-      <w:r>
+          <w:rFonts w:ascii="monospace" w:hAnsi="monospace" w:eastAsia="monospace" w:cs="monospace"/>
+          <w:i w:val="0"/>
+          <w:iCs w:val="0"/>
+          <w:caps w:val="0"/>
+          <w:color w:val="000000"/>
+          <w:spacing w:val="0"/>
+          <w:sz w:val="22"/>
+          <w:szCs w:val="22"/>
+          <w:shd w:val="clear" w:fill="FFFFFF"/>
+        </w:rPr>
+        <w:t>break</w:t>
+      </w:r>
+    </w:p>
+    <w:p>
+      <w:pPr>
+        <w:rPr>
+          <w:rFonts w:hint="default" w:ascii="Georgia" w:hAnsi="Georgia" w:eastAsia="Georgia" w:cs="Georgia"/>
+          <w:i w:val="0"/>
+          <w:iCs w:val="0"/>
+          <w:caps w:val="0"/>
+          <w:color w:val="000000"/>
+          <w:spacing w:val="0"/>
+          <w:sz w:val="22"/>
+          <w:szCs w:val="22"/>
+          <w:shd w:val="clear" w:fill="FFFFFF"/>
+          <w:lang w:val="es-MX"/>
+        </w:rPr>
+      </w:pPr>
+    </w:p>
+    <w:p>
+      <w:pPr>
+        <w:rPr>
+          <w:rFonts w:hint="default" w:ascii="Georgia" w:hAnsi="Georgia" w:eastAsia="Georgia" w:cs="Georgia"/>
+          <w:i w:val="0"/>
+          <w:iCs w:val="0"/>
+          <w:caps w:val="0"/>
+          <w:color w:val="000000"/>
+          <w:spacing w:val="0"/>
+          <w:sz w:val="22"/>
+          <w:szCs w:val="22"/>
+          <w:shd w:val="clear" w:fill="FFFFFF"/>
+          <w:lang w:val="es-MX"/>
+        </w:rPr>
+      </w:pPr>
+      <w:r>
+        <w:rPr>
+          <w:rFonts w:hint="default" w:ascii="Georgia" w:hAnsi="Georgia" w:eastAsia="Georgia" w:cs="Georgia"/>
+          <w:i w:val="0"/>
+          <w:iCs w:val="0"/>
+          <w:caps w:val="0"/>
+          <w:color w:val="000000"/>
+          <w:spacing w:val="0"/>
+          <w:sz w:val="22"/>
+          <w:szCs w:val="22"/>
+          <w:shd w:val="clear" w:fill="FFFFFF"/>
+          <w:lang w:val="es-MX"/>
+        </w:rPr>
+        <w:t>-</w:t>
+      </w:r>
+      <w:r>
+        <w:rPr>
+          <w:rFonts w:ascii="Georgia" w:hAnsi="Georgia" w:eastAsia="Georgia" w:cs="Georgia"/>
+          <w:i w:val="0"/>
+          <w:iCs w:val="0"/>
+          <w:caps w:val="0"/>
+          <w:color w:val="000000"/>
+          <w:spacing w:val="0"/>
+          <w:sz w:val="22"/>
+          <w:szCs w:val="22"/>
+          <w:shd w:val="clear" w:fill="FFFFFF"/>
+        </w:rPr>
+        <w:t>Un comentario es un fragmento de texto que forma parte de un programa pero que es completamente ignorado por la computadora</w:t>
+      </w:r>
+      <w:r>
+        <w:rPr>
+          <w:rFonts w:hint="default" w:ascii="Georgia" w:hAnsi="Georgia" w:eastAsia="Georgia" w:cs="Georgia"/>
+          <w:i w:val="0"/>
+          <w:iCs w:val="0"/>
+          <w:caps w:val="0"/>
+          <w:color w:val="000000"/>
+          <w:spacing w:val="0"/>
+          <w:sz w:val="22"/>
+          <w:szCs w:val="22"/>
+          <w:shd w:val="clear" w:fill="FFFFFF"/>
+          <w:lang w:val="es-MX"/>
+        </w:rPr>
+        <w:t xml:space="preserve"> (// o /**/)</w:t>
+      </w:r>
+    </w:p>
+    <w:p>
+      <w:pPr>
+        <w:rPr>
+          <w:rFonts w:hint="default" w:ascii="Georgia" w:hAnsi="Georgia" w:eastAsia="Georgia" w:cs="Georgia"/>
+          <w:i w:val="0"/>
+          <w:iCs w:val="0"/>
+          <w:caps w:val="0"/>
+          <w:color w:val="000000"/>
+          <w:spacing w:val="0"/>
+          <w:sz w:val="22"/>
+          <w:szCs w:val="22"/>
+          <w:shd w:val="clear" w:fill="FFFFFF"/>
+          <w:lang w:val="es-MX"/>
+        </w:rPr>
+      </w:pPr>
+    </w:p>
+    <w:p>
+      <w:pPr>
         <w:rPr>
           <w:rStyle w:val="7"/>
-          <w:rFonts w:hint="default" w:ascii="Georgia" w:hAnsi="Georgia" w:eastAsia="Georgia" w:cs="Georgia"/>
-          <w:caps w:val="0"/>
-          <w:color w:val="000000"/>
-          <w:spacing w:val="0"/>
-          <w:sz w:val="22"/>
-          <w:szCs w:val="22"/>
-          <w:shd w:val="clear" w:fill="FFFFFF"/>
-        </w:rPr>
-        <w:t>llamar</w:t>
-      </w:r>
-      <w:r>
-        <w:rPr>
-          <w:rFonts w:hint="default" w:ascii="Georgia" w:hAnsi="Georgia" w:eastAsia="Georgia" w:cs="Georgia"/>
-          <w:i w:val="0"/>
-          <w:iCs w:val="0"/>
-          <w:caps w:val="0"/>
-          <w:color w:val="000000"/>
-          <w:spacing w:val="0"/>
-          <w:sz w:val="22"/>
-          <w:szCs w:val="22"/>
-          <w:shd w:val="clear" w:fill="FFFFFF"/>
-        </w:rPr>
-        <w:t>, o </w:t>
+          <w:rFonts w:hint="default" w:ascii="monospace" w:hAnsi="monospace" w:eastAsia="monospace" w:cs="monospace"/>
+          <w:i w:val="0"/>
+          <w:iCs w:val="0"/>
+          <w:caps w:val="0"/>
+          <w:color w:val="000000"/>
+          <w:spacing w:val="0"/>
+          <w:sz w:val="22"/>
+          <w:szCs w:val="22"/>
+          <w:shd w:val="clear" w:fill="FFFFFF"/>
+          <w:lang w:val="es-MX"/>
+        </w:rPr>
+      </w:pPr>
+      <w:r>
+        <w:rPr>
+          <w:rFonts w:hint="default" w:ascii="Georgia" w:hAnsi="Georgia" w:eastAsia="Georgia" w:cs="Georgia"/>
+          <w:i w:val="0"/>
+          <w:iCs w:val="0"/>
+          <w:caps w:val="0"/>
+          <w:color w:val="000000"/>
+          <w:spacing w:val="0"/>
+          <w:sz w:val="22"/>
+          <w:szCs w:val="22"/>
+          <w:shd w:val="clear" w:fill="FFFFFF"/>
+          <w:lang w:val="es-MX"/>
+        </w:rPr>
+        <w:t>-</w:t>
+      </w:r>
+      <w:r>
+        <w:rPr>
+          <w:rFonts w:ascii="Georgia" w:hAnsi="Georgia" w:eastAsia="Georgia" w:cs="Georgia"/>
+          <w:i w:val="0"/>
+          <w:iCs w:val="0"/>
+          <w:caps w:val="0"/>
+          <w:color w:val="000000"/>
+          <w:spacing w:val="0"/>
+          <w:sz w:val="22"/>
+          <w:szCs w:val="22"/>
+          <w:shd w:val="clear" w:fill="FFFFFF"/>
+        </w:rPr>
+        <w:t>puedes encontrar la longitud de una cadena escribiendo</w:t>
+      </w:r>
+      <w:r>
+        <w:rPr>
+          <w:rFonts w:hint="default" w:ascii="Georgia" w:hAnsi="Georgia" w:eastAsia="Georgia" w:cs="Georgia"/>
+          <w:i w:val="0"/>
+          <w:iCs w:val="0"/>
+          <w:caps w:val="0"/>
+          <w:color w:val="000000"/>
+          <w:spacing w:val="0"/>
+          <w:sz w:val="22"/>
+          <w:szCs w:val="22"/>
+          <w:shd w:val="clear" w:fill="FFFFFF"/>
+        </w:rPr>
+        <w:t> </w:t>
       </w:r>
       <w:r>
         <w:rPr>
           <w:rStyle w:val="7"/>
-          <w:rFonts w:hint="default" w:ascii="Georgia" w:hAnsi="Georgia" w:eastAsia="Georgia" w:cs="Georgia"/>
-          <w:caps w:val="0"/>
-          <w:color w:val="000000"/>
-          <w:spacing w:val="0"/>
-          <w:sz w:val="22"/>
-          <w:szCs w:val="22"/>
-          <w:shd w:val="clear" w:fill="FFFFFF"/>
-        </w:rPr>
-        <w:t>aplicar</w:t>
-      </w:r>
-      <w:r>
-        <w:rPr>
-          <w:rFonts w:hint="default" w:ascii="Georgia" w:hAnsi="Georgia" w:eastAsia="Georgia" w:cs="Georgia"/>
-          <w:i w:val="0"/>
-          <w:iCs w:val="0"/>
-          <w:caps w:val="0"/>
-          <w:color w:val="000000"/>
-          <w:spacing w:val="0"/>
-          <w:sz w:val="22"/>
-          <w:szCs w:val="22"/>
-          <w:shd w:val="clear" w:fill="FFFFFF"/>
-        </w:rPr>
-        <w:t> la función.</w:t>
-      </w:r>
-    </w:p>
-    <w:p>
-      <w:pPr>
-        <w:rPr>
-          <w:rFonts w:hint="default" w:eastAsia="Georgia" w:cs="Georgia" w:asciiTheme="majorAscii" w:hAnsiTheme="majorAscii"/>
-          <w:i w:val="0"/>
-          <w:iCs w:val="0"/>
-          <w:caps w:val="0"/>
-          <w:color w:val="000000"/>
-          <w:spacing w:val="0"/>
-          <w:sz w:val="22"/>
-          <w:szCs w:val="22"/>
-          <w:shd w:val="clear" w:fill="FFFFFF"/>
-        </w:rPr>
-      </w:pPr>
-    </w:p>
-    <w:p>
-      <w:pPr>
+          <w:rFonts w:ascii="monospace" w:hAnsi="monospace" w:eastAsia="monospace" w:cs="monospace"/>
+          <w:i w:val="0"/>
+          <w:iCs w:val="0"/>
+          <w:caps w:val="0"/>
+          <w:color w:val="000000"/>
+          <w:spacing w:val="0"/>
+          <w:sz w:val="22"/>
+          <w:szCs w:val="22"/>
+          <w:shd w:val="clear" w:fill="FFFFFF"/>
+        </w:rPr>
+        <w:t>.length</w:t>
+      </w:r>
+      <w:r>
         <w:rPr>
           <w:rStyle w:val="7"/>
-          <w:rFonts w:hint="default" w:eastAsia="Georgia" w:cs="Georgia" w:asciiTheme="majorAscii" w:hAnsiTheme="majorAscii"/>
-          <w:caps w:val="0"/>
-          <w:color w:val="000000"/>
-          <w:spacing w:val="0"/>
-          <w:sz w:val="22"/>
-          <w:szCs w:val="22"/>
-          <w:shd w:val="clear" w:fill="FFFFFF"/>
-        </w:rPr>
-      </w:pPr>
-      <w:r>
-        <w:rPr>
-          <w:rFonts w:hint="default" w:eastAsia="Georgia" w:cs="Georgia" w:asciiTheme="majorAscii" w:hAnsiTheme="majorAscii"/>
-          <w:i w:val="0"/>
-          <w:iCs w:val="0"/>
-          <w:caps w:val="0"/>
-          <w:color w:val="000000"/>
-          <w:spacing w:val="0"/>
-          <w:sz w:val="22"/>
-          <w:szCs w:val="22"/>
-          <w:shd w:val="clear" w:fill="FFFFFF"/>
-          <w:lang w:val="es-MX"/>
-        </w:rPr>
-        <w:t xml:space="preserve">-Entorno: </w:t>
-      </w:r>
-      <w:r>
-        <w:rPr>
-          <w:rFonts w:hint="default" w:eastAsia="Georgia" w:cs="Georgia" w:asciiTheme="majorAscii" w:hAnsiTheme="majorAscii"/>
-          <w:i w:val="0"/>
-          <w:iCs w:val="0"/>
-          <w:caps w:val="0"/>
-          <w:color w:val="000000"/>
-          <w:spacing w:val="0"/>
-          <w:sz w:val="22"/>
-          <w:szCs w:val="22"/>
-          <w:shd w:val="clear" w:fill="FFFFFF"/>
-        </w:rPr>
-        <w:t>La colección de enlaces y sus valores que existen en un momento dado se llama </w:t>
-      </w:r>
-      <w:r>
+          <w:rFonts w:hint="default" w:ascii="monospace" w:hAnsi="monospace" w:eastAsia="monospace" w:cs="monospace"/>
+          <w:i w:val="0"/>
+          <w:iCs w:val="0"/>
+          <w:caps w:val="0"/>
+          <w:color w:val="000000"/>
+          <w:spacing w:val="0"/>
+          <w:sz w:val="22"/>
+          <w:szCs w:val="22"/>
+          <w:shd w:val="clear" w:fill="FFFFFF"/>
+          <w:lang w:val="es-MX"/>
+        </w:rPr>
+        <w:t xml:space="preserve"> (variable.length)</w:t>
+      </w:r>
+    </w:p>
+    <w:p>
+      <w:pPr>
         <w:rPr>
           <w:rStyle w:val="7"/>
-          <w:rFonts w:hint="default" w:eastAsia="Georgia" w:cs="Georgia" w:asciiTheme="majorAscii" w:hAnsiTheme="majorAscii"/>
-          <w:caps w:val="0"/>
-          <w:color w:val="000000"/>
-          <w:spacing w:val="0"/>
-          <w:sz w:val="22"/>
-          <w:szCs w:val="22"/>
-          <w:shd w:val="clear" w:fill="FFFFFF"/>
-        </w:rPr>
-        <w:t>entorno</w:t>
-      </w:r>
+          <w:rFonts w:hint="default" w:ascii="monospace" w:hAnsi="monospace" w:eastAsia="monospace" w:cs="monospace"/>
+          <w:i w:val="0"/>
+          <w:iCs w:val="0"/>
+          <w:caps w:val="0"/>
+          <w:color w:val="000000"/>
+          <w:spacing w:val="0"/>
+          <w:sz w:val="22"/>
+          <w:szCs w:val="22"/>
+          <w:shd w:val="clear" w:fill="FFFFFF"/>
+          <w:lang w:val="es-MX"/>
+        </w:rPr>
+      </w:pPr>
     </w:p>
     <w:p>
       <w:pPr>
         <w:rPr>
           <w:rStyle w:val="7"/>
-          <w:rFonts w:hint="default" w:eastAsia="Georgia" w:cs="Georgia" w:asciiTheme="majorAscii" w:hAnsiTheme="majorAscii"/>
-          <w:caps w:val="0"/>
-          <w:color w:val="000000"/>
-          <w:spacing w:val="0"/>
-          <w:sz w:val="22"/>
-          <w:szCs w:val="22"/>
-          <w:shd w:val="clear" w:fill="FFFFFF"/>
-        </w:rPr>
-      </w:pPr>
-    </w:p>
-    <w:p>
-      <w:pPr>
+          <w:rFonts w:hint="default" w:ascii="monospace" w:hAnsi="monospace" w:eastAsia="monospace" w:cs="monospace"/>
+          <w:i w:val="0"/>
+          <w:iCs w:val="0"/>
+          <w:caps w:val="0"/>
+          <w:color w:val="000000"/>
+          <w:spacing w:val="0"/>
+          <w:sz w:val="22"/>
+          <w:szCs w:val="22"/>
+          <w:shd w:val="clear" w:fill="FFFFFF"/>
+          <w:lang w:val="es-MX"/>
+        </w:rPr>
+      </w:pPr>
+      <w:r>
+        <w:rPr>
+          <w:rFonts w:hint="default" w:ascii="Georgia" w:hAnsi="Georgia" w:eastAsia="Georgia" w:cs="Georgia"/>
+          <w:i w:val="0"/>
+          <w:iCs w:val="0"/>
+          <w:caps w:val="0"/>
+          <w:color w:val="000000"/>
+          <w:spacing w:val="0"/>
+          <w:sz w:val="22"/>
+          <w:szCs w:val="22"/>
+          <w:shd w:val="clear" w:fill="FFFFFF"/>
+          <w:lang w:val="es-MX"/>
+        </w:rPr>
+        <w:t>-</w:t>
+      </w:r>
+      <w:r>
+        <w:rPr>
+          <w:rFonts w:ascii="Georgia" w:hAnsi="Georgia" w:eastAsia="Georgia" w:cs="Georgia"/>
+          <w:i w:val="0"/>
+          <w:iCs w:val="0"/>
+          <w:caps w:val="0"/>
+          <w:color w:val="000000"/>
+          <w:spacing w:val="0"/>
+          <w:sz w:val="22"/>
+          <w:szCs w:val="22"/>
+          <w:shd w:val="clear" w:fill="FFFFFF"/>
+        </w:rPr>
+        <w:t>Una instrucción</w:t>
+      </w:r>
+      <w:r>
+        <w:rPr>
+          <w:rFonts w:hint="default" w:ascii="Georgia" w:hAnsi="Georgia" w:eastAsia="Georgia" w:cs="Georgia"/>
+          <w:i w:val="0"/>
+          <w:iCs w:val="0"/>
+          <w:caps w:val="0"/>
+          <w:color w:val="000000"/>
+          <w:spacing w:val="0"/>
+          <w:sz w:val="22"/>
+          <w:szCs w:val="22"/>
+          <w:shd w:val="clear" w:fill="FFFFFF"/>
+        </w:rPr>
+        <w:t> </w:t>
+      </w:r>
+      <w:r>
         <w:rPr>
           <w:rStyle w:val="7"/>
-          <w:rFonts w:hint="default" w:ascii="Georgia" w:hAnsi="Georgia" w:eastAsia="Georgia" w:cs="Georgia"/>
-          <w:caps w:val="0"/>
-          <w:color w:val="000000"/>
-          <w:spacing w:val="0"/>
-          <w:sz w:val="22"/>
-          <w:szCs w:val="22"/>
-          <w:shd w:val="clear" w:fill="FFFFFF"/>
-        </w:rPr>
-      </w:pPr>
-      <w:r>
-        <w:rPr>
-          <w:rStyle w:val="7"/>
-          <w:rFonts w:hint="default" w:eastAsia="Georgia" w:cs="Georgia" w:asciiTheme="majorAscii" w:hAnsiTheme="majorAscii"/>
-          <w:caps w:val="0"/>
-          <w:color w:val="000000"/>
-          <w:spacing w:val="0"/>
-          <w:sz w:val="22"/>
-          <w:szCs w:val="22"/>
-          <w:shd w:val="clear" w:fill="FFFFFF"/>
-          <w:lang w:val="es-MX"/>
-        </w:rPr>
-        <w:t xml:space="preserve">-Argumentos: </w:t>
+          <w:rFonts w:ascii="monospace" w:hAnsi="monospace" w:eastAsia="monospace" w:cs="monospace"/>
+          <w:i w:val="0"/>
+          <w:iCs w:val="0"/>
+          <w:caps w:val="0"/>
+          <w:color w:val="000000"/>
+          <w:spacing w:val="0"/>
+          <w:sz w:val="22"/>
+          <w:szCs w:val="22"/>
+          <w:shd w:val="clear" w:fill="FFFFFF"/>
+        </w:rPr>
+        <w:t>return</w:t>
+      </w:r>
+      <w:r>
+        <w:rPr>
+          <w:rFonts w:hint="default" w:ascii="Georgia" w:hAnsi="Georgia" w:eastAsia="Georgia" w:cs="Georgia"/>
+          <w:i w:val="0"/>
+          <w:iCs w:val="0"/>
+          <w:caps w:val="0"/>
+          <w:color w:val="000000"/>
+          <w:spacing w:val="0"/>
+          <w:sz w:val="22"/>
+          <w:szCs w:val="22"/>
+          <w:shd w:val="clear" w:fill="FFFFFF"/>
+        </w:rPr>
+        <w:t> determina el valor que devuelve la función</w:t>
+      </w:r>
+    </w:p>
+    <w:p>
+      <w:pPr>
+        <w:rPr>
+          <w:rFonts w:hint="default" w:ascii="Georgia" w:hAnsi="Georgia" w:eastAsia="Georgia" w:cs="Georgia"/>
+          <w:i w:val="0"/>
+          <w:iCs w:val="0"/>
+          <w:caps w:val="0"/>
+          <w:color w:val="000000"/>
+          <w:spacing w:val="0"/>
+          <w:sz w:val="22"/>
+          <w:szCs w:val="22"/>
+          <w:shd w:val="clear" w:fill="FFFFFF"/>
+          <w:lang w:val="es-MX"/>
+        </w:rPr>
+      </w:pPr>
+    </w:p>
+    <w:p>
+      <w:pPr>
+        <w:rPr>
+          <w:rFonts w:hint="default" w:ascii="Georgia" w:hAnsi="Georgia" w:eastAsia="Georgia" w:cs="Georgia"/>
+          <w:i w:val="0"/>
+          <w:iCs w:val="0"/>
+          <w:caps w:val="0"/>
+          <w:color w:val="000000"/>
+          <w:spacing w:val="0"/>
+          <w:sz w:val="22"/>
+          <w:szCs w:val="22"/>
+          <w:shd w:val="clear" w:fill="FFFFFF"/>
+          <w:lang w:val="es-MX"/>
+        </w:rPr>
+      </w:pPr>
+      <w:r>
+        <w:rPr>
+          <w:rFonts w:hint="default" w:ascii="Georgia" w:hAnsi="Georgia" w:eastAsia="Georgia" w:cs="Georgia"/>
+          <w:i w:val="0"/>
+          <w:iCs w:val="0"/>
+          <w:caps w:val="0"/>
+          <w:color w:val="000000"/>
+          <w:spacing w:val="0"/>
+          <w:sz w:val="22"/>
+          <w:szCs w:val="22"/>
+          <w:shd w:val="clear" w:fill="FFFFFF"/>
+          <w:lang w:val="es-MX"/>
+        </w:rPr>
+        <w:t>-</w:t>
       </w:r>
       <w:r>
         <w:rPr>
@@ -1069,7 +2072,7 @@
           <w:szCs w:val="22"/>
           <w:shd w:val="clear" w:fill="FFFFFF"/>
         </w:rPr>
-        <w:t>Los valores dados a las funciones se llaman</w:t>
+        <w:t>Cada enlace tiene un</w:t>
       </w:r>
       <w:r>
         <w:rPr>
@@ -1087,1010 +2090,7 @@
       </w:r>
       <w:r>
         <w:rPr>
-          <w:rStyle w:val="7"/>
-          <w:rFonts w:hint="default" w:ascii="Georgia" w:hAnsi="Georgia" w:eastAsia="Georgia" w:cs="Georgia"/>
-          <w:caps w:val="0"/>
-          <w:color w:val="000000"/>
-          <w:spacing w:val="0"/>
-          <w:sz w:val="22"/>
-          <w:szCs w:val="22"/>
-          <w:shd w:val="clear" w:fill="FFFFFF"/>
-        </w:rPr>
-        <w:t>argumentos</w:t>
-      </w:r>
-    </w:p>
-    <w:p>
-      <w:pPr>
-        <w:rPr>
-          <w:rStyle w:val="7"/>
-          <w:rFonts w:hint="default" w:ascii="Georgia" w:hAnsi="Georgia" w:eastAsia="Georgia" w:cs="Georgia"/>
-          <w:caps w:val="0"/>
-          <w:color w:val="000000"/>
-          <w:spacing w:val="0"/>
-          <w:sz w:val="22"/>
-          <w:szCs w:val="22"/>
-          <w:shd w:val="clear" w:fill="FFFFFF"/>
-        </w:rPr>
-      </w:pPr>
-    </w:p>
-    <w:p>
-      <w:pPr>
-        <w:rPr>
-          <w:rFonts w:hint="default" w:ascii="Georgia" w:hAnsi="Georgia" w:eastAsia="Georgia" w:cs="Georgia"/>
-          <w:i w:val="0"/>
-          <w:iCs w:val="0"/>
-          <w:caps w:val="0"/>
-          <w:color w:val="000000"/>
-          <w:spacing w:val="0"/>
-          <w:sz w:val="22"/>
-          <w:szCs w:val="22"/>
-          <w:shd w:val="clear" w:fill="FFFFFF"/>
-        </w:rPr>
-      </w:pPr>
-      <w:r>
-        <w:rPr>
-          <w:rStyle w:val="7"/>
-          <w:rFonts w:hint="default" w:ascii="Georgia" w:hAnsi="Georgia" w:eastAsia="Georgia" w:cs="Georgia"/>
-          <w:caps w:val="0"/>
-          <w:color w:val="000000"/>
-          <w:spacing w:val="0"/>
-          <w:sz w:val="22"/>
-          <w:szCs w:val="22"/>
-          <w:shd w:val="clear" w:fill="FFFFFF"/>
-          <w:lang w:val="es-MX"/>
-        </w:rPr>
-        <w:t xml:space="preserve">-Valor de retorno: </w:t>
-      </w:r>
-      <w:r>
-        <w:rPr>
-          <w:rFonts w:ascii="Georgia" w:hAnsi="Georgia" w:eastAsia="Georgia" w:cs="Georgia"/>
-          <w:i w:val="0"/>
-          <w:iCs w:val="0"/>
-          <w:caps w:val="0"/>
-          <w:color w:val="000000"/>
-          <w:spacing w:val="0"/>
-          <w:sz w:val="22"/>
-          <w:szCs w:val="22"/>
-          <w:shd w:val="clear" w:fill="FFFFFF"/>
-        </w:rPr>
-        <w:t>Cuando una función produce un valor, se dice que</w:t>
-      </w:r>
-      <w:r>
-        <w:rPr>
-          <w:rFonts w:hint="default" w:ascii="Georgia" w:hAnsi="Georgia" w:eastAsia="Georgia" w:cs="Georgia"/>
-          <w:i w:val="0"/>
-          <w:iCs w:val="0"/>
-          <w:caps w:val="0"/>
-          <w:color w:val="000000"/>
-          <w:spacing w:val="0"/>
-          <w:sz w:val="22"/>
-          <w:szCs w:val="22"/>
-          <w:shd w:val="clear" w:fill="FFFFFF"/>
-        </w:rPr>
-        <w:t> </w:t>
-      </w:r>
-      <w:r>
-        <w:rPr>
-          <w:rStyle w:val="7"/>
-          <w:rFonts w:hint="default" w:ascii="Georgia" w:hAnsi="Georgia" w:eastAsia="Georgia" w:cs="Georgia"/>
-          <w:caps w:val="0"/>
-          <w:color w:val="000000"/>
-          <w:spacing w:val="0"/>
-          <w:sz w:val="22"/>
-          <w:szCs w:val="22"/>
-          <w:shd w:val="clear" w:fill="FFFFFF"/>
-        </w:rPr>
-        <w:t>retorna</w:t>
-      </w:r>
-      <w:r>
-        <w:rPr>
-          <w:rFonts w:hint="default" w:ascii="Georgia" w:hAnsi="Georgia" w:eastAsia="Georgia" w:cs="Georgia"/>
-          <w:i w:val="0"/>
-          <w:iCs w:val="0"/>
-          <w:caps w:val="0"/>
-          <w:color w:val="000000"/>
-          <w:spacing w:val="0"/>
-          <w:sz w:val="22"/>
-          <w:szCs w:val="22"/>
-          <w:shd w:val="clear" w:fill="FFFFFF"/>
-        </w:rPr>
-        <w:t> ese valor</w:t>
-      </w:r>
-    </w:p>
-    <w:p>
-      <w:pPr>
-        <w:rPr>
-          <w:rFonts w:hint="default" w:ascii="Georgia" w:hAnsi="Georgia" w:eastAsia="Georgia" w:cs="Georgia"/>
-          <w:i w:val="0"/>
-          <w:iCs w:val="0"/>
-          <w:caps w:val="0"/>
-          <w:color w:val="000000"/>
-          <w:spacing w:val="0"/>
-          <w:sz w:val="22"/>
-          <w:szCs w:val="22"/>
-          <w:shd w:val="clear" w:fill="FFFFFF"/>
-        </w:rPr>
-      </w:pPr>
-    </w:p>
-    <w:p>
-      <w:pPr>
-        <w:rPr>
-          <w:rFonts w:hint="default" w:ascii="Georgia" w:hAnsi="Georgia" w:eastAsia="Georgia" w:cs="Georgia"/>
-          <w:i w:val="0"/>
-          <w:iCs w:val="0"/>
-          <w:caps w:val="0"/>
-          <w:color w:val="000000"/>
-          <w:spacing w:val="0"/>
-          <w:sz w:val="22"/>
-          <w:szCs w:val="22"/>
-          <w:shd w:val="clear" w:fill="FFFFFF"/>
-          <w:lang w:val="es-MX"/>
-        </w:rPr>
-      </w:pPr>
-      <w:r>
-        <w:rPr>
-          <w:rFonts w:hint="default" w:ascii="Georgia" w:hAnsi="Georgia" w:eastAsia="Georgia" w:cs="Georgia"/>
-          <w:i w:val="0"/>
-          <w:iCs w:val="0"/>
-          <w:color w:val="000000"/>
-          <w:spacing w:val="0"/>
-          <w:sz w:val="22"/>
-          <w:szCs w:val="22"/>
-          <w:shd w:val="clear" w:fill="FFFFFF"/>
-          <w:lang w:val="es-MX"/>
-        </w:rPr>
-        <w:t>-E</w:t>
-      </w:r>
-      <w:r>
-        <w:rPr>
-          <w:rFonts w:hint="default" w:ascii="Georgia" w:hAnsi="Georgia" w:eastAsia="Georgia" w:cs="Georgia"/>
-          <w:i w:val="0"/>
-          <w:iCs w:val="0"/>
-          <w:caps w:val="0"/>
-          <w:color w:val="000000"/>
-          <w:spacing w:val="0"/>
-          <w:sz w:val="22"/>
-          <w:szCs w:val="22"/>
-          <w:shd w:val="clear" w:fill="FFFFFF"/>
-          <w:lang w:val="es-MX"/>
-        </w:rPr>
-        <w:t xml:space="preserve">jecucion condicional: </w:t>
-      </w:r>
-      <w:r>
-        <w:rPr>
-          <w:rFonts w:ascii="Georgia" w:hAnsi="Georgia" w:eastAsia="Georgia" w:cs="Georgia"/>
-          <w:i w:val="0"/>
-          <w:iCs w:val="0"/>
-          <w:caps w:val="0"/>
-          <w:color w:val="000000"/>
-          <w:spacing w:val="0"/>
-          <w:sz w:val="22"/>
-          <w:szCs w:val="22"/>
-          <w:shd w:val="clear" w:fill="FFFFFF"/>
-        </w:rPr>
-        <w:t>carretera ramificada donde el programa tome la rama adecuada basada en la situación en cuestión</w:t>
-      </w:r>
-    </w:p>
-    <w:p>
-      <w:pPr>
-        <w:rPr>
-          <w:rFonts w:hint="default" w:ascii="Georgia" w:hAnsi="Georgia" w:eastAsia="Georgia" w:cs="Georgia"/>
-          <w:i w:val="0"/>
-          <w:iCs w:val="0"/>
-          <w:caps w:val="0"/>
-          <w:color w:val="000000"/>
-          <w:spacing w:val="0"/>
-          <w:sz w:val="22"/>
-          <w:szCs w:val="22"/>
-          <w:shd w:val="clear" w:fill="FFFFFF"/>
-        </w:rPr>
-      </w:pPr>
-    </w:p>
-    <w:p>
-      <w:pPr>
-        <w:rPr>
-          <w:rFonts w:ascii="Georgia" w:hAnsi="Georgia" w:eastAsia="Georgia" w:cs="Georgia"/>
-          <w:i w:val="0"/>
-          <w:iCs w:val="0"/>
-          <w:caps w:val="0"/>
-          <w:color w:val="000000"/>
-          <w:spacing w:val="0"/>
-          <w:sz w:val="22"/>
-          <w:szCs w:val="22"/>
-          <w:shd w:val="clear" w:fill="FFFFFF"/>
-        </w:rPr>
-      </w:pPr>
-      <w:r>
-        <w:rPr>
-          <w:rFonts w:hint="default" w:ascii="Georgia" w:hAnsi="Georgia" w:eastAsia="Georgia" w:cs="Georgia"/>
-          <w:i w:val="0"/>
-          <w:iCs w:val="0"/>
-          <w:color w:val="000000"/>
-          <w:spacing w:val="0"/>
-          <w:sz w:val="22"/>
-          <w:szCs w:val="22"/>
-          <w:shd w:val="clear" w:fill="FFFFFF"/>
-          <w:lang w:val="es-MX"/>
-        </w:rPr>
-        <w:t>-C</w:t>
-      </w:r>
-      <w:r>
-        <w:rPr>
-          <w:rFonts w:hint="default" w:ascii="Georgia" w:hAnsi="Georgia" w:eastAsia="Georgia" w:cs="Georgia"/>
-          <w:i w:val="0"/>
-          <w:iCs w:val="0"/>
-          <w:caps w:val="0"/>
-          <w:color w:val="000000"/>
-          <w:spacing w:val="0"/>
-          <w:sz w:val="22"/>
-          <w:szCs w:val="22"/>
-          <w:shd w:val="clear" w:fill="FFFFFF"/>
-          <w:lang w:val="es-MX"/>
-        </w:rPr>
-        <w:t xml:space="preserve">ontrol de flujo bucle:  </w:t>
-      </w:r>
-      <w:r>
-        <w:rPr>
-          <w:rFonts w:ascii="Georgia" w:hAnsi="Georgia" w:eastAsia="Georgia" w:cs="Georgia"/>
-          <w:i w:val="0"/>
-          <w:iCs w:val="0"/>
-          <w:caps w:val="0"/>
-          <w:color w:val="000000"/>
-          <w:spacing w:val="0"/>
-          <w:sz w:val="22"/>
-          <w:szCs w:val="22"/>
-          <w:shd w:val="clear" w:fill="FFFFFF"/>
-        </w:rPr>
-        <w:t>manera de ejecutar un fragmento de código múltiples veces.</w:t>
-      </w:r>
-    </w:p>
-    <w:p>
-      <w:pPr>
-        <w:rPr>
-          <w:rFonts w:ascii="Georgia" w:hAnsi="Georgia" w:eastAsia="Georgia" w:cs="Georgia"/>
-          <w:i w:val="0"/>
-          <w:iCs w:val="0"/>
-          <w:caps w:val="0"/>
-          <w:color w:val="000000"/>
-          <w:spacing w:val="0"/>
-          <w:sz w:val="22"/>
-          <w:szCs w:val="22"/>
-          <w:shd w:val="clear" w:fill="FFFFFF"/>
-        </w:rPr>
-      </w:pPr>
-    </w:p>
-    <w:p>
-      <w:pPr>
-        <w:rPr>
-          <w:rFonts w:hint="default" w:ascii="Georgia" w:hAnsi="Georgia" w:eastAsia="Georgia" w:cs="Georgia"/>
-          <w:i w:val="0"/>
-          <w:iCs w:val="0"/>
-          <w:caps w:val="0"/>
-          <w:color w:val="000000"/>
-          <w:spacing w:val="0"/>
-          <w:sz w:val="22"/>
-          <w:szCs w:val="22"/>
-          <w:shd w:val="clear" w:fill="FFFFFF"/>
-        </w:rPr>
-      </w:pPr>
-      <w:r>
-        <w:rPr>
-          <w:rFonts w:hint="default" w:ascii="Georgia" w:hAnsi="Georgia" w:eastAsia="Georgia" w:cs="Georgia"/>
-          <w:i w:val="0"/>
-          <w:iCs w:val="0"/>
-          <w:caps w:val="0"/>
-          <w:color w:val="000000"/>
-          <w:spacing w:val="0"/>
-          <w:sz w:val="22"/>
-          <w:szCs w:val="22"/>
-          <w:shd w:val="clear" w:fill="FFFFFF"/>
-          <w:lang w:val="es-MX"/>
-        </w:rPr>
-        <w:t>-</w:t>
-      </w:r>
-      <w:r>
-        <w:rPr>
-          <w:rFonts w:ascii="Georgia" w:hAnsi="Georgia" w:eastAsia="Georgia" w:cs="Georgia"/>
-          <w:i w:val="0"/>
-          <w:iCs w:val="0"/>
-          <w:caps w:val="0"/>
-          <w:color w:val="000000"/>
-          <w:spacing w:val="0"/>
-          <w:sz w:val="22"/>
-          <w:szCs w:val="22"/>
-          <w:shd w:val="clear" w:fill="FFFFFF"/>
-        </w:rPr>
-        <w:t>La instrucción</w:t>
-      </w:r>
-      <w:r>
-        <w:rPr>
-          <w:rFonts w:hint="default" w:ascii="Georgia" w:hAnsi="Georgia" w:eastAsia="Georgia" w:cs="Georgia"/>
-          <w:i w:val="0"/>
-          <w:iCs w:val="0"/>
-          <w:caps w:val="0"/>
-          <w:color w:val="000000"/>
-          <w:spacing w:val="0"/>
-          <w:sz w:val="22"/>
-          <w:szCs w:val="22"/>
-          <w:shd w:val="clear" w:fill="FFFFFF"/>
-        </w:rPr>
-        <w:t> </w:t>
-      </w:r>
-      <w:r>
-        <w:rPr>
-          <w:rStyle w:val="6"/>
-          <w:rFonts w:ascii="monospace" w:hAnsi="monospace" w:eastAsia="monospace" w:cs="monospace"/>
-          <w:i w:val="0"/>
-          <w:iCs w:val="0"/>
-          <w:caps w:val="0"/>
-          <w:color w:val="000000"/>
-          <w:spacing w:val="0"/>
-          <w:sz w:val="22"/>
-          <w:szCs w:val="22"/>
-          <w:shd w:val="clear" w:fill="FFFFFF"/>
-        </w:rPr>
-        <w:t>break</w:t>
-      </w:r>
-      <w:r>
-        <w:rPr>
-          <w:rFonts w:hint="default" w:ascii="Georgia" w:hAnsi="Georgia" w:eastAsia="Georgia" w:cs="Georgia"/>
-          <w:i w:val="0"/>
-          <w:iCs w:val="0"/>
-          <w:caps w:val="0"/>
-          <w:color w:val="000000"/>
-          <w:spacing w:val="0"/>
-          <w:sz w:val="22"/>
-          <w:szCs w:val="22"/>
-          <w:shd w:val="clear" w:fill="FFFFFF"/>
-        </w:rPr>
-        <w:t> tiene el efecto de salir inmediatamente del bucle que la contiene</w:t>
-      </w:r>
-    </w:p>
-    <w:p>
-      <w:pPr>
-        <w:rPr>
-          <w:rFonts w:hint="default" w:ascii="Georgia" w:hAnsi="Georgia" w:eastAsia="Georgia" w:cs="Georgia"/>
-          <w:i w:val="0"/>
-          <w:iCs w:val="0"/>
-          <w:caps w:val="0"/>
-          <w:color w:val="000000"/>
-          <w:spacing w:val="0"/>
-          <w:sz w:val="22"/>
-          <w:szCs w:val="22"/>
-          <w:shd w:val="clear" w:fill="FFFFFF"/>
-          <w:lang w:val="es-MX"/>
-        </w:rPr>
-      </w:pPr>
-      <w:r>
-        <w:rPr>
-          <w:rFonts w:hint="default" w:ascii="Georgia" w:hAnsi="Georgia" w:eastAsia="Georgia" w:cs="Georgia"/>
-          <w:i w:val="0"/>
-          <w:iCs w:val="0"/>
-          <w:caps w:val="0"/>
-          <w:color w:val="000000"/>
-          <w:spacing w:val="0"/>
-          <w:sz w:val="22"/>
-          <w:szCs w:val="22"/>
-          <w:shd w:val="clear" w:fill="FFFFFF"/>
-          <w:lang w:val="es-MX"/>
-        </w:rPr>
-        <w:t>-</w:t>
-      </w:r>
-      <w:r>
-        <w:rPr>
-          <w:rFonts w:ascii="Georgia" w:hAnsi="Georgia" w:eastAsia="Georgia" w:cs="Georgia"/>
-          <w:i w:val="0"/>
-          <w:iCs w:val="0"/>
-          <w:caps w:val="0"/>
-          <w:color w:val="000000"/>
-          <w:spacing w:val="0"/>
-          <w:sz w:val="22"/>
-          <w:szCs w:val="22"/>
-          <w:shd w:val="clear" w:fill="FFFFFF"/>
-        </w:rPr>
-        <w:t>palabra clave</w:t>
-      </w:r>
-      <w:r>
-        <w:rPr>
-          <w:rFonts w:hint="default" w:ascii="Georgia" w:hAnsi="Georgia" w:eastAsia="Georgia" w:cs="Georgia"/>
-          <w:i w:val="0"/>
-          <w:iCs w:val="0"/>
-          <w:caps w:val="0"/>
-          <w:color w:val="000000"/>
-          <w:spacing w:val="0"/>
-          <w:sz w:val="22"/>
-          <w:szCs w:val="22"/>
-          <w:shd w:val="clear" w:fill="FFFFFF"/>
-        </w:rPr>
-        <w:t> </w:t>
-      </w:r>
-      <w:r>
-        <w:rPr>
-          <w:rStyle w:val="6"/>
-          <w:rFonts w:ascii="monospace" w:hAnsi="monospace" w:eastAsia="monospace" w:cs="monospace"/>
-          <w:i w:val="0"/>
-          <w:iCs w:val="0"/>
-          <w:caps w:val="0"/>
-          <w:color w:val="000000"/>
-          <w:spacing w:val="0"/>
-          <w:sz w:val="22"/>
-          <w:szCs w:val="22"/>
-          <w:shd w:val="clear" w:fill="FFFFFF"/>
-        </w:rPr>
-        <w:t>continue</w:t>
-      </w:r>
-      <w:r>
-        <w:rPr>
-          <w:rStyle w:val="6"/>
-          <w:rFonts w:hint="default" w:ascii="monospace" w:hAnsi="monospace" w:eastAsia="monospace" w:cs="monospace"/>
-          <w:i w:val="0"/>
-          <w:iCs w:val="0"/>
-          <w:caps w:val="0"/>
-          <w:color w:val="000000"/>
-          <w:spacing w:val="0"/>
-          <w:sz w:val="22"/>
-          <w:szCs w:val="22"/>
-          <w:shd w:val="clear" w:fill="FFFFFF"/>
-          <w:lang w:val="es-MX"/>
-        </w:rPr>
-        <w:t xml:space="preserve"> </w:t>
-      </w:r>
-      <w:r>
-        <w:rPr>
-          <w:rFonts w:ascii="Georgia" w:hAnsi="Georgia" w:eastAsia="Georgia" w:cs="Georgia"/>
-          <w:i w:val="0"/>
-          <w:iCs w:val="0"/>
-          <w:caps w:val="0"/>
-          <w:color w:val="000000"/>
-          <w:spacing w:val="0"/>
-          <w:sz w:val="22"/>
-          <w:szCs w:val="22"/>
-          <w:shd w:val="clear" w:fill="FFFFFF"/>
-        </w:rPr>
-        <w:t>Cuando se encuentra</w:t>
-      </w:r>
-      <w:r>
-        <w:rPr>
-          <w:rFonts w:hint="default" w:ascii="Georgia" w:hAnsi="Georgia" w:eastAsia="Georgia" w:cs="Georgia"/>
-          <w:i w:val="0"/>
-          <w:iCs w:val="0"/>
-          <w:caps w:val="0"/>
-          <w:color w:val="000000"/>
-          <w:spacing w:val="0"/>
-          <w:sz w:val="22"/>
-          <w:szCs w:val="22"/>
-          <w:shd w:val="clear" w:fill="FFFFFF"/>
-        </w:rPr>
-        <w:t> </w:t>
-      </w:r>
-      <w:r>
-        <w:rPr>
-          <w:rStyle w:val="6"/>
-          <w:rFonts w:ascii="monospace" w:hAnsi="monospace" w:eastAsia="monospace" w:cs="monospace"/>
-          <w:i w:val="0"/>
-          <w:iCs w:val="0"/>
-          <w:caps w:val="0"/>
-          <w:color w:val="000000"/>
-          <w:spacing w:val="0"/>
-          <w:sz w:val="22"/>
-          <w:szCs w:val="22"/>
-          <w:shd w:val="clear" w:fill="FFFFFF"/>
-        </w:rPr>
-        <w:t>continue</w:t>
-      </w:r>
-      <w:r>
-        <w:rPr>
-          <w:rFonts w:hint="default" w:ascii="Georgia" w:hAnsi="Georgia" w:eastAsia="Georgia" w:cs="Georgia"/>
-          <w:i w:val="0"/>
-          <w:iCs w:val="0"/>
-          <w:caps w:val="0"/>
-          <w:color w:val="000000"/>
-          <w:spacing w:val="0"/>
-          <w:sz w:val="22"/>
-          <w:szCs w:val="22"/>
-          <w:shd w:val="clear" w:fill="FFFFFF"/>
-        </w:rPr>
-        <w:t> en el cuerpo de un bucle, el control salta fuera del cuerpo y continúa con la siguiente iteración del bucle.</w:t>
-      </w:r>
-    </w:p>
-    <w:p>
-      <w:pPr>
-        <w:rPr>
-          <w:rFonts w:ascii="Georgia" w:hAnsi="Georgia" w:eastAsia="Georgia" w:cs="Georgia"/>
-          <w:i w:val="0"/>
-          <w:iCs w:val="0"/>
-          <w:caps w:val="0"/>
-          <w:color w:val="000000"/>
-          <w:spacing w:val="0"/>
-          <w:sz w:val="22"/>
-          <w:szCs w:val="22"/>
-          <w:shd w:val="clear" w:fill="FFFFFF"/>
-        </w:rPr>
-      </w:pPr>
-    </w:p>
-    <w:p>
-      <w:pPr>
-        <w:rPr>
-          <w:rFonts w:hint="default" w:ascii="Georgia" w:hAnsi="Georgia" w:eastAsia="Georgia" w:cs="Georgia"/>
-          <w:i w:val="0"/>
-          <w:iCs w:val="0"/>
-          <w:caps w:val="0"/>
-          <w:color w:val="000000"/>
-          <w:spacing w:val="0"/>
-          <w:sz w:val="22"/>
-          <w:szCs w:val="22"/>
-          <w:shd w:val="clear" w:fill="FFFFFF"/>
-          <w:lang w:val="es-MX"/>
-        </w:rPr>
-      </w:pPr>
-      <w:r>
-        <w:rPr>
-          <w:rFonts w:hint="default" w:ascii="Georgia" w:hAnsi="Georgia" w:eastAsia="Georgia" w:cs="Georgia"/>
-          <w:i w:val="0"/>
-          <w:iCs w:val="0"/>
-          <w:color w:val="000000"/>
-          <w:spacing w:val="0"/>
-          <w:sz w:val="22"/>
-          <w:szCs w:val="22"/>
-          <w:shd w:val="clear" w:fill="FFFFFF"/>
-          <w:lang w:val="es-MX"/>
-        </w:rPr>
-        <w:t>-E</w:t>
-      </w:r>
-      <w:r>
-        <w:rPr>
-          <w:rFonts w:hint="default" w:ascii="Georgia" w:hAnsi="Georgia" w:eastAsia="Georgia" w:cs="Georgia"/>
-          <w:i w:val="0"/>
-          <w:iCs w:val="0"/>
-          <w:caps w:val="0"/>
-          <w:color w:val="000000"/>
-          <w:spacing w:val="0"/>
-          <w:sz w:val="22"/>
-          <w:szCs w:val="22"/>
-          <w:shd w:val="clear" w:fill="FFFFFF"/>
-          <w:lang w:val="es-MX"/>
-        </w:rPr>
-        <w:t xml:space="preserve">n el caso de preferir un switch a un if/else hay que considerar el case de un switch </w:t>
-      </w:r>
-      <w:r>
-        <w:rPr>
-          <w:rFonts w:ascii="Georgia" w:hAnsi="Georgia" w:eastAsia="Georgia" w:cs="Georgia"/>
-          <w:i w:val="0"/>
-          <w:iCs w:val="0"/>
-          <w:caps w:val="0"/>
-          <w:color w:val="000000"/>
-          <w:spacing w:val="0"/>
-          <w:sz w:val="22"/>
-          <w:szCs w:val="22"/>
-          <w:shd w:val="clear" w:fill="FFFFFF"/>
-        </w:rPr>
-        <w:t xml:space="preserve">Continuará ejecutándose, </w:t>
-      </w:r>
-      <w:r>
-        <w:rPr>
-          <w:rFonts w:hint="default" w:ascii="Georgia" w:hAnsi="Georgia" w:eastAsia="Georgia" w:cs="Georgia"/>
-          <w:i w:val="0"/>
-          <w:iCs w:val="0"/>
-          <w:caps w:val="0"/>
-          <w:color w:val="000000"/>
-          <w:spacing w:val="0"/>
-          <w:sz w:val="22"/>
-          <w:szCs w:val="22"/>
-          <w:shd w:val="clear" w:fill="FFFFFF"/>
-          <w:lang w:val="es-MX"/>
-        </w:rPr>
-        <w:t xml:space="preserve">... </w:t>
-      </w:r>
-      <w:r>
-        <w:rPr>
-          <w:rFonts w:ascii="Georgia" w:hAnsi="Georgia" w:eastAsia="Georgia" w:cs="Georgia"/>
-          <w:i w:val="0"/>
-          <w:iCs w:val="0"/>
-          <w:caps w:val="0"/>
-          <w:color w:val="000000"/>
-          <w:spacing w:val="0"/>
-          <w:sz w:val="22"/>
-          <w:szCs w:val="22"/>
-          <w:shd w:val="clear" w:fill="FFFFFF"/>
-        </w:rPr>
-        <w:t>hasta que alcance una declaración</w:t>
-      </w:r>
-      <w:r>
-        <w:rPr>
-          <w:rFonts w:hint="default" w:ascii="Georgia" w:hAnsi="Georgia" w:eastAsia="Georgia" w:cs="Georgia"/>
-          <w:i w:val="0"/>
-          <w:iCs w:val="0"/>
-          <w:caps w:val="0"/>
-          <w:color w:val="000000"/>
-          <w:spacing w:val="0"/>
-          <w:sz w:val="22"/>
-          <w:szCs w:val="22"/>
-          <w:shd w:val="clear" w:fill="FFFFFF"/>
-        </w:rPr>
-        <w:t> </w:t>
-      </w:r>
-      <w:r>
-        <w:rPr>
-          <w:rStyle w:val="6"/>
-          <w:rFonts w:ascii="monospace" w:hAnsi="monospace" w:eastAsia="monospace" w:cs="monospace"/>
-          <w:i w:val="0"/>
-          <w:iCs w:val="0"/>
-          <w:caps w:val="0"/>
-          <w:color w:val="000000"/>
-          <w:spacing w:val="0"/>
-          <w:sz w:val="22"/>
-          <w:szCs w:val="22"/>
-          <w:shd w:val="clear" w:fill="FFFFFF"/>
-        </w:rPr>
-        <w:t>break</w:t>
-      </w:r>
-    </w:p>
-    <w:p>
-      <w:pPr>
-        <w:rPr>
-          <w:rFonts w:hint="default" w:ascii="Georgia" w:hAnsi="Georgia" w:eastAsia="Georgia" w:cs="Georgia"/>
-          <w:i w:val="0"/>
-          <w:iCs w:val="0"/>
-          <w:caps w:val="0"/>
-          <w:color w:val="000000"/>
-          <w:spacing w:val="0"/>
-          <w:sz w:val="22"/>
-          <w:szCs w:val="22"/>
-          <w:shd w:val="clear" w:fill="FFFFFF"/>
-          <w:lang w:val="es-MX"/>
-        </w:rPr>
-      </w:pPr>
-    </w:p>
-    <w:p>
-      <w:pPr>
-        <w:rPr>
-          <w:rFonts w:hint="default" w:ascii="Georgia" w:hAnsi="Georgia" w:eastAsia="Georgia" w:cs="Georgia"/>
-          <w:i w:val="0"/>
-          <w:iCs w:val="0"/>
-          <w:caps w:val="0"/>
-          <w:color w:val="000000"/>
-          <w:spacing w:val="0"/>
-          <w:sz w:val="22"/>
-          <w:szCs w:val="22"/>
-          <w:shd w:val="clear" w:fill="FFFFFF"/>
-          <w:lang w:val="es-MX"/>
-        </w:rPr>
-      </w:pPr>
-      <w:r>
-        <w:rPr>
-          <w:rFonts w:hint="default" w:ascii="Georgia" w:hAnsi="Georgia" w:eastAsia="Georgia" w:cs="Georgia"/>
-          <w:i w:val="0"/>
-          <w:iCs w:val="0"/>
-          <w:caps w:val="0"/>
-          <w:color w:val="000000"/>
-          <w:spacing w:val="0"/>
-          <w:sz w:val="22"/>
-          <w:szCs w:val="22"/>
-          <w:shd w:val="clear" w:fill="FFFFFF"/>
-          <w:lang w:val="es-MX"/>
-        </w:rPr>
-        <w:t>-</w:t>
-      </w:r>
-      <w:r>
-        <w:rPr>
-          <w:rFonts w:ascii="Georgia" w:hAnsi="Georgia" w:eastAsia="Georgia" w:cs="Georgia"/>
-          <w:i w:val="0"/>
-          <w:iCs w:val="0"/>
-          <w:caps w:val="0"/>
-          <w:color w:val="000000"/>
-          <w:spacing w:val="0"/>
-          <w:sz w:val="22"/>
-          <w:szCs w:val="22"/>
-          <w:shd w:val="clear" w:fill="FFFFFF"/>
-        </w:rPr>
-        <w:t>Un comentario es un fragmento de texto que forma parte de un programa pero que es completamente ignorado por la computadora</w:t>
-      </w:r>
-      <w:r>
-        <w:rPr>
-          <w:rFonts w:hint="default" w:ascii="Georgia" w:hAnsi="Georgia" w:eastAsia="Georgia" w:cs="Georgia"/>
-          <w:i w:val="0"/>
-          <w:iCs w:val="0"/>
-          <w:caps w:val="0"/>
-          <w:color w:val="000000"/>
-          <w:spacing w:val="0"/>
-          <w:sz w:val="22"/>
-          <w:szCs w:val="22"/>
-          <w:shd w:val="clear" w:fill="FFFFFF"/>
-          <w:lang w:val="es-MX"/>
-        </w:rPr>
-        <w:t xml:space="preserve"> (// o /**/)</w:t>
-      </w:r>
-    </w:p>
-    <w:p>
-      <w:pPr>
-        <w:rPr>
-          <w:rFonts w:hint="default" w:ascii="Georgia" w:hAnsi="Georgia" w:eastAsia="Georgia" w:cs="Georgia"/>
-          <w:i w:val="0"/>
-          <w:iCs w:val="0"/>
-          <w:caps w:val="0"/>
-          <w:color w:val="000000"/>
-          <w:spacing w:val="0"/>
-          <w:sz w:val="22"/>
-          <w:szCs w:val="22"/>
-          <w:shd w:val="clear" w:fill="FFFFFF"/>
-          <w:lang w:val="es-MX"/>
-        </w:rPr>
-      </w:pPr>
-    </w:p>
-    <w:p>
-      <w:pPr>
-        <w:rPr>
-          <w:rStyle w:val="6"/>
-          <w:rFonts w:hint="default" w:ascii="monospace" w:hAnsi="monospace" w:eastAsia="monospace" w:cs="monospace"/>
-          <w:i w:val="0"/>
-          <w:iCs w:val="0"/>
-          <w:caps w:val="0"/>
-          <w:color w:val="000000"/>
-          <w:spacing w:val="0"/>
-          <w:sz w:val="22"/>
-          <w:szCs w:val="22"/>
-          <w:shd w:val="clear" w:fill="FFFFFF"/>
-          <w:lang w:val="es-MX"/>
-        </w:rPr>
-      </w:pPr>
-      <w:r>
-        <w:rPr>
-          <w:rFonts w:hint="default" w:ascii="Georgia" w:hAnsi="Georgia" w:eastAsia="Georgia" w:cs="Georgia"/>
-          <w:i w:val="0"/>
-          <w:iCs w:val="0"/>
-          <w:caps w:val="0"/>
-          <w:color w:val="000000"/>
-          <w:spacing w:val="0"/>
-          <w:sz w:val="22"/>
-          <w:szCs w:val="22"/>
-          <w:shd w:val="clear" w:fill="FFFFFF"/>
-          <w:lang w:val="es-MX"/>
-        </w:rPr>
-        <w:t>-</w:t>
-      </w:r>
-      <w:r>
-        <w:rPr>
-          <w:rFonts w:ascii="Georgia" w:hAnsi="Georgia" w:eastAsia="Georgia" w:cs="Georgia"/>
-          <w:i w:val="0"/>
-          <w:iCs w:val="0"/>
-          <w:caps w:val="0"/>
-          <w:color w:val="000000"/>
-          <w:spacing w:val="0"/>
-          <w:sz w:val="22"/>
-          <w:szCs w:val="22"/>
-          <w:shd w:val="clear" w:fill="FFFFFF"/>
-        </w:rPr>
-        <w:t>puedes encontrar la longitud de una cadena escribiendo</w:t>
-      </w:r>
-      <w:r>
-        <w:rPr>
-          <w:rFonts w:hint="default" w:ascii="Georgia" w:hAnsi="Georgia" w:eastAsia="Georgia" w:cs="Georgia"/>
-          <w:i w:val="0"/>
-          <w:iCs w:val="0"/>
-          <w:caps w:val="0"/>
-          <w:color w:val="000000"/>
-          <w:spacing w:val="0"/>
-          <w:sz w:val="22"/>
-          <w:szCs w:val="22"/>
-          <w:shd w:val="clear" w:fill="FFFFFF"/>
-        </w:rPr>
-        <w:t> </w:t>
-      </w:r>
-      <w:r>
-        <w:rPr>
-          <w:rStyle w:val="6"/>
-          <w:rFonts w:ascii="monospace" w:hAnsi="monospace" w:eastAsia="monospace" w:cs="monospace"/>
-          <w:i w:val="0"/>
-          <w:iCs w:val="0"/>
-          <w:caps w:val="0"/>
-          <w:color w:val="000000"/>
-          <w:spacing w:val="0"/>
-          <w:sz w:val="22"/>
-          <w:szCs w:val="22"/>
-          <w:shd w:val="clear" w:fill="FFFFFF"/>
-        </w:rPr>
-        <w:t>.length</w:t>
-      </w:r>
-      <w:r>
-        <w:rPr>
-          <w:rStyle w:val="6"/>
-          <w:rFonts w:hint="default" w:ascii="monospace" w:hAnsi="monospace" w:eastAsia="monospace" w:cs="monospace"/>
-          <w:i w:val="0"/>
-          <w:iCs w:val="0"/>
-          <w:caps w:val="0"/>
-          <w:color w:val="000000"/>
-          <w:spacing w:val="0"/>
-          <w:sz w:val="22"/>
-          <w:szCs w:val="22"/>
-          <w:shd w:val="clear" w:fill="FFFFFF"/>
-          <w:lang w:val="es-MX"/>
-        </w:rPr>
-        <w:t xml:space="preserve"> (variable.length)</w:t>
-      </w:r>
-    </w:p>
-    <w:p>
-      <w:pPr>
-        <w:rPr>
-          <w:rStyle w:val="6"/>
-          <w:rFonts w:hint="default" w:ascii="monospace" w:hAnsi="monospace" w:eastAsia="monospace" w:cs="monospace"/>
-          <w:i w:val="0"/>
-          <w:iCs w:val="0"/>
-          <w:caps w:val="0"/>
-          <w:color w:val="000000"/>
-          <w:spacing w:val="0"/>
-          <w:sz w:val="22"/>
-          <w:szCs w:val="22"/>
-          <w:shd w:val="clear" w:fill="FFFFFF"/>
-          <w:lang w:val="es-MX"/>
-        </w:rPr>
-      </w:pPr>
-    </w:p>
-    <w:p>
-      <w:pPr>
-        <w:rPr>
-          <w:rStyle w:val="6"/>
-          <w:rFonts w:hint="default" w:ascii="monospace" w:hAnsi="monospace" w:eastAsia="monospace" w:cs="monospace"/>
-          <w:i w:val="0"/>
-          <w:iCs w:val="0"/>
-          <w:caps w:val="0"/>
-          <w:color w:val="000000"/>
-          <w:spacing w:val="0"/>
-          <w:sz w:val="22"/>
-          <w:szCs w:val="22"/>
-          <w:shd w:val="clear" w:fill="FFFFFF"/>
-          <w:lang w:val="es-MX"/>
-        </w:rPr>
-      </w:pPr>
-      <w:r>
-        <w:rPr>
-          <w:rFonts w:hint="default" w:ascii="Georgia" w:hAnsi="Georgia" w:eastAsia="Georgia" w:cs="Georgia"/>
-          <w:i w:val="0"/>
-          <w:iCs w:val="0"/>
-          <w:caps w:val="0"/>
-          <w:color w:val="000000"/>
-          <w:spacing w:val="0"/>
-          <w:sz w:val="22"/>
-          <w:szCs w:val="22"/>
-          <w:shd w:val="clear" w:fill="FFFFFF"/>
-          <w:lang w:val="es-MX"/>
-        </w:rPr>
-        <w:t>-</w:t>
-      </w:r>
-      <w:r>
-        <w:rPr>
-          <w:rFonts w:ascii="Georgia" w:hAnsi="Georgia" w:eastAsia="Georgia" w:cs="Georgia"/>
-          <w:i w:val="0"/>
-          <w:iCs w:val="0"/>
-          <w:caps w:val="0"/>
-          <w:color w:val="000000"/>
-          <w:spacing w:val="0"/>
-          <w:sz w:val="22"/>
-          <w:szCs w:val="22"/>
-          <w:shd w:val="clear" w:fill="FFFFFF"/>
-        </w:rPr>
-        <w:t>Una instrucción</w:t>
-      </w:r>
-      <w:r>
-        <w:rPr>
-          <w:rFonts w:hint="default" w:ascii="Georgia" w:hAnsi="Georgia" w:eastAsia="Georgia" w:cs="Georgia"/>
-          <w:i w:val="0"/>
-          <w:iCs w:val="0"/>
-          <w:caps w:val="0"/>
-          <w:color w:val="000000"/>
-          <w:spacing w:val="0"/>
-          <w:sz w:val="22"/>
-          <w:szCs w:val="22"/>
-          <w:shd w:val="clear" w:fill="FFFFFF"/>
-        </w:rPr>
-        <w:t> </w:t>
-      </w:r>
-      <w:r>
-        <w:rPr>
-          <w:rStyle w:val="6"/>
-          <w:rFonts w:ascii="monospace" w:hAnsi="monospace" w:eastAsia="monospace" w:cs="monospace"/>
-          <w:i w:val="0"/>
-          <w:iCs w:val="0"/>
-          <w:caps w:val="0"/>
-          <w:color w:val="000000"/>
-          <w:spacing w:val="0"/>
-          <w:sz w:val="22"/>
-          <w:szCs w:val="22"/>
-          <w:shd w:val="clear" w:fill="FFFFFF"/>
-        </w:rPr>
-        <w:t>return</w:t>
-      </w:r>
-      <w:r>
-        <w:rPr>
-          <w:rFonts w:hint="default" w:ascii="Georgia" w:hAnsi="Georgia" w:eastAsia="Georgia" w:cs="Georgia"/>
-          <w:i w:val="0"/>
-          <w:iCs w:val="0"/>
-          <w:caps w:val="0"/>
-          <w:color w:val="000000"/>
-          <w:spacing w:val="0"/>
-          <w:sz w:val="22"/>
-          <w:szCs w:val="22"/>
-          <w:shd w:val="clear" w:fill="FFFFFF"/>
-        </w:rPr>
-        <w:t> determina el valor que devuelve la función</w:t>
-      </w:r>
-    </w:p>
-    <w:p>
-      <w:pPr>
-        <w:rPr>
-          <w:rFonts w:hint="default" w:ascii="Georgia" w:hAnsi="Georgia" w:eastAsia="Georgia" w:cs="Georgia"/>
-          <w:i w:val="0"/>
-          <w:iCs w:val="0"/>
-          <w:caps w:val="0"/>
-          <w:color w:val="000000"/>
-          <w:spacing w:val="0"/>
-          <w:sz w:val="22"/>
-          <w:szCs w:val="22"/>
-          <w:shd w:val="clear" w:fill="FFFFFF"/>
-          <w:lang w:val="es-MX"/>
-        </w:rPr>
-      </w:pPr>
-    </w:p>
-    <w:p>
-      <w:pPr>
-        <w:rPr>
-          <w:rFonts w:hint="default" w:ascii="Georgia" w:hAnsi="Georgia" w:eastAsia="Georgia" w:cs="Georgia"/>
-          <w:i w:val="0"/>
-          <w:iCs w:val="0"/>
-          <w:caps w:val="0"/>
-          <w:color w:val="000000"/>
-          <w:spacing w:val="0"/>
-          <w:sz w:val="22"/>
-          <w:szCs w:val="22"/>
-          <w:shd w:val="clear" w:fill="FFFFFF"/>
-          <w:lang w:val="es-MX"/>
-        </w:rPr>
-      </w:pPr>
-      <w:r>
-        <w:rPr>
-          <w:rFonts w:hint="default" w:ascii="Georgia" w:hAnsi="Georgia" w:eastAsia="Georgia" w:cs="Georgia"/>
-          <w:i w:val="0"/>
-          <w:iCs w:val="0"/>
-          <w:caps w:val="0"/>
-          <w:color w:val="000000"/>
-          <w:spacing w:val="0"/>
-          <w:sz w:val="22"/>
-          <w:szCs w:val="22"/>
-          <w:shd w:val="clear" w:fill="FFFFFF"/>
-          <w:lang w:val="es-MX"/>
-        </w:rPr>
-        <w:t>-</w:t>
-      </w:r>
-      <w:r>
-        <w:rPr>
-          <w:rFonts w:ascii="Georgia" w:hAnsi="Georgia" w:eastAsia="Georgia" w:cs="Georgia"/>
-          <w:i w:val="0"/>
-          <w:iCs w:val="0"/>
-          <w:caps w:val="0"/>
-          <w:color w:val="000000"/>
-          <w:spacing w:val="0"/>
-          <w:sz w:val="22"/>
-          <w:szCs w:val="22"/>
-          <w:shd w:val="clear" w:fill="FFFFFF"/>
-        </w:rPr>
-        <w:t>Cada enlace tiene un</w:t>
-      </w:r>
-      <w:r>
-        <w:rPr>
-          <w:rFonts w:hint="default" w:ascii="Georgia" w:hAnsi="Georgia" w:eastAsia="Georgia" w:cs="Georgia"/>
-          <w:i w:val="0"/>
-          <w:iCs w:val="0"/>
-          <w:caps w:val="0"/>
-          <w:color w:val="000000"/>
-          <w:spacing w:val="0"/>
-          <w:sz w:val="22"/>
-          <w:szCs w:val="22"/>
-          <w:shd w:val="clear" w:fill="FFFFFF"/>
-        </w:rPr>
-        <w:t> </w:t>
-      </w:r>
-      <w:r>
-        <w:rPr>
-          <w:rStyle w:val="7"/>
+          <w:rStyle w:val="8"/>
           <w:rFonts w:hint="default" w:ascii="Georgia" w:hAnsi="Georgia" w:eastAsia="Georgia" w:cs="Georgia"/>
           <w:caps w:val="0"/>
           <w:color w:val="000000"/>
@@ -2403,7 +2403,7 @@
       </w:r>
       <w:r>
         <w:rPr>
-          <w:rStyle w:val="7"/>
+          <w:rStyle w:val="8"/>
           <w:rFonts w:hint="default" w:ascii="Georgia" w:hAnsi="Georgia" w:eastAsia="Georgia" w:cs="Georgia"/>
           <w:caps w:val="0"/>
           <w:color w:val="000000"/>
@@ -2498,7 +2498,7 @@
       </w:r>
       <w:r>
         <w:rPr>
-          <w:rStyle w:val="7"/>
+          <w:rStyle w:val="8"/>
           <w:rFonts w:hint="default" w:ascii="Georgia" w:hAnsi="Georgia" w:eastAsia="Georgia" w:cs="Georgia"/>
           <w:caps w:val="0"/>
           <w:color w:val="000000"/>
@@ -3072,6 +3072,74 @@
         </w:rPr>
         <w:t>}</w:t>
       </w:r>
+    </w:p>
+    <w:p>
+      <w:pPr>
+        <w:bidi w:val="0"/>
+        <w:rPr>
+          <w:rFonts w:hint="default"/>
+          <w:lang w:val="es-MX"/>
+        </w:rPr>
+      </w:pPr>
+    </w:p>
+    <w:p>
+      <w:pPr>
+        <w:bidi w:val="0"/>
+        <w:rPr>
+          <w:rFonts w:hint="default"/>
+          <w:lang w:val="es-MX"/>
+        </w:rPr>
+      </w:pPr>
+      <w:r>
+        <w:rPr>
+          <w:rFonts w:hint="default"/>
+          <w:lang w:val="es-MX"/>
+        </w:rPr>
+        <w:t xml:space="preserve">Para comparar fechas se suele utilizar operadores, - , + , etc y </w:t>
+      </w:r>
+    </w:p>
+    <w:p>
+      <w:pPr>
+        <w:bidi w:val="0"/>
+        <w:rPr>
+          <w:rFonts w:hint="default"/>
+          <w:lang w:val="es-MX"/>
+        </w:rPr>
+      </w:pPr>
+      <w:r>
+        <w:rPr>
+          <w:rFonts w:hint="default"/>
+          <w:lang w:val="es-MX"/>
+        </w:rPr>
+        <w:t>Multiplicarlo por (1000 * 60 * 60 * 24) para tener el resultado en dias</w:t>
+      </w:r>
+    </w:p>
+    <w:p>
+      <w:pPr>
+        <w:bidi w:val="0"/>
+        <w:rPr>
+          <w:rFonts w:hint="default"/>
+          <w:lang w:val="es-MX"/>
+        </w:rPr>
+      </w:pPr>
+    </w:p>
+    <w:p>
+      <w:pPr>
+        <w:bidi w:val="0"/>
+        <w:rPr>
+          <w:rFonts w:hint="default"/>
+          <w:lang w:val="es-MX"/>
+        </w:rPr>
+      </w:pPr>
+      <w:r>
+        <w:rPr>
+          <w:rFonts w:hint="default"/>
+          <w:lang w:val="es-MX"/>
+        </w:rPr>
+        <w:t>new Date , la clase es sensible a mayusculas</w:t>
+      </w:r>
+      <w:bookmarkStart w:id="0" w:name="_GoBack"/>
+      <w:bookmarkEnd w:id="0"/>
     </w:p>
     <w:p>
       <w:pPr>
@@ -3090,7 +3158,7 @@
       <w:pPr>
         <w:pStyle w:val="2"/>
         <w:bidi w:val="0"/>
-        <w:jc w:val="center"/>
+        <w:jc w:val="both"/>
         <w:rPr>
           <w:rFonts w:hint="default"/>
           <w:sz w:val="32"/>
@@ -3103,7 +3171,7 @@
       <w:pPr>
         <w:pStyle w:val="2"/>
         <w:bidi w:val="0"/>
-        <w:jc w:val="center"/>
+        <w:jc w:val="both"/>
         <w:rPr>
           <w:rFonts w:hint="default"/>
           <w:sz w:val="32"/>
@@ -3114,9 +3182,17 @@
     </w:p>
     <w:p>
       <w:pPr>
+        <w:rPr>
+          <w:rFonts w:hint="default"/>
+          <w:lang w:val="es-MX"/>
+        </w:rPr>
+      </w:pPr>
+    </w:p>
+    <w:p>
+      <w:pPr>
         <w:pStyle w:val="2"/>
         <w:bidi w:val="0"/>
-        <w:jc w:val="both"/>
+        <w:jc w:val="center"/>
         <w:rPr>
           <w:rFonts w:hint="default"/>
           <w:sz w:val="32"/>
@@ -3124,47 +3200,13 @@
           <w:lang w:val="es-MX"/>
         </w:rPr>
       </w:pPr>
-    </w:p>
-    <w:p>
-      <w:pPr>
-        <w:pStyle w:val="2"/>
-        <w:bidi w:val="0"/>
-        <w:jc w:val="both"/>
+      <w:r>
         <w:rPr>
           <w:rFonts w:hint="default"/>
           <w:sz w:val="32"/>
           <w:szCs w:val="32"/>
           <w:lang w:val="es-MX"/>
         </w:rPr>
-      </w:pPr>
-    </w:p>
-    <w:p>
-      <w:pPr>
-        <w:rPr>
-          <w:rFonts w:hint="default"/>
-          <w:lang w:val="es-MX"/>
-        </w:rPr>
-      </w:pPr>
-    </w:p>
-    <w:p>
-      <w:pPr>
-        <w:pStyle w:val="2"/>
-        <w:bidi w:val="0"/>
-        <w:jc w:val="center"/>
-        <w:rPr>
-          <w:rFonts w:hint="default"/>
-          <w:sz w:val="32"/>
-          <w:szCs w:val="32"/>
-          <w:lang w:val="es-MX"/>
-        </w:rPr>
-      </w:pPr>
-      <w:r>
-        <w:rPr>
-          <w:rFonts w:hint="default"/>
-          <w:sz w:val="32"/>
-          <w:szCs w:val="32"/>
-          <w:lang w:val="es-MX"/>
-        </w:rPr>
         <w:t>DOM</w:t>
       </w:r>
     </w:p>
@@ -3197,7 +3239,7 @@
       </w:r>
       <w:r>
         <w:rPr>
-          <w:rStyle w:val="8"/>
+          <w:rStyle w:val="9"/>
           <w:rFonts w:ascii="SimSun" w:hAnsi="SimSun" w:eastAsia="SimSun" w:cs="SimSun"/>
           <w:sz w:val="24"/>
           <w:szCs w:val="24"/>
@@ -3214,7 +3256,7 @@
       </w:r>
       <w:r>
         <w:rPr>
-          <w:rStyle w:val="8"/>
+          <w:rStyle w:val="9"/>
           <w:rFonts w:ascii="SimSun" w:hAnsi="SimSun" w:eastAsia="SimSun" w:cs="SimSun"/>
           <w:sz w:val="24"/>
           <w:szCs w:val="24"/>
@@ -3250,7 +3292,7 @@
       </w:pPr>
       <w:r>
         <w:rPr>
-          <w:rStyle w:val="8"/>
+          <w:rStyle w:val="9"/>
           <w:rFonts w:hint="default" w:ascii="SimSun" w:hAnsi="SimSun" w:eastAsia="SimSun" w:cs="SimSun"/>
           <w:sz w:val="24"/>
           <w:szCs w:val="24"/>
@@ -3260,7 +3302,7 @@
       </w:r>
       <w:r>
         <w:rPr>
-          <w:rStyle w:val="8"/>
+          <w:rStyle w:val="9"/>
           <w:rFonts w:ascii="SimSun" w:hAnsi="SimSun" w:eastAsia="SimSun" w:cs="SimSun"/>
           <w:sz w:val="24"/>
           <w:szCs w:val="24"/>
@@ -3874,12 +3916,6 @@
         <w:bidi w:val="0"/>
         <w:rPr>
           <w:rFonts w:hint="default"/>
-          <w:lang w:val="es-MX"/>
-        </w:rPr>
-      </w:pPr>
-      <w:r>
-        <w:rPr>
-          <w:rFonts w:hint="default"/>
           <w:color w:val="70AD47" w:themeColor="accent6"/>
           <w:lang w:val="es-MX"/>
           <w14:textFill>
@@ -3888,7 +3924,68 @@
             </w14:solidFill>
           </w14:textFill>
         </w:rPr>
+      </w:pPr>
+      <w:r>
+        <w:rPr>
+          <w:rFonts w:hint="default"/>
+          <w:color w:val="70AD47" w:themeColor="accent6"/>
+          <w:lang w:val="es-MX"/>
+          <w14:textFill>
+            <w14:solidFill>
+              <w14:schemeClr w14:val="accent6"/>
+            </w14:solidFill>
+          </w14:textFill>
+        </w:rPr>
         <w:t>elemento.className = ‘clase / clases’</w:t>
+      </w:r>
+    </w:p>
+    <w:p>
+      <w:pPr>
+        <w:bidi w:val="0"/>
+        <w:rPr>
+          <w:rFonts w:hint="default"/>
+          <w:color w:val="70AD47" w:themeColor="accent6"/>
+          <w:lang w:val="es-MX"/>
+          <w14:textFill>
+            <w14:solidFill>
+              <w14:schemeClr w14:val="accent6"/>
+            </w14:solidFill>
+          </w14:textFill>
+        </w:rPr>
+      </w:pPr>
+    </w:p>
+    <w:p>
+      <w:pPr>
+        <w:bidi w:val="0"/>
+        <w:rPr>
+          <w:rFonts w:hint="default"/>
+          <w:color w:val="70AD47" w:themeColor="accent6"/>
+          <w:sz w:val="36"/>
+          <w:szCs w:val="36"/>
+          <w:highlight w:val="black"/>
+          <w:lang w:val="es-MX"/>
+          <w14:textFill>
+            <w14:solidFill>
+              <w14:schemeClr w14:val="accent6"/>
+            </w14:solidFill>
+          </w14:textFill>
+        </w:rPr>
+      </w:pPr>
+      <w:r>
+        <w:rPr>
+          <w:rFonts w:hint="default"/>
+          <w:color w:val="70AD47" w:themeColor="accent6"/>
+          <w:sz w:val="36"/>
+          <w:szCs w:val="36"/>
+          <w:highlight w:val="black"/>
+          <w:lang w:val="es-MX"/>
+          <w14:textFill>
+            <w14:solidFill>
+              <w14:schemeClr w14:val="accent6"/>
+            </w14:solidFill>
+          </w14:textFill>
+        </w:rPr>
+        <w:t xml:space="preserve">E = ELEMENT, H = HIJO, P = PADRE, D = DOCUMENT </w:t>
       </w:r>
     </w:p>
     <w:p>
@@ -4404,12 +4501,96 @@
     </w:p>
     <w:p>
       <w:pPr>
+        <w:pStyle w:val="2"/>
+        <w:bidi w:val="0"/>
+        <w:rPr>
+          <w:rFonts w:hint="default"/>
+          <w:lang w:val="es-MX"/>
+        </w:rPr>
+      </w:pPr>
+      <w:r>
+        <w:rPr>
+          <w:rFonts w:hint="default"/>
+          <w:lang w:val="es-MX"/>
+        </w:rPr>
+        <w:t xml:space="preserve">d.createElement(e) </w:t>
+      </w:r>
+      <w:r>
+        <w:rPr>
+          <w:rFonts w:hint="default"/>
+          <w:sz w:val="15"/>
+          <w:szCs w:val="15"/>
+          <w:lang w:val="es-MX"/>
+        </w:rPr>
+        <w:t>( () = tipo de nuevo elemento)</w:t>
+      </w:r>
+    </w:p>
+    <w:p>
+      <w:pPr>
+        <w:bidi w:val="0"/>
+        <w:rPr>
+          <w:rFonts w:hint="default"/>
+          <w:lang w:val="es-MX"/>
+        </w:rPr>
+      </w:pPr>
+      <w:r>
+        <w:rPr>
+          <w:rFonts w:hint="default"/>
+          <w:lang w:val="es-MX"/>
+        </w:rPr>
+        <w:tab/>
+      </w:r>
+      <w:r>
+        <w:rPr>
+          <w:rFonts w:hint="default"/>
+          <w:lang w:val="es-MX"/>
+        </w:rPr>
+        <w:t>Se usa para crear un elemento nuevo por js</w:t>
+      </w:r>
+    </w:p>
+    <w:p>
+      <w:pPr>
+        <w:bidi w:val="0"/>
+        <w:rPr>
+          <w:rFonts w:hint="default"/>
+          <w:lang w:val="es-MX"/>
+        </w:rPr>
+      </w:pPr>
+      <w:r>
+        <w:rPr>
+          <w:rFonts w:hint="default"/>
+          <w:lang w:val="es-MX"/>
+        </w:rPr>
+        <w:t>Ejemplo :</w:t>
+      </w:r>
+    </w:p>
+    <w:p>
+      <w:pPr>
+        <w:bidi w:val="0"/>
+        <w:rPr>
+          <w:rFonts w:hint="default"/>
+          <w:lang w:val="es-MX"/>
+        </w:rPr>
+      </w:pPr>
+    </w:p>
+    <w:p>
+      <w:pPr>
+        <w:bidi w:val="0"/>
         <w:jc w:val="center"/>
         <w:rPr>
           <w:rFonts w:hint="default"/>
-          <w:lang w:val="es-MX"/>
-        </w:rPr>
-      </w:pPr>
+          <w:highlight w:val="cyan"/>
+          <w:lang w:val="es-MX"/>
+        </w:rPr>
+      </w:pPr>
+      <w:r>
+        <w:rPr>
+          <w:rFonts w:hint="default"/>
+          <w:highlight w:val="cyan"/>
+          <w:lang w:val="es-MX"/>
+        </w:rPr>
+        <w:t>Const nuevoparrafo = document.createElement(‘p’)</w:t>
+      </w:r>
     </w:p>
     <w:p>
       <w:pPr>
@@ -4419,6 +4600,13 @@
           <w:lang w:val="es-MX"/>
         </w:rPr>
       </w:pPr>
+      <w:r>
+        <w:rPr>
+          <w:rFonts w:hint="default"/>
+          <w:lang w:val="es-MX"/>
+        </w:rPr>
+        <w:t>nuevoparrafo.textContent = ‘nuevo li’</w:t>
+      </w:r>
     </w:p>
     <w:p>
       <w:pPr>
@@ -4431,21 +4619,256 @@
     </w:p>
     <w:p>
       <w:pPr>
+        <w:pStyle w:val="2"/>
+        <w:bidi w:val="0"/>
+        <w:rPr>
+          <w:rFonts w:hint="default"/>
+          <w:lang w:val="es-MX"/>
+        </w:rPr>
+      </w:pPr>
+      <w:r>
+        <w:rPr>
+          <w:rFonts w:hint="default"/>
+          <w:lang w:val="es-MX"/>
+        </w:rPr>
+        <w:t xml:space="preserve">e.apendChild(h) </w:t>
+      </w:r>
+      <w:r>
+        <w:rPr>
+          <w:rFonts w:hint="default"/>
+          <w:sz w:val="15"/>
+          <w:szCs w:val="15"/>
+          <w:lang w:val="es-MX"/>
+        </w:rPr>
+        <w:t>( () = elemento hijo a insertar en html)</w:t>
+      </w:r>
+    </w:p>
+    <w:p>
+      <w:pPr>
+        <w:bidi w:val="0"/>
+        <w:rPr>
+          <w:rFonts w:hint="default"/>
+          <w:lang w:val="es-MX"/>
+        </w:rPr>
+      </w:pPr>
+      <w:r>
+        <w:rPr>
+          <w:rFonts w:hint="default"/>
+          <w:lang w:val="es-MX"/>
+        </w:rPr>
+        <w:tab/>
+      </w:r>
+      <w:r>
+        <w:rPr>
+          <w:rFonts w:hint="default"/>
+          <w:lang w:val="es-MX"/>
+        </w:rPr>
+        <w:t>Se usa para instertar un elemento creado por js</w:t>
+      </w:r>
+    </w:p>
+    <w:p>
+      <w:pPr>
+        <w:bidi w:val="0"/>
+        <w:rPr>
+          <w:rFonts w:hint="default"/>
+          <w:lang w:val="es-MX"/>
+        </w:rPr>
+      </w:pPr>
+      <w:r>
+        <w:rPr>
+          <w:rFonts w:hint="default"/>
+          <w:lang w:val="es-MX"/>
+        </w:rPr>
+        <w:t>Ejemplo :</w:t>
+      </w:r>
+    </w:p>
+    <w:p>
+      <w:pPr>
+        <w:bidi w:val="0"/>
+        <w:rPr>
+          <w:rFonts w:hint="default"/>
+          <w:lang w:val="es-MX"/>
+        </w:rPr>
+      </w:pPr>
+    </w:p>
+    <w:p>
+      <w:pPr>
+        <w:bidi w:val="0"/>
         <w:jc w:val="center"/>
         <w:rPr>
           <w:rFonts w:hint="default"/>
           <w:lang w:val="es-MX"/>
         </w:rPr>
       </w:pPr>
-    </w:p>
-    <w:p>
-      <w:pPr>
+      <w:r>
+        <w:rPr>
+          <w:rFonts w:hint="default"/>
+          <w:lang w:val="es-MX"/>
+        </w:rPr>
+        <w:t>div.apendChild(nuevoparrafo)</w:t>
+      </w:r>
+    </w:p>
+    <w:p>
+      <w:pPr>
+        <w:pStyle w:val="2"/>
+        <w:bidi w:val="0"/>
+        <w:rPr>
+          <w:rFonts w:hint="default"/>
+          <w:lang w:val="es-MX"/>
+        </w:rPr>
+      </w:pPr>
+      <w:r>
+        <w:rPr>
+          <w:rFonts w:hint="default"/>
+          <w:lang w:val="es-MX"/>
+        </w:rPr>
+        <w:t xml:space="preserve">e.remove() </w:t>
+      </w:r>
+      <w:r>
+        <w:rPr>
+          <w:rFonts w:hint="default"/>
+          <w:sz w:val="15"/>
+          <w:szCs w:val="15"/>
+          <w:lang w:val="es-MX"/>
+        </w:rPr>
+        <w:t>( no se coloca nada dentro de () )</w:t>
+      </w:r>
+    </w:p>
+    <w:p>
+      <w:pPr>
+        <w:bidi w:val="0"/>
+        <w:rPr>
+          <w:rFonts w:hint="default"/>
+          <w:lang w:val="es-MX"/>
+        </w:rPr>
+      </w:pPr>
+      <w:r>
+        <w:rPr>
+          <w:rFonts w:hint="default"/>
+          <w:lang w:val="es-MX"/>
+        </w:rPr>
+        <w:tab/>
+      </w:r>
+      <w:r>
+        <w:rPr>
+          <w:rFonts w:hint="default"/>
+          <w:lang w:val="es-MX"/>
+        </w:rPr>
+        <w:t>Quita un elemento</w:t>
+      </w:r>
+    </w:p>
+    <w:p>
+      <w:pPr>
+        <w:bidi w:val="0"/>
+        <w:rPr>
+          <w:rFonts w:hint="default"/>
+          <w:lang w:val="es-MX"/>
+        </w:rPr>
+      </w:pPr>
+      <w:r>
+        <w:rPr>
+          <w:rFonts w:hint="default"/>
+          <w:lang w:val="es-MX"/>
+        </w:rPr>
+        <w:t>Ejemplo :</w:t>
+      </w:r>
+    </w:p>
+    <w:p>
+      <w:pPr>
+        <w:bidi w:val="0"/>
+        <w:rPr>
+          <w:rFonts w:hint="default"/>
+          <w:lang w:val="es-MX"/>
+        </w:rPr>
+      </w:pPr>
+    </w:p>
+    <w:p>
+      <w:pPr>
+        <w:bidi w:val="0"/>
         <w:jc w:val="center"/>
         <w:rPr>
           <w:rFonts w:hint="default"/>
           <w:lang w:val="es-MX"/>
         </w:rPr>
       </w:pPr>
+      <w:r>
+        <w:rPr>
+          <w:rFonts w:hint="default"/>
+          <w:lang w:val="es-MX"/>
+        </w:rPr>
+        <w:t xml:space="preserve">&lt;h1 </w:t>
+      </w:r>
+      <w:r>
+        <w:rPr>
+          <w:rFonts w:hint="default"/>
+          <w:highlight w:val="yellow"/>
+          <w:lang w:val="es-MX"/>
+        </w:rPr>
+        <w:t>&lt;style&gt; = colur: red &lt;style&gt;</w:t>
+      </w:r>
+      <w:r>
+        <w:rPr>
+          <w:rFonts w:hint="default"/>
+          <w:lang w:val="es-MX"/>
+        </w:rPr>
+        <w:t xml:space="preserve">  id=”col”&gt; property &lt;/h1&gt;</w:t>
+      </w:r>
+    </w:p>
+    <w:p>
+      <w:pPr>
+        <w:bidi w:val="0"/>
+        <w:jc w:val="center"/>
+        <w:rPr>
+          <w:rFonts w:hint="default"/>
+          <w:lang w:val="es-MX"/>
+        </w:rPr>
+      </w:pPr>
+    </w:p>
+    <w:p>
+      <w:pPr>
+        <w:bidi w:val="0"/>
+        <w:jc w:val="center"/>
+        <w:rPr>
+          <w:rFonts w:hint="default"/>
+          <w:lang w:val="es-MX"/>
+        </w:rPr>
+      </w:pPr>
+      <w:r>
+        <w:rPr>
+          <w:rFonts w:hint="default"/>
+          <w:lang w:val="es-MX"/>
+        </w:rPr>
+        <w:t>Let color= document.getElementbyId(“col”)</w:t>
+      </w:r>
+    </w:p>
+    <w:p>
+      <w:pPr>
+        <w:bidi w:val="0"/>
+        <w:jc w:val="center"/>
+        <w:rPr>
+          <w:rFonts w:hint="default"/>
+          <w:lang w:val="es-MX"/>
+        </w:rPr>
+      </w:pPr>
+    </w:p>
+    <w:p>
+      <w:pPr>
+        <w:bidi w:val="0"/>
+        <w:jc w:val="center"/>
+        <w:rPr>
+          <w:rFonts w:hint="default"/>
+          <w:highlight w:val="cyan"/>
+          <w:lang w:val="es-MX"/>
+        </w:rPr>
+      </w:pPr>
+      <w:r>
+        <w:rPr>
+          <w:rFonts w:hint="default"/>
+          <w:highlight w:val="cyan"/>
+          <w:lang w:val="es-MX"/>
+        </w:rPr>
+        <w:t>imagen.style.color = “red”</w:t>
+      </w:r>
     </w:p>
     <w:p>
       <w:pPr>
@@ -4461,6 +4884,925 @@
           <w:rFonts w:hint="default"/>
           <w:lang w:val="es-MX"/>
         </w:rPr>
+        <w:t xml:space="preserve">e.replaceChild(n,v) </w:t>
+      </w:r>
+      <w:r>
+        <w:rPr>
+          <w:rFonts w:hint="default"/>
+          <w:sz w:val="15"/>
+          <w:szCs w:val="15"/>
+          <w:lang w:val="es-MX"/>
+        </w:rPr>
+        <w:t>( () = elemento hijo a insertar en html)</w:t>
+      </w:r>
+    </w:p>
+    <w:p>
+      <w:pPr>
+        <w:bidi w:val="0"/>
+        <w:rPr>
+          <w:rFonts w:hint="default"/>
+          <w:lang w:val="es-MX"/>
+        </w:rPr>
+      </w:pPr>
+      <w:r>
+        <w:rPr>
+          <w:rFonts w:hint="default"/>
+          <w:lang w:val="es-MX"/>
+        </w:rPr>
+        <w:tab/>
+      </w:r>
+      <w:r>
+        <w:rPr>
+          <w:rFonts w:hint="default"/>
+          <w:lang w:val="es-MX"/>
+        </w:rPr>
+        <w:t>Se usa para instertar un elemento creado por js</w:t>
+      </w:r>
+    </w:p>
+    <w:p>
+      <w:pPr>
+        <w:bidi w:val="0"/>
+        <w:rPr>
+          <w:rFonts w:hint="default"/>
+          <w:lang w:val="es-MX"/>
+        </w:rPr>
+      </w:pPr>
+      <w:r>
+        <w:rPr>
+          <w:rFonts w:hint="default"/>
+          <w:lang w:val="es-MX"/>
+        </w:rPr>
+        <w:t>Ejemplo :</w:t>
+      </w:r>
+    </w:p>
+    <w:p>
+      <w:pPr>
+        <w:bidi w:val="0"/>
+        <w:rPr>
+          <w:rFonts w:hint="default"/>
+          <w:lang w:val="es-MX"/>
+        </w:rPr>
+      </w:pPr>
+    </w:p>
+    <w:p>
+      <w:pPr>
+        <w:bidi w:val="0"/>
+        <w:jc w:val="center"/>
+        <w:rPr>
+          <w:rFonts w:hint="default"/>
+          <w:lang w:val="es-MX"/>
+        </w:rPr>
+      </w:pPr>
+      <w:r>
+        <w:rPr>
+          <w:rFonts w:hint="default"/>
+          <w:lang w:val="es-MX"/>
+        </w:rPr>
+        <w:t xml:space="preserve">&lt;h1 </w:t>
+      </w:r>
+      <w:r>
+        <w:rPr>
+          <w:rFonts w:hint="default"/>
+          <w:highlight w:val="yellow"/>
+          <w:lang w:val="es-MX"/>
+        </w:rPr>
+        <w:t>&lt;style&gt; = colur: red &lt;style&gt;</w:t>
+      </w:r>
+      <w:r>
+        <w:rPr>
+          <w:rFonts w:hint="default"/>
+          <w:lang w:val="es-MX"/>
+        </w:rPr>
+        <w:t xml:space="preserve">  id=”col”&gt; property &lt;/h1&gt;</w:t>
+      </w:r>
+    </w:p>
+    <w:p>
+      <w:pPr>
+        <w:bidi w:val="0"/>
+        <w:jc w:val="center"/>
+        <w:rPr>
+          <w:rFonts w:hint="default"/>
+          <w:lang w:val="es-MX"/>
+        </w:rPr>
+      </w:pPr>
+    </w:p>
+    <w:p>
+      <w:pPr>
+        <w:bidi w:val="0"/>
+        <w:jc w:val="center"/>
+        <w:rPr>
+          <w:rFonts w:hint="default"/>
+          <w:lang w:val="es-MX"/>
+        </w:rPr>
+      </w:pPr>
+      <w:r>
+        <w:rPr>
+          <w:rFonts w:hint="default"/>
+          <w:lang w:val="es-MX"/>
+        </w:rPr>
+        <w:t>Let color= document.getElementbyId(“col”)</w:t>
+      </w:r>
+    </w:p>
+    <w:p>
+      <w:pPr>
+        <w:bidi w:val="0"/>
+        <w:jc w:val="center"/>
+        <w:rPr>
+          <w:rFonts w:hint="default"/>
+          <w:lang w:val="es-MX"/>
+        </w:rPr>
+      </w:pPr>
+    </w:p>
+    <w:p>
+      <w:pPr>
+        <w:bidi w:val="0"/>
+        <w:jc w:val="center"/>
+        <w:rPr>
+          <w:rFonts w:hint="default"/>
+          <w:highlight w:val="cyan"/>
+          <w:lang w:val="es-MX"/>
+        </w:rPr>
+      </w:pPr>
+      <w:r>
+        <w:rPr>
+          <w:rFonts w:hint="default"/>
+          <w:highlight w:val="cyan"/>
+          <w:lang w:val="es-MX"/>
+        </w:rPr>
+        <w:t>imagen.style.color = “red”</w:t>
+      </w:r>
+    </w:p>
+    <w:p>
+      <w:pPr>
+        <w:bidi w:val="0"/>
+        <w:jc w:val="both"/>
+        <w:rPr>
+          <w:rFonts w:hint="default"/>
+          <w:highlight w:val="cyan"/>
+          <w:lang w:val="es-MX"/>
+        </w:rPr>
+      </w:pPr>
+    </w:p>
+    <w:p>
+      <w:pPr>
+        <w:pStyle w:val="2"/>
+        <w:bidi w:val="0"/>
+        <w:rPr>
+          <w:rFonts w:hint="default"/>
+          <w:lang w:val="es-MX"/>
+        </w:rPr>
+      </w:pPr>
+      <w:r>
+        <w:rPr>
+          <w:rFonts w:hint="default"/>
+          <w:lang w:val="es-MX"/>
+        </w:rPr>
+        <w:t xml:space="preserve">padre.insertAdjacentElement(e,e) </w:t>
+      </w:r>
+      <w:r>
+        <w:rPr>
+          <w:rFonts w:hint="default"/>
+          <w:sz w:val="15"/>
+          <w:szCs w:val="15"/>
+          <w:lang w:val="es-MX"/>
+        </w:rPr>
+        <w:t>( () = elemento hijo a insertar en html)</w:t>
+      </w:r>
+    </w:p>
+    <w:p>
+      <w:pPr>
+        <w:bidi w:val="0"/>
+        <w:rPr>
+          <w:rFonts w:hint="default"/>
+          <w:lang w:val="es-MX"/>
+        </w:rPr>
+      </w:pPr>
+      <w:r>
+        <w:rPr>
+          <w:rFonts w:hint="default"/>
+          <w:lang w:val="es-MX"/>
+        </w:rPr>
+        <w:tab/>
+      </w:r>
+      <w:r>
+        <w:rPr>
+          <w:rFonts w:hint="default"/>
+          <w:lang w:val="es-MX"/>
+        </w:rPr>
+        <w:t>Se usa para instertar un elemento respecto a otro</w:t>
+      </w:r>
+    </w:p>
+    <w:p>
+      <w:pPr>
+        <w:bidi w:val="0"/>
+        <w:rPr>
+          <w:rFonts w:hint="default"/>
+          <w:lang w:val="es-MX"/>
+        </w:rPr>
+      </w:pPr>
+      <w:r>
+        <w:rPr>
+          <w:rFonts w:hint="default"/>
+          <w:lang w:val="es-MX"/>
+        </w:rPr>
+        <w:t>Ejemplo :</w:t>
+      </w:r>
+    </w:p>
+    <w:p>
+      <w:pPr>
+        <w:bidi w:val="0"/>
+        <w:rPr>
+          <w:rFonts w:hint="default"/>
+          <w:lang w:val="es-MX"/>
+        </w:rPr>
+      </w:pPr>
+    </w:p>
+    <w:p>
+      <w:pPr>
+        <w:bidi w:val="0"/>
+        <w:jc w:val="center"/>
+        <w:rPr>
+          <w:rFonts w:hint="default"/>
+          <w:lang w:val="es-MX"/>
+        </w:rPr>
+      </w:pPr>
+      <w:r>
+        <w:rPr>
+          <w:rFonts w:hint="default"/>
+          <w:lang w:val="es-MX"/>
+        </w:rPr>
+        <w:t xml:space="preserve">&lt;h1 </w:t>
+      </w:r>
+      <w:r>
+        <w:rPr>
+          <w:rFonts w:hint="default"/>
+          <w:highlight w:val="yellow"/>
+          <w:lang w:val="es-MX"/>
+        </w:rPr>
+        <w:t>&lt;style&gt; = colur: red &lt;style&gt;</w:t>
+      </w:r>
+      <w:r>
+        <w:rPr>
+          <w:rFonts w:hint="default"/>
+          <w:lang w:val="es-MX"/>
+        </w:rPr>
+        <w:t xml:space="preserve">  id=”col”&gt; property &lt;/h1&gt;</w:t>
+      </w:r>
+    </w:p>
+    <w:p>
+      <w:pPr>
+        <w:bidi w:val="0"/>
+        <w:jc w:val="center"/>
+        <w:rPr>
+          <w:rFonts w:hint="default"/>
+          <w:lang w:val="es-MX"/>
+        </w:rPr>
+      </w:pPr>
+    </w:p>
+    <w:p>
+      <w:pPr>
+        <w:bidi w:val="0"/>
+        <w:jc w:val="center"/>
+        <w:rPr>
+          <w:rFonts w:hint="default"/>
+          <w:lang w:val="es-MX"/>
+        </w:rPr>
+      </w:pPr>
+      <w:r>
+        <w:rPr>
+          <w:rFonts w:hint="default"/>
+          <w:lang w:val="es-MX"/>
+        </w:rPr>
+        <w:t>Let color= document.getElementbyId(“col”)</w:t>
+      </w:r>
+    </w:p>
+    <w:p>
+      <w:pPr>
+        <w:bidi w:val="0"/>
+        <w:jc w:val="center"/>
+        <w:rPr>
+          <w:rFonts w:hint="default"/>
+          <w:lang w:val="es-MX"/>
+        </w:rPr>
+      </w:pPr>
+    </w:p>
+    <w:p>
+      <w:pPr>
+        <w:bidi w:val="0"/>
+        <w:jc w:val="center"/>
+        <w:rPr>
+          <w:rFonts w:hint="default"/>
+          <w:highlight w:val="cyan"/>
+          <w:lang w:val="es-MX"/>
+        </w:rPr>
+      </w:pPr>
+      <w:r>
+        <w:rPr>
+          <w:rFonts w:hint="default"/>
+          <w:highlight w:val="cyan"/>
+          <w:lang w:val="es-MX"/>
+        </w:rPr>
+        <w:t>imagen.style.color = “red”</w:t>
+      </w:r>
+    </w:p>
+    <w:p>
+      <w:pPr>
+        <w:bidi w:val="0"/>
+        <w:jc w:val="both"/>
+        <w:rPr>
+          <w:rFonts w:hint="default"/>
+          <w:highlight w:val="cyan"/>
+          <w:lang w:val="es-MX"/>
+        </w:rPr>
+      </w:pPr>
+    </w:p>
+    <w:p>
+      <w:pPr>
+        <w:pStyle w:val="2"/>
+        <w:bidi w:val="0"/>
+        <w:rPr>
+          <w:rFonts w:hint="default"/>
+          <w:lang w:val="es-MX"/>
+        </w:rPr>
+      </w:pPr>
+      <w:r>
+        <w:rPr>
+          <w:rFonts w:hint="default"/>
+          <w:lang w:val="es-MX"/>
+        </w:rPr>
+        <w:t xml:space="preserve">padre.insertBefore(e,e) </w:t>
+      </w:r>
+      <w:r>
+        <w:rPr>
+          <w:rFonts w:hint="default"/>
+          <w:sz w:val="15"/>
+          <w:szCs w:val="15"/>
+          <w:lang w:val="es-MX"/>
+        </w:rPr>
+        <w:t>( () = elemento hijo a insertar en html)</w:t>
+      </w:r>
+    </w:p>
+    <w:p>
+      <w:pPr>
+        <w:bidi w:val="0"/>
+        <w:rPr>
+          <w:rFonts w:hint="default"/>
+          <w:lang w:val="es-MX"/>
+        </w:rPr>
+      </w:pPr>
+      <w:r>
+        <w:rPr>
+          <w:rFonts w:hint="default"/>
+          <w:lang w:val="es-MX"/>
+        </w:rPr>
+        <w:tab/>
+      </w:r>
+      <w:r>
+        <w:rPr>
+          <w:rFonts w:hint="default"/>
+          <w:lang w:val="es-MX"/>
+        </w:rPr>
+        <w:t>Inserta un elemento antes que otro</w:t>
+      </w:r>
+    </w:p>
+    <w:p>
+      <w:pPr>
+        <w:bidi w:val="0"/>
+        <w:rPr>
+          <w:rFonts w:hint="default"/>
+          <w:lang w:val="es-MX"/>
+        </w:rPr>
+      </w:pPr>
+      <w:r>
+        <w:rPr>
+          <w:rFonts w:hint="default"/>
+          <w:lang w:val="es-MX"/>
+        </w:rPr>
+        <w:t>Ejemplo :</w:t>
+      </w:r>
+    </w:p>
+    <w:p>
+      <w:pPr>
+        <w:bidi w:val="0"/>
+        <w:rPr>
+          <w:rFonts w:hint="default"/>
+          <w:lang w:val="es-MX"/>
+        </w:rPr>
+      </w:pPr>
+    </w:p>
+    <w:p>
+      <w:pPr>
+        <w:bidi w:val="0"/>
+        <w:jc w:val="center"/>
+        <w:rPr>
+          <w:rFonts w:hint="default"/>
+          <w:lang w:val="es-MX"/>
+        </w:rPr>
+      </w:pPr>
+      <w:r>
+        <w:rPr>
+          <w:rFonts w:hint="default"/>
+          <w:lang w:val="es-MX"/>
+        </w:rPr>
+        <w:t xml:space="preserve">&lt;h1 </w:t>
+      </w:r>
+      <w:r>
+        <w:rPr>
+          <w:rFonts w:hint="default"/>
+          <w:highlight w:val="yellow"/>
+          <w:lang w:val="es-MX"/>
+        </w:rPr>
+        <w:t>&lt;style&gt; = colur: red &lt;style&gt;</w:t>
+      </w:r>
+      <w:r>
+        <w:rPr>
+          <w:rFonts w:hint="default"/>
+          <w:lang w:val="es-MX"/>
+        </w:rPr>
+        <w:t xml:space="preserve">  id=”col”&gt; property &lt;/h1&gt;</w:t>
+      </w:r>
+    </w:p>
+    <w:p>
+      <w:pPr>
+        <w:bidi w:val="0"/>
+        <w:jc w:val="center"/>
+        <w:rPr>
+          <w:rFonts w:hint="default"/>
+          <w:lang w:val="es-MX"/>
+        </w:rPr>
+      </w:pPr>
+    </w:p>
+    <w:p>
+      <w:pPr>
+        <w:bidi w:val="0"/>
+        <w:jc w:val="center"/>
+        <w:rPr>
+          <w:rFonts w:hint="default"/>
+          <w:lang w:val="es-MX"/>
+        </w:rPr>
+      </w:pPr>
+      <w:r>
+        <w:rPr>
+          <w:rFonts w:hint="default"/>
+          <w:lang w:val="es-MX"/>
+        </w:rPr>
+        <w:t>Let color= document.getElementbyId(“col”)</w:t>
+      </w:r>
+    </w:p>
+    <w:p>
+      <w:pPr>
+        <w:bidi w:val="0"/>
+        <w:jc w:val="center"/>
+        <w:rPr>
+          <w:rFonts w:hint="default"/>
+          <w:lang w:val="es-MX"/>
+        </w:rPr>
+      </w:pPr>
+    </w:p>
+    <w:p>
+      <w:pPr>
+        <w:bidi w:val="0"/>
+        <w:jc w:val="center"/>
+        <w:rPr>
+          <w:rFonts w:hint="default"/>
+          <w:lang w:val="es-MX"/>
+        </w:rPr>
+      </w:pPr>
+      <w:r>
+        <w:rPr>
+          <w:rFonts w:hint="default"/>
+          <w:highlight w:val="cyan"/>
+          <w:lang w:val="es-MX"/>
+        </w:rPr>
+        <w:t>imagen.style.color = “red”</w:t>
+      </w:r>
+    </w:p>
+    <w:p>
+      <w:pPr>
+        <w:pStyle w:val="2"/>
+        <w:bidi w:val="0"/>
+        <w:rPr>
+          <w:rFonts w:hint="default"/>
+          <w:lang w:val="es-MX"/>
+        </w:rPr>
+      </w:pPr>
+    </w:p>
+    <w:p>
+      <w:pPr>
+        <w:pStyle w:val="2"/>
+        <w:bidi w:val="0"/>
+        <w:rPr>
+          <w:rFonts w:hint="default"/>
+          <w:lang w:val="es-MX"/>
+        </w:rPr>
+      </w:pPr>
+      <w:r>
+        <w:rPr>
+          <w:rFonts w:hint="default"/>
+          <w:lang w:val="es-MX"/>
+        </w:rPr>
+        <w:t>Manejador de eventos</w:t>
+      </w:r>
+    </w:p>
+    <w:p>
+      <w:pPr>
+        <w:rPr>
+          <w:rFonts w:hint="default"/>
+          <w:lang w:val="es-MX"/>
+        </w:rPr>
+      </w:pPr>
+    </w:p>
+    <w:p>
+      <w:pPr>
+        <w:bidi w:val="0"/>
+        <w:rPr>
+          <w:rFonts w:hint="default"/>
+          <w:lang w:val="es-MX"/>
+        </w:rPr>
+      </w:pPr>
+      <w:r>
+        <w:rPr>
+          <w:rFonts w:hint="default"/>
+          <w:lang w:val="es-MX"/>
+        </w:rPr>
+        <w:t>JavaScript permite manejar eventos, puede usarse desde Html usando el atributo onevent</w:t>
+      </w:r>
+    </w:p>
+    <w:p>
+      <w:pPr>
+        <w:bidi w:val="0"/>
+        <w:rPr>
+          <w:rFonts w:hint="default"/>
+          <w:lang w:val="es-MX"/>
+        </w:rPr>
+      </w:pPr>
+      <w:r>
+        <w:rPr>
+          <w:rFonts w:hint="default"/>
+          <w:lang w:val="es-MX"/>
+        </w:rPr>
+        <w:t>Donde “event” se remplaza por el evento deseado.</w:t>
+      </w:r>
+    </w:p>
+    <w:p>
+      <w:pPr>
+        <w:bidi w:val="0"/>
+        <w:rPr>
+          <w:rFonts w:hint="default"/>
+          <w:lang w:val="es-MX"/>
+        </w:rPr>
+      </w:pPr>
+    </w:p>
+    <w:p>
+      <w:pPr>
+        <w:bidi w:val="0"/>
+        <w:rPr>
+          <w:rFonts w:hint="default"/>
+          <w:lang w:val="es-MX"/>
+        </w:rPr>
+      </w:pPr>
+      <w:r>
+        <w:rPr>
+          <w:rFonts w:hint="default"/>
+          <w:lang w:val="es-MX"/>
+        </w:rPr>
+        <w:t>Ejemplo: onclick,onkeyup,</w:t>
+      </w:r>
+    </w:p>
+    <w:p>
+      <w:pPr>
+        <w:bidi w:val="0"/>
+        <w:rPr>
+          <w:rFonts w:hint="default"/>
+          <w:lang w:val="es-MX"/>
+        </w:rPr>
+      </w:pPr>
+      <w:r>
+        <w:rPr>
+          <w:rFonts w:hint="default"/>
+          <w:lang w:val="es-MX"/>
+        </w:rPr>
+        <w:t>al ejecutarse el evento onevent = function()</w:t>
+      </w:r>
+    </w:p>
+    <w:p>
+      <w:pPr>
+        <w:bidi w:val="0"/>
+        <w:rPr>
+          <w:rFonts w:hint="default"/>
+          <w:lang w:val="es-MX"/>
+        </w:rPr>
+      </w:pPr>
+      <w:r>
+        <w:rPr>
+          <w:rFonts w:hint="default"/>
+          <w:lang w:val="es-MX"/>
+        </w:rPr>
+        <w:t xml:space="preserve">Se puede llamar a una funcion cualquiera escrita en js </w:t>
+      </w:r>
+    </w:p>
+    <w:p>
+      <w:pPr>
+        <w:pStyle w:val="2"/>
+        <w:bidi w:val="0"/>
+        <w:rPr>
+          <w:rFonts w:hint="default"/>
+          <w:lang w:val="es-MX"/>
+        </w:rPr>
+      </w:pPr>
+    </w:p>
+    <w:p>
+      <w:pPr>
+        <w:rPr>
+          <w:rFonts w:hint="default"/>
+          <w:lang w:val="es-MX"/>
+        </w:rPr>
+      </w:pPr>
+    </w:p>
+    <w:p>
+      <w:pPr>
+        <w:pStyle w:val="2"/>
+        <w:bidi w:val="0"/>
+        <w:rPr>
+          <w:rFonts w:hint="default"/>
+          <w:lang w:val="es-MX"/>
+        </w:rPr>
+      </w:pPr>
+      <w:r>
+        <w:rPr>
+          <w:rFonts w:hint="default"/>
+          <w:lang w:val="es-MX"/>
+        </w:rPr>
+        <w:t>Temporizadores</w:t>
+      </w:r>
+    </w:p>
+    <w:p>
+      <w:pPr>
+        <w:rPr>
+          <w:rFonts w:hint="default"/>
+          <w:lang w:val="es-MX"/>
+        </w:rPr>
+      </w:pPr>
+    </w:p>
+    <w:p>
+      <w:pPr>
+        <w:bidi w:val="0"/>
+        <w:rPr>
+          <w:rFonts w:hint="default"/>
+          <w:lang w:val="es-MX"/>
+        </w:rPr>
+      </w:pPr>
+      <w:r>
+        <w:rPr>
+          <w:rFonts w:hint="default"/>
+          <w:lang w:val="es-MX"/>
+        </w:rPr>
+        <w:t>Son eventos basados en el tiempo, existen dos tipos. setInterval y setTimeOut</w:t>
+      </w:r>
+    </w:p>
+    <w:p>
+      <w:pPr>
+        <w:bidi w:val="0"/>
+        <w:rPr>
+          <w:rFonts w:hint="default"/>
+          <w:lang w:val="es-MX"/>
+        </w:rPr>
+      </w:pPr>
+    </w:p>
+    <w:p>
+      <w:pPr>
+        <w:bidi w:val="0"/>
+        <w:rPr>
+          <w:rFonts w:hint="default"/>
+          <w:lang w:val="es-MX"/>
+        </w:rPr>
+      </w:pPr>
+      <w:r>
+        <w:rPr>
+          <w:rFonts w:hint="default"/>
+          <w:lang w:val="es-MX"/>
+        </w:rPr>
+        <w:t>setTimeOut (function(), milisegundos)</w:t>
+      </w:r>
+    </w:p>
+    <w:p>
+      <w:pPr>
+        <w:bidi w:val="0"/>
+        <w:rPr>
+          <w:rFonts w:hint="default"/>
+          <w:lang w:val="es-MX"/>
+        </w:rPr>
+      </w:pPr>
+    </w:p>
+    <w:p>
+      <w:pPr>
+        <w:bidi w:val="0"/>
+        <w:rPr>
+          <w:rFonts w:hint="default"/>
+          <w:lang w:val="es-MX"/>
+        </w:rPr>
+      </w:pPr>
+      <w:r>
+        <w:rPr>
+          <w:rFonts w:hint="default"/>
+          <w:lang w:val="es-MX"/>
+        </w:rPr>
+        <w:t>se detiene con clearTimeOut( variable del setTimeOut )</w:t>
+      </w:r>
+    </w:p>
+    <w:p>
+      <w:pPr>
+        <w:bidi w:val="0"/>
+        <w:rPr>
+          <w:rFonts w:hint="default"/>
+          <w:lang w:val="es-MX"/>
+        </w:rPr>
+      </w:pPr>
+    </w:p>
+    <w:p>
+      <w:pPr>
+        <w:bidi w:val="0"/>
+        <w:rPr>
+          <w:rFonts w:hint="default"/>
+          <w:lang w:val="es-MX"/>
+        </w:rPr>
+      </w:pPr>
+      <w:r>
+        <w:rPr>
+          <w:rFonts w:hint="default"/>
+          <w:lang w:val="es-MX"/>
+        </w:rPr>
+        <w:t>setInterval hace lo mismo pero va llamando la funcion cada cierto tiempo</w:t>
+      </w:r>
+    </w:p>
+    <w:p>
+      <w:pPr>
+        <w:rPr>
+          <w:rFonts w:hint="default"/>
+          <w:lang w:val="es-MX"/>
+        </w:rPr>
+      </w:pPr>
+    </w:p>
+    <w:p>
+      <w:pPr>
+        <w:pStyle w:val="2"/>
+        <w:bidi w:val="0"/>
+        <w:rPr>
+          <w:rFonts w:hint="default"/>
+          <w:lang w:val="es-MX"/>
+        </w:rPr>
+      </w:pPr>
+      <w:r>
+        <w:rPr>
+          <w:rFonts w:hint="default"/>
+          <w:lang w:val="es-MX"/>
+        </w:rPr>
+        <w:t>Modelo de objetos del Browser (BOM)</w:t>
+      </w:r>
+    </w:p>
+    <w:p>
+      <w:pPr>
+        <w:rPr>
+          <w:rFonts w:hint="default"/>
+          <w:lang w:val="es-MX"/>
+        </w:rPr>
+      </w:pPr>
+    </w:p>
+    <w:p>
+      <w:pPr>
+        <w:rPr>
+          <w:rFonts w:hint="default"/>
+          <w:lang w:val="es-MX"/>
+        </w:rPr>
+      </w:pPr>
+    </w:p>
+    <w:p>
+      <w:pPr>
+        <w:pStyle w:val="4"/>
+        <w:keepNext w:val="0"/>
+        <w:keepLines w:val="0"/>
+        <w:widowControl/>
+        <w:suppressLineNumbers w:val="0"/>
+      </w:pPr>
+      <w:r>
+        <w:t xml:space="preserve">Qué hace </w:t>
+      </w:r>
+      <w:r>
+        <w:rPr>
+          <w:rStyle w:val="7"/>
+        </w:rPr>
+        <w:t>split()</w:t>
+      </w:r>
+    </w:p>
+    <w:p>
+      <w:pPr>
+        <w:pStyle w:val="10"/>
+        <w:keepNext w:val="0"/>
+        <w:keepLines w:val="0"/>
+        <w:widowControl/>
+        <w:suppressLineNumbers w:val="0"/>
+      </w:pPr>
+      <w:r>
+        <w:t xml:space="preserve">El método </w:t>
+      </w:r>
+      <w:r>
+        <w:rPr>
+          <w:rStyle w:val="7"/>
+        </w:rPr>
+        <w:t>.split()</w:t>
+      </w:r>
+      <w:r>
+        <w:t xml:space="preserve"> </w:t>
+      </w:r>
+      <w:r>
+        <w:rPr>
+          <w:rStyle w:val="9"/>
+        </w:rPr>
+        <w:t>divide un string</w:t>
+      </w:r>
+      <w:r>
+        <w:t xml:space="preserve"> (texto) en partes más pequeñas según el </w:t>
+      </w:r>
+      <w:r>
+        <w:rPr>
+          <w:rStyle w:val="9"/>
+        </w:rPr>
+        <w:t>separador</w:t>
+      </w:r>
+      <w:r>
+        <w:t xml:space="preserve"> que le indiques, y devuelve esas partes dentro de un </w:t>
+      </w:r>
+      <w:r>
+        <w:rPr>
+          <w:rStyle w:val="9"/>
+        </w:rPr>
+        <w:t>array</w:t>
+      </w:r>
+      <w:r>
+        <w:t>.</w:t>
+      </w:r>
+    </w:p>
+    <w:p>
+      <w:pPr>
+        <w:rPr>
+          <w:rFonts w:hint="default"/>
+          <w:lang w:val="es-MX"/>
+        </w:rPr>
+      </w:pPr>
+    </w:p>
+    <w:p>
+      <w:pPr>
+        <w:rPr>
+          <w:rFonts w:hint="default"/>
+          <w:lang w:val="es-MX"/>
+        </w:rPr>
+      </w:pPr>
+      <w:r>
+        <w:rPr>
+          <w:rFonts w:hint="default"/>
+          <w:lang w:val="es-MX"/>
+        </w:rPr>
+        <w:t>cadena.split(separador)</w:t>
+      </w:r>
+    </w:p>
+    <w:p>
+      <w:pPr>
+        <w:rPr>
+          <w:rFonts w:hint="default"/>
+          <w:lang w:val="es-MX"/>
+        </w:rPr>
+      </w:pPr>
+    </w:p>
+    <w:p>
+      <w:pPr>
+        <w:rPr>
+          <w:rFonts w:hint="default"/>
+          <w:lang w:val="es-MX"/>
+        </w:rPr>
+      </w:pPr>
+    </w:p>
+    <w:p>
+      <w:pPr>
+        <w:rPr>
+          <w:rFonts w:hint="default"/>
+          <w:lang w:val="es-MX"/>
+        </w:rPr>
+      </w:pPr>
+    </w:p>
+    <w:p>
+      <w:pPr>
+        <w:pStyle w:val="2"/>
+        <w:bidi w:val="0"/>
+        <w:rPr>
+          <w:rFonts w:hint="default"/>
+          <w:lang w:val="es-MX"/>
+        </w:rPr>
+      </w:pPr>
+      <w:r>
+        <w:rPr>
+          <w:rFonts w:hint="default"/>
+          <w:lang w:val="es-MX"/>
+        </w:rPr>
         <w:t>Funciones</w:t>
       </w:r>
     </w:p>
@@ -4511,7 +5853,7 @@
       </w:r>
       <w:r>
         <w:rPr>
-          <w:rStyle w:val="6"/>
+          <w:rStyle w:val="7"/>
           <w:rFonts w:ascii="monospace" w:hAnsi="monospace" w:eastAsia="monospace" w:cs="monospace"/>
           <w:i w:val="0"/>
           <w:iCs w:val="0"/>
@@ -4602,7 +5944,7 @@
       </w:r>
       <w:r>
         <w:rPr>
-          <w:rStyle w:val="6"/>
+          <w:rStyle w:val="7"/>
           <w:rFonts w:ascii="monospace" w:hAnsi="monospace" w:eastAsia="monospace" w:cs="monospace"/>
           <w:i w:val="0"/>
           <w:iCs w:val="0"/>
@@ -4672,8 +6014,6 @@
           <w:lang w:val="es-MX"/>
         </w:rPr>
       </w:pPr>
-      <w:bookmarkStart w:id="0" w:name="_GoBack"/>
-      <w:bookmarkEnd w:id="0"/>
     </w:p>
     <w:p>
       <w:pPr>
@@ -4891,9 +6231,12 @@
             </w14:solidFill>
           </w14:textFill>
         </w:rPr>
-        <w:t>) =&gt;</w:t>
-      </w:r>
-      <w:r>
+        <w:t>) =&gt;{</w:t>
+      </w:r>
+    </w:p>
+    <w:p>
+      <w:pPr>
+        <w:jc w:val="both"/>
         <w:rPr>
           <w:rFonts w:hint="default"/>
           <w:color w:val="70AD47" w:themeColor="accent6"/>
@@ -4906,12 +6249,23 @@
             </w14:solidFill>
           </w14:textFill>
         </w:rPr>
-        <w:t>{</w:t>
-      </w:r>
-    </w:p>
-    <w:p>
-      <w:pPr>
-        <w:jc w:val="both"/>
+      </w:pPr>
+      <w:r>
+        <w:rPr>
+          <w:rFonts w:hint="default"/>
+          <w:color w:val="5B9BD5" w:themeColor="accent1"/>
+          <w:sz w:val="24"/>
+          <w:szCs w:val="24"/>
+          <w:lang w:val="es-MX"/>
+          <w14:textFill>
+            <w14:solidFill>
+              <w14:schemeClr w14:val="accent1"/>
+            </w14:solidFill>
+          </w14:textFill>
+        </w:rPr>
+        <w:t>Input</w:t>
+      </w:r>
+      <w:r>
         <w:rPr>
           <w:rFonts w:hint="default"/>
           <w:color w:val="70AD47" w:themeColor="accent6"/>
@@ -4924,21 +6278,17 @@
             </w14:solidFill>
           </w14:textFill>
         </w:rPr>
-      </w:pPr>
-      <w:r>
-        <w:rPr>
-          <w:rFonts w:hint="default"/>
-          <w:color w:val="5B9BD5" w:themeColor="accent1"/>
-          <w:sz w:val="24"/>
-          <w:szCs w:val="24"/>
-          <w:lang w:val="es-MX"/>
-          <w14:textFill>
-            <w14:solidFill>
-              <w14:schemeClr w14:val="accent1"/>
-            </w14:solidFill>
-          </w14:textFill>
-        </w:rPr>
-        <w:t>Input</w:t>
+        <w:t>.addEventListener(“</w:t>
+      </w:r>
+      <w:r>
+        <w:rPr>
+          <w:rFonts w:hint="default"/>
+          <w:color w:val="002060"/>
+          <w:sz w:val="24"/>
+          <w:szCs w:val="24"/>
+          <w:lang w:val="es-MX"/>
+        </w:rPr>
+        <w:t>keyup</w:t>
       </w:r>
       <w:r>
         <w:rPr>
@@ -4953,7 +6303,7 @@
             </w14:solidFill>
           </w14:textFill>
         </w:rPr>
-        <w:t>.addEventListener(“</w:t>
+        <w:t xml:space="preserve">”, </w:t>
       </w:r>
       <w:r>
         <w:rPr>
@@ -4963,7 +6313,7 @@
           <w:szCs w:val="24"/>
           <w:lang w:val="es-MX"/>
         </w:rPr>
-        <w:t>keyup</w:t>
+        <w:t>fuctionquesequierellamar()</w:t>
       </w:r>
       <w:r>
         <w:rPr>
@@ -4978,19 +6328,12 @@
             </w14:solidFill>
           </w14:textFill>
         </w:rPr>
-        <w:t xml:space="preserve">”, </w:t>
-      </w:r>
-      <w:r>
-        <w:rPr>
-          <w:rFonts w:hint="default"/>
-          <w:color w:val="002060"/>
-          <w:sz w:val="24"/>
-          <w:szCs w:val="24"/>
-          <w:lang w:val="es-MX"/>
-        </w:rPr>
-        <w:t>fuctionquesequierellamar()</w:t>
-      </w:r>
-      <w:r>
+        <w:t xml:space="preserve"> )</w:t>
+      </w:r>
+    </w:p>
+    <w:p>
+      <w:pPr>
+        <w:jc w:val="both"/>
         <w:rPr>
           <w:rFonts w:hint="default"/>
           <w:color w:val="70AD47" w:themeColor="accent6"/>
@@ -5003,12 +6346,8 @@
             </w14:solidFill>
           </w14:textFill>
         </w:rPr>
-        <w:t xml:space="preserve"> )</w:t>
-      </w:r>
-    </w:p>
-    <w:p>
-      <w:pPr>
-        <w:jc w:val="both"/>
+      </w:pPr>
+      <w:r>
         <w:rPr>
           <w:rFonts w:hint="default"/>
           <w:color w:val="70AD47" w:themeColor="accent6"/>
@@ -5021,20 +6360,6 @@
             </w14:solidFill>
           </w14:textFill>
         </w:rPr>
-      </w:pPr>
-      <w:r>
-        <w:rPr>
-          <w:rFonts w:hint="default"/>
-          <w:color w:val="70AD47" w:themeColor="accent6"/>
-          <w:sz w:val="24"/>
-          <w:szCs w:val="24"/>
-          <w:lang w:val="es-MX"/>
-          <w14:textFill>
-            <w14:solidFill>
-              <w14:schemeClr w14:val="accent6"/>
-            </w14:solidFill>
-          </w14:textFill>
-        </w:rPr>
         <w:t>})</w:t>
       </w:r>
     </w:p>
@@ -5090,7 +6415,6 @@
           <w:lang w:val="es-MX"/>
         </w:rPr>
         <w:tab/>
-        <w:t/>
       </w:r>
       <w:r>
         <w:rPr>
@@ -5098,7 +6422,6 @@
           <w:lang w:val="es-MX"/>
         </w:rPr>
         <w:tab/>
-        <w:t/>
       </w:r>
       <w:r>
         <w:rPr>
@@ -5164,7 +6487,6 @@
           <w:lang w:val="es-MX"/>
         </w:rPr>
         <w:tab/>
-        <w:t/>
       </w:r>
       <w:r>
         <w:rPr>
@@ -5172,7 +6494,6 @@
           <w:lang w:val="es-MX"/>
         </w:rPr>
         <w:tab/>
-        <w:t/>
       </w:r>
       <w:r>
         <w:rPr>
@@ -5180,7 +6501,6 @@
           <w:lang w:val="es-MX"/>
         </w:rPr>
         <w:tab/>
-        <w:t/>
       </w:r>
       <w:r>
         <w:rPr>
@@ -5500,13 +6820,34 @@
       <w:lang w:val="en-US" w:eastAsia="zh-CN" w:bidi="ar"/>
     </w:rPr>
   </w:style>
-  <w:style w:type="character" w:default="1" w:styleId="4">
+  <w:style w:type="paragraph" w:styleId="4">
+    <w:name w:val="heading 3"/>
+    <w:next w:val="1"/>
+    <w:semiHidden/>
+    <w:unhideWhenUsed/>
+    <w:qFormat/>
+    <w:uiPriority w:val="0"/>
+    <w:pPr>
+      <w:spacing w:before="0" w:beforeAutospacing="1" w:after="0" w:afterAutospacing="1"/>
+      <w:jc w:val="left"/>
+    </w:pPr>
+    <w:rPr>
+      <w:rFonts w:hint="eastAsia" w:ascii="SimSun" w:hAnsi="SimSun" w:eastAsia="SimSun" w:cs="SimSun"/>
+      <w:b/>
+      <w:bCs/>
+      <w:kern w:val="0"/>
+      <w:sz w:val="26"/>
+      <w:szCs w:val="26"/>
+      <w:lang w:val="en-US" w:eastAsia="zh-CN" w:bidi="ar"/>
+    </w:rPr>
+  </w:style>
+  <w:style w:type="character" w:default="1" w:styleId="5">
     <w:name w:val="Default Paragraph Font"/>
     <w:semiHidden/>
     <w:qFormat/>
     <w:uiPriority w:val="0"/>
   </w:style>
-  <w:style w:type="table" w:default="1" w:styleId="5">
+  <w:style w:type="table" w:default="1" w:styleId="6">
     <w:name w:val="Normal Table"/>
     <w:semiHidden/>
     <w:qFormat/>
@@ -5520,9 +6861,9 @@
       </w:tblCellMar>
     </w:tblPr>
   </w:style>
-  <w:style w:type="character" w:styleId="6">
+  <w:style w:type="character" w:styleId="7">
     <w:name w:val="HTML Code"/>
-    <w:basedOn w:val="4"/>
+    <w:basedOn w:val="5"/>
     <w:qFormat/>
     <w:uiPriority w:val="0"/>
     <w:rPr>
@@ -5531,9 +6872,9 @@
       <w:szCs w:val="20"/>
     </w:rPr>
   </w:style>
-  <w:style w:type="character" w:styleId="7">
+  <w:style w:type="character" w:styleId="8">
     <w:name w:val="Emphasis"/>
-    <w:basedOn w:val="4"/>
+    <w:basedOn w:val="5"/>
     <w:qFormat/>
     <w:uiPriority w:val="0"/>
     <w:rPr>
@@ -5541,14 +6882,29 @@
       <w:iCs/>
     </w:rPr>
   </w:style>
-  <w:style w:type="character" w:styleId="8">
+  <w:style w:type="character" w:styleId="9">
     <w:name w:val="Strong"/>
-    <w:basedOn w:val="4"/>
+    <w:basedOn w:val="5"/>
     <w:qFormat/>
     <w:uiPriority w:val="0"/>
     <w:rPr>
       <w:b/>
       <w:bCs/>
+    </w:rPr>
+  </w:style>
+  <w:style w:type="paragraph" w:styleId="10">
+    <w:name w:val="Normal (Web)"/>
+    <w:uiPriority w:val="0"/>
+    <w:pPr>
+      <w:spacing w:before="0" w:beforeAutospacing="1" w:after="0" w:afterAutospacing="1"/>
+      <w:ind w:left="0" w:right="0"/>
+      <w:jc w:val="left"/>
+    </w:pPr>
+    <w:rPr>
+      <w:kern w:val="0"/>
+      <w:sz w:val="24"/>
+      <w:szCs w:val="24"/>
+      <w:lang w:val="en-US" w:eastAsia="zh-CN" w:bidi="ar"/>
     </w:rPr>
   </w:style>
 </w:styles>

</xml_diff>